<commit_message>
Imrovement: improved SQL docs
</commit_message>
<xml_diff>
--- a/documents/Chapter_1.docx
+++ b/documents/Chapter_1.docx
@@ -4,11 +4,12 @@
   <w:body>
     <w:p>
       <w:pPr>
-        <w:jc w:val="center"/>
+        <w:jc w:val="both"/>
         <w:rPr>
           <w:rFonts w:ascii="Sylfaen" w:hAnsi="Sylfaen"/>
           <w:b/>
           <w:sz w:val="24"/>
+          <w:szCs w:val="24"/>
           <w:lang w:val="hy-AM"/>
         </w:rPr>
       </w:pPr>
@@ -17,6 +18,7 @@
           <w:rFonts w:ascii="Sylfaen" w:hAnsi="Sylfaen"/>
           <w:b/>
           <w:sz w:val="24"/>
+          <w:szCs w:val="24"/>
           <w:lang w:val="hy-AM"/>
         </w:rPr>
         <w:t>Գլուխ 1</w:t>
@@ -24,11 +26,12 @@
     </w:p>
     <w:p>
       <w:pPr>
-        <w:jc w:val="center"/>
+        <w:jc w:val="both"/>
         <w:rPr>
           <w:rFonts w:ascii="Sylfaen" w:hAnsi="Sylfaen"/>
           <w:b/>
           <w:sz w:val="24"/>
+          <w:szCs w:val="24"/>
           <w:lang w:val="hy-AM"/>
         </w:rPr>
       </w:pPr>
@@ -37,6 +40,7 @@
           <w:rFonts w:ascii="Sylfaen" w:hAnsi="Sylfaen"/>
           <w:b/>
           <w:sz w:val="24"/>
+          <w:szCs w:val="24"/>
           <w:lang w:val="hy-AM"/>
         </w:rPr>
         <w:t>Վեբ հավելվածի մշակման համար օգտագործված տեխնոլոգիաների նկարագրությունները</w:t>
@@ -51,7 +55,7 @@
         </w:numPr>
         <w:spacing w:after="0" w:line="360" w:lineRule="auto"/>
         <w:ind w:left="426" w:hanging="437"/>
-        <w:jc w:val="center"/>
+        <w:jc w:val="both"/>
         <w:rPr>
           <w:rFonts w:ascii="Sylfaen" w:hAnsi="Sylfaen"/>
           <w:b/>
@@ -90,7 +94,7 @@
     <w:p>
       <w:pPr>
         <w:spacing w:after="0" w:line="360" w:lineRule="auto"/>
-        <w:ind w:firstLine="708"/>
+        <w:jc w:val="both"/>
         <w:rPr>
           <w:rFonts w:ascii="Sylfaen" w:hAnsi="Sylfaen" w:cs="Sylfaen"/>
           <w:sz w:val="24"/>
@@ -1718,6 +1722,7 @@
       <w:pPr>
         <w:spacing w:after="0" w:line="360" w:lineRule="auto"/>
         <w:ind w:firstLine="709"/>
+        <w:jc w:val="both"/>
         <w:rPr>
           <w:rFonts w:ascii="Sylfaen" w:eastAsia="Sylfaen" w:hAnsi="Sylfaen" w:cs="Sylfaen"/>
           <w:sz w:val="24"/>
@@ -2144,39 +2149,22 @@
       <w:pPr>
         <w:spacing w:after="0" w:line="360" w:lineRule="auto"/>
         <w:ind w:firstLine="709"/>
-        <w:rPr>
-          <w:rFonts w:ascii="Sylfaen" w:eastAsia="Sylfaen" w:hAnsi="Sylfaen" w:cs="Sylfaen"/>
-          <w:sz w:val="24"/>
-          <w:szCs w:val="24"/>
-          <w:lang w:eastAsia="ru-RU"/>
-        </w:rPr>
-      </w:pPr>
-      <w:r>
-        <w:rPr>
-          <w:rFonts w:ascii="Sylfaen" w:eastAsia="Sylfaen" w:hAnsi="Sylfaen" w:cs="Sylfaen"/>
-          <w:sz w:val="24"/>
-          <w:szCs w:val="24"/>
-          <w:lang w:val="hy-AM" w:eastAsia="ru-RU"/>
-        </w:rPr>
-        <w:t>բ</w:t>
-      </w:r>
-      <w:r>
-        <w:rPr>
-          <w:rFonts w:ascii="Sylfaen" w:eastAsia="Sylfaen" w:hAnsi="Sylfaen" w:cs="Sylfaen"/>
-          <w:sz w:val="24"/>
-          <w:szCs w:val="24"/>
-          <w:lang w:eastAsia="ru-RU"/>
-        </w:rPr>
-        <w:t xml:space="preserve">) </w:t>
-      </w:r>
-      <w:r>
-        <w:rPr>
-          <w:rFonts w:ascii="Sylfaen" w:eastAsia="Sylfaen" w:hAnsi="Sylfaen" w:cs="Sylfaen"/>
-          <w:sz w:val="24"/>
-          <w:szCs w:val="24"/>
-          <w:lang w:val="en-US" w:eastAsia="ru-RU"/>
-        </w:rPr>
-        <w:t xml:space="preserve"> </w:t>
+        <w:jc w:val="both"/>
+        <w:rPr>
+          <w:rFonts w:ascii="Sylfaen" w:eastAsia="Sylfaen" w:hAnsi="Sylfaen" w:cs="Sylfaen"/>
+          <w:sz w:val="24"/>
+          <w:szCs w:val="24"/>
+          <w:lang w:val="hy-AM" w:eastAsia="ru-RU"/>
+        </w:rPr>
+      </w:pPr>
+      <w:r>
+        <w:rPr>
+          <w:rFonts w:ascii="Sylfaen" w:eastAsia="Sylfaen" w:hAnsi="Sylfaen" w:cs="Sylfaen"/>
+          <w:sz w:val="24"/>
+          <w:szCs w:val="24"/>
+          <w:lang w:val="hy-AM" w:eastAsia="ru-RU"/>
+        </w:rPr>
+        <w:t xml:space="preserve">բ)  </w:t>
       </w:r>
       <w:r>
         <w:rPr>
@@ -2498,6 +2486,7 @@
       <w:pPr>
         <w:spacing w:after="0" w:line="360" w:lineRule="auto"/>
         <w:ind w:firstLine="709"/>
+        <w:jc w:val="both"/>
         <w:rPr>
           <w:rFonts w:ascii="Sylfaen" w:eastAsia="Sylfaen" w:hAnsi="Sylfaen" w:cs="Sylfaen"/>
           <w:sz w:val="24"/>
@@ -4670,6 +4659,7 @@
         </w:tabs>
         <w:spacing w:after="0" w:line="360" w:lineRule="auto"/>
         <w:ind w:left="0"/>
+        <w:jc w:val="both"/>
         <w:rPr>
           <w:rFonts w:ascii="Sylfaen" w:hAnsi="Sylfaen"/>
           <w:b/>
@@ -4690,14 +4680,14 @@
     <w:p>
       <w:pPr>
         <w:spacing w:after="0" w:line="360" w:lineRule="auto"/>
-        <w:ind w:firstLine="708"/>
+        <w:jc w:val="both"/>
         <w:rPr>
           <w:rFonts w:ascii="Sylfaen" w:hAnsi="Sylfaen"/>
           <w:b/>
           <w:sz w:val="24"/>
           <w:szCs w:val="24"/>
           <w:u w:val="single"/>
-          <w:lang w:val="en-US"/>
+          <w:lang w:val="hy-AM"/>
         </w:rPr>
       </w:pPr>
       <w:r>
@@ -4716,7 +4706,7 @@
           <w:b/>
           <w:sz w:val="24"/>
           <w:szCs w:val="24"/>
-          <w:lang w:val="en-US"/>
+          <w:lang w:val="hy-AM"/>
         </w:rPr>
         <w:t>:</w:t>
       </w:r>
@@ -4907,9 +4897,8 @@
     </w:p>
     <w:p>
       <w:pPr>
-        <w:pStyle w:val="a3"/>
         <w:spacing w:after="0" w:line="360" w:lineRule="auto"/>
-        <w:ind w:left="0" w:firstLine="708"/>
+        <w:jc w:val="both"/>
         <w:rPr>
           <w:rFonts w:ascii="Sylfaen" w:hAnsi="Sylfaen"/>
           <w:b/>
@@ -4932,7 +4921,7 @@
           <w:b/>
           <w:sz w:val="24"/>
           <w:szCs w:val="24"/>
-          <w:lang w:val="en-US"/>
+          <w:lang w:val="hy-AM"/>
         </w:rPr>
         <w:t>:</w:t>
       </w:r>
@@ -4956,6 +4945,7 @@
           <w:rFonts w:ascii="Sylfaen" w:eastAsia="Sylfaen,Tahoma" w:hAnsi="Sylfaen" w:cs="Sylfaen,Tahoma"/>
           <w:sz w:val="24"/>
           <w:szCs w:val="24"/>
+          <w:lang w:val="en-US"/>
         </w:rPr>
       </w:pPr>
       <w:r>
@@ -4985,28 +4975,321 @@
         </w:rPr>
         <w:t>[9, 10, 11, 15]</w:t>
       </w:r>
+    </w:p>
+    <w:p>
+      <w:pPr>
+        <w:pStyle w:val="a3"/>
+        <w:spacing w:after="0" w:line="360" w:lineRule="auto"/>
+        <w:ind w:left="0" w:firstLine="708"/>
+        <w:jc w:val="both"/>
+        <w:rPr>
+          <w:rFonts w:ascii="Sylfaen" w:eastAsia="Sylfaen,Tahoma" w:hAnsi="Sylfaen" w:cs="Sylfaen,Tahoma"/>
+          <w:sz w:val="24"/>
+          <w:szCs w:val="24"/>
+          <w:lang w:val="en-US"/>
+        </w:rPr>
+      </w:pPr>
     </w:p>
     <w:p>
       <w:pPr>
         <w:pStyle w:val="a3"/>
         <w:spacing w:after="0" w:line="360" w:lineRule="auto"/>
         <w:ind w:left="0"/>
+        <w:jc w:val="both"/>
+        <w:rPr>
+          <w:rFonts w:ascii="Sylfaen" w:hAnsi="Sylfaen"/>
+          <w:sz w:val="24"/>
+          <w:szCs w:val="24"/>
+          <w:shd w:val="clear" w:color="auto" w:fill="FFFFFF"/>
+        </w:rPr>
+      </w:pPr>
+      <w:r>
         <w:rPr>
           <w:rFonts w:ascii="Sylfaen" w:hAnsi="Sylfaen"/>
           <w:b/>
           <w:sz w:val="24"/>
           <w:szCs w:val="24"/>
-        </w:rPr>
-      </w:pPr>
+          <w:shd w:val="clear" w:color="auto" w:fill="FFFFFF"/>
+        </w:rPr>
+        <w:t>SQL-ի հրամանների տեսակները</w:t>
+      </w:r>
     </w:p>
     <w:p>
       <w:pPr>
-        <w:pStyle w:val="a3"/>
+        <w:pStyle w:val="a4"/>
+        <w:shd w:val="clear" w:color="auto" w:fill="FFFFFF"/>
+        <w:spacing w:before="0" w:beforeAutospacing="0" w:after="0" w:afterAutospacing="0" w:line="360" w:lineRule="auto"/>
+        <w:ind w:firstLine="709"/>
+        <w:jc w:val="both"/>
+        <w:rPr>
+          <w:rFonts w:ascii="Sylfaen" w:hAnsi="Sylfaen"/>
+          <w:lang w:val="hy-AM"/>
+        </w:rPr>
+      </w:pPr>
+      <w:r>
+        <w:rPr>
+          <w:rFonts w:ascii="Sylfaen" w:hAnsi="Sylfaen"/>
+          <w:lang w:val="hy-AM"/>
+        </w:rPr>
+        <w:t>SQL-ն ունի հրամանների վեց հիմնական խմբեր՝</w:t>
+      </w:r>
+    </w:p>
+    <w:p>
+      <w:pPr>
+        <w:numPr>
+          <w:ilvl w:val="0"/>
+          <w:numId w:val="3"/>
+        </w:numPr>
+        <w:shd w:val="clear" w:color="auto" w:fill="FFFFFF"/>
+        <w:tabs>
+          <w:tab w:val="clear" w:pos="1004"/>
+          <w:tab w:val="num" w:pos="0"/>
+        </w:tabs>
         <w:spacing w:after="0" w:line="360" w:lineRule="auto"/>
-        <w:ind w:left="0" w:firstLine="708"/>
-        <w:rPr>
-          <w:rFonts w:ascii="Sylfaen" w:hAnsi="Sylfaen"/>
-          <w:b/>
+        <w:ind w:left="426" w:hanging="284"/>
+        <w:jc w:val="both"/>
+        <w:rPr>
+          <w:rFonts w:ascii="Sylfaen" w:hAnsi="Sylfaen"/>
+          <w:sz w:val="24"/>
+          <w:szCs w:val="24"/>
+          <w:lang w:val="hy-AM"/>
+        </w:rPr>
+      </w:pPr>
+      <w:r>
+        <w:rPr>
+          <w:rFonts w:ascii="Sylfaen" w:hAnsi="Sylfaen"/>
+          <w:sz w:val="24"/>
+          <w:szCs w:val="24"/>
+          <w:lang w:val="hy-AM"/>
+        </w:rPr>
+        <w:t xml:space="preserve">DDL (Data Definition Language) - </w:t>
+      </w:r>
+      <w:r>
+        <w:rPr>
+          <w:rFonts w:ascii="Sylfaen" w:hAnsi="Sylfaen"/>
+          <w:sz w:val="24"/>
+          <w:szCs w:val="24"/>
+          <w:lang w:val="hy-AM"/>
+        </w:rPr>
+        <w:t>տ</w:t>
+      </w:r>
+      <w:r>
+        <w:rPr>
+          <w:rFonts w:ascii="Sylfaen" w:hAnsi="Sylfaen"/>
+          <w:sz w:val="24"/>
+          <w:szCs w:val="24"/>
+          <w:lang w:val="hy-AM"/>
+        </w:rPr>
+        <w:t>վյալների բազայի կառուցվածքների սահմանում</w:t>
+      </w:r>
+      <w:r>
+        <w:rPr>
+          <w:rFonts w:ascii="Sylfaen" w:hAnsi="Sylfaen"/>
+          <w:sz w:val="24"/>
+          <w:szCs w:val="24"/>
+          <w:lang w:val="hy-AM"/>
+        </w:rPr>
+        <w:t>։</w:t>
+      </w:r>
+    </w:p>
+    <w:p>
+      <w:pPr>
+        <w:numPr>
+          <w:ilvl w:val="0"/>
+          <w:numId w:val="3"/>
+        </w:numPr>
+        <w:shd w:val="clear" w:color="auto" w:fill="FFFFFF"/>
+        <w:tabs>
+          <w:tab w:val="clear" w:pos="1004"/>
+          <w:tab w:val="num" w:pos="567"/>
+        </w:tabs>
+        <w:spacing w:after="0" w:line="360" w:lineRule="auto"/>
+        <w:ind w:left="426" w:hanging="284"/>
+        <w:jc w:val="both"/>
+        <w:rPr>
+          <w:rFonts w:ascii="Sylfaen" w:hAnsi="Sylfaen"/>
+          <w:sz w:val="24"/>
+          <w:szCs w:val="24"/>
+          <w:lang w:val="hy-AM"/>
+        </w:rPr>
+      </w:pPr>
+      <w:r>
+        <w:rPr>
+          <w:rFonts w:ascii="Sylfaen" w:hAnsi="Sylfaen"/>
+          <w:sz w:val="24"/>
+          <w:szCs w:val="24"/>
+          <w:lang w:val="hy-AM"/>
+        </w:rPr>
+        <w:t xml:space="preserve">DML (Data Manipulation Language) - </w:t>
+      </w:r>
+      <w:r>
+        <w:rPr>
+          <w:rFonts w:ascii="Sylfaen" w:hAnsi="Sylfaen"/>
+          <w:sz w:val="24"/>
+          <w:szCs w:val="24"/>
+          <w:lang w:val="hy-AM"/>
+        </w:rPr>
+        <w:t>տ</w:t>
+      </w:r>
+      <w:r>
+        <w:rPr>
+          <w:rFonts w:ascii="Sylfaen" w:hAnsi="Sylfaen"/>
+          <w:sz w:val="24"/>
+          <w:szCs w:val="24"/>
+          <w:lang w:val="hy-AM"/>
+        </w:rPr>
+        <w:t>վյալների մանիպուլյացիա</w:t>
+      </w:r>
+      <w:r>
+        <w:rPr>
+          <w:rFonts w:ascii="Sylfaen" w:hAnsi="Sylfaen"/>
+          <w:sz w:val="24"/>
+          <w:szCs w:val="24"/>
+          <w:lang w:val="hy-AM"/>
+        </w:rPr>
+        <w:t>։</w:t>
+      </w:r>
+    </w:p>
+    <w:p>
+      <w:pPr>
+        <w:numPr>
+          <w:ilvl w:val="0"/>
+          <w:numId w:val="3"/>
+        </w:numPr>
+        <w:shd w:val="clear" w:color="auto" w:fill="FFFFFF"/>
+        <w:tabs>
+          <w:tab w:val="clear" w:pos="1004"/>
+          <w:tab w:val="num" w:pos="-567"/>
+        </w:tabs>
+        <w:spacing w:after="0" w:line="360" w:lineRule="auto"/>
+        <w:ind w:left="426" w:hanging="284"/>
+        <w:jc w:val="both"/>
+        <w:rPr>
+          <w:rFonts w:ascii="Sylfaen" w:hAnsi="Sylfaen"/>
+          <w:sz w:val="24"/>
+          <w:szCs w:val="24"/>
+          <w:lang w:val="hy-AM"/>
+        </w:rPr>
+      </w:pPr>
+      <w:r>
+        <w:rPr>
+          <w:rFonts w:ascii="Sylfaen" w:hAnsi="Sylfaen"/>
+          <w:sz w:val="24"/>
+          <w:szCs w:val="24"/>
+          <w:lang w:val="hy-AM"/>
+        </w:rPr>
+        <w:t xml:space="preserve">DQL (Data Query Language) – </w:t>
+      </w:r>
+      <w:r>
+        <w:rPr>
+          <w:rFonts w:ascii="Sylfaen" w:hAnsi="Sylfaen"/>
+          <w:sz w:val="24"/>
+          <w:szCs w:val="24"/>
+          <w:lang w:val="hy-AM"/>
+        </w:rPr>
+        <w:t>տ</w:t>
+      </w:r>
+      <w:r>
+        <w:rPr>
+          <w:rFonts w:ascii="Sylfaen" w:hAnsi="Sylfaen"/>
+          <w:sz w:val="24"/>
+          <w:szCs w:val="24"/>
+          <w:lang w:val="hy-AM"/>
+        </w:rPr>
+        <w:t xml:space="preserve">վյալների </w:t>
+      </w:r>
+      <w:r>
+        <w:rPr>
+          <w:rFonts w:ascii="Sylfaen" w:hAnsi="Sylfaen"/>
+          <w:sz w:val="24"/>
+          <w:szCs w:val="24"/>
+          <w:lang w:val="hy-AM"/>
+        </w:rPr>
+        <w:t>ընտրում</w:t>
+      </w:r>
+      <w:r>
+        <w:rPr>
+          <w:rFonts w:ascii="Sylfaen" w:hAnsi="Sylfaen"/>
+          <w:sz w:val="24"/>
+          <w:szCs w:val="24"/>
+          <w:lang w:val="hy-AM"/>
+        </w:rPr>
+        <w:t>։</w:t>
+      </w:r>
+    </w:p>
+    <w:p>
+      <w:pPr>
+        <w:numPr>
+          <w:ilvl w:val="0"/>
+          <w:numId w:val="3"/>
+        </w:numPr>
+        <w:shd w:val="clear" w:color="auto" w:fill="FFFFFF"/>
+        <w:tabs>
+          <w:tab w:val="clear" w:pos="1004"/>
+          <w:tab w:val="num" w:pos="1560"/>
+        </w:tabs>
+        <w:spacing w:after="0" w:line="360" w:lineRule="auto"/>
+        <w:ind w:left="426" w:hanging="284"/>
+        <w:jc w:val="both"/>
+        <w:rPr>
+          <w:rFonts w:ascii="Sylfaen" w:hAnsi="Sylfaen"/>
+          <w:sz w:val="24"/>
+          <w:szCs w:val="24"/>
+          <w:lang w:val="hy-AM"/>
+        </w:rPr>
+      </w:pPr>
+      <w:r>
+        <w:rPr>
+          <w:rFonts w:ascii="Sylfaen" w:hAnsi="Sylfaen"/>
+          <w:sz w:val="24"/>
+          <w:szCs w:val="24"/>
+          <w:lang w:val="hy-AM"/>
+        </w:rPr>
+        <w:t xml:space="preserve">DCL (Data Control Language) – տվյալների </w:t>
+      </w:r>
+      <w:r>
+        <w:rPr>
+          <w:rFonts w:ascii="Sylfaen" w:hAnsi="Sylfaen"/>
+          <w:sz w:val="24"/>
+          <w:szCs w:val="24"/>
+          <w:lang w:val="hy-AM"/>
+        </w:rPr>
+        <w:t xml:space="preserve">վերահսկման </w:t>
+      </w:r>
+      <w:r>
+        <w:rPr>
+          <w:rFonts w:ascii="Sylfaen" w:hAnsi="Sylfaen"/>
+          <w:sz w:val="24"/>
+          <w:szCs w:val="24"/>
+          <w:lang w:val="hy-AM"/>
+        </w:rPr>
+        <w:t>լեզու</w:t>
+      </w:r>
+      <w:r>
+        <w:rPr>
+          <w:rFonts w:ascii="Sylfaen" w:hAnsi="Sylfaen"/>
+          <w:sz w:val="24"/>
+          <w:szCs w:val="24"/>
+          <w:lang w:val="hy-AM"/>
+        </w:rPr>
+        <w:t>։</w:t>
+      </w:r>
+    </w:p>
+    <w:p>
+      <w:pPr>
+        <w:numPr>
+          <w:ilvl w:val="0"/>
+          <w:numId w:val="3"/>
+        </w:numPr>
+        <w:shd w:val="clear" w:color="auto" w:fill="FFFFFF"/>
+        <w:tabs>
+          <w:tab w:val="clear" w:pos="1004"/>
+        </w:tabs>
+        <w:spacing w:after="0" w:line="360" w:lineRule="auto"/>
+        <w:ind w:left="426" w:hanging="284"/>
+        <w:jc w:val="both"/>
+        <w:rPr>
+          <w:rFonts w:ascii="Sylfaen" w:hAnsi="Sylfaen"/>
           <w:sz w:val="24"/>
           <w:szCs w:val="24"/>
           <w:lang w:val="en-US"/>
@@ -5015,31 +5298,185 @@
       <w:r>
         <w:rPr>
           <w:rFonts w:ascii="Sylfaen" w:hAnsi="Sylfaen"/>
-          <w:b/>
-          <w:sz w:val="24"/>
-          <w:szCs w:val="24"/>
-        </w:rPr>
-        <w:t>MySQL</w:t>
-      </w:r>
-      <w:r>
-        <w:rPr>
-          <w:rFonts w:ascii="Sylfaen" w:hAnsi="Sylfaen"/>
-          <w:b/>
           <w:sz w:val="24"/>
           <w:szCs w:val="24"/>
           <w:lang w:val="en-US"/>
         </w:rPr>
-        <w:t xml:space="preserve"> </w:t>
-      </w:r>
-      <w:r>
-        <w:rPr>
-          <w:rFonts w:ascii="Sylfaen" w:hAnsi="Sylfaen"/>
-          <w:b/>
+        <w:t>DAC</w:t>
+      </w:r>
+      <w:r>
+        <w:rPr>
+          <w:rFonts w:ascii="Sylfaen" w:hAnsi="Sylfaen"/>
           <w:sz w:val="24"/>
           <w:szCs w:val="24"/>
           <w:lang w:val="en-US"/>
         </w:rPr>
-        <w:t>:</w:t>
+        <w:t xml:space="preserve"> (</w:t>
+      </w:r>
+      <w:r>
+        <w:rPr>
+          <w:rFonts w:ascii="Sylfaen" w:hAnsi="Sylfaen"/>
+          <w:sz w:val="24"/>
+          <w:szCs w:val="24"/>
+          <w:lang w:val="en-US"/>
+        </w:rPr>
+        <w:t>Dedicated Administrator Connection</w:t>
+      </w:r>
+      <w:r>
+        <w:rPr>
+          <w:rFonts w:ascii="Sylfaen" w:hAnsi="Sylfaen"/>
+          <w:sz w:val="24"/>
+          <w:szCs w:val="24"/>
+          <w:lang w:val="en-US"/>
+        </w:rPr>
+        <w:t>)</w:t>
+      </w:r>
+      <w:r>
+        <w:rPr>
+          <w:rFonts w:ascii="Sylfaen" w:hAnsi="Sylfaen"/>
+          <w:sz w:val="24"/>
+          <w:szCs w:val="24"/>
+          <w:lang w:val="en-US"/>
+        </w:rPr>
+        <w:t xml:space="preserve"> - </w:t>
+      </w:r>
+      <w:proofErr w:type="spellStart"/>
+      <w:r>
+        <w:rPr>
+          <w:rFonts w:ascii="Sylfaen" w:hAnsi="Sylfaen"/>
+          <w:sz w:val="24"/>
+          <w:szCs w:val="24"/>
+        </w:rPr>
+        <w:t>Տվյալների</w:t>
+      </w:r>
+      <w:proofErr w:type="spellEnd"/>
+      <w:r>
+        <w:rPr>
+          <w:rFonts w:ascii="Sylfaen" w:hAnsi="Sylfaen"/>
+          <w:sz w:val="24"/>
+          <w:szCs w:val="24"/>
+          <w:lang w:val="en-US"/>
+        </w:rPr>
+        <w:t xml:space="preserve"> </w:t>
+      </w:r>
+      <w:proofErr w:type="spellStart"/>
+      <w:r>
+        <w:rPr>
+          <w:rFonts w:ascii="Sylfaen" w:hAnsi="Sylfaen"/>
+          <w:sz w:val="24"/>
+          <w:szCs w:val="24"/>
+        </w:rPr>
+        <w:t>կառավարման</w:t>
+      </w:r>
+      <w:proofErr w:type="spellEnd"/>
+      <w:r>
+        <w:rPr>
+          <w:rFonts w:ascii="Sylfaen" w:hAnsi="Sylfaen"/>
+          <w:sz w:val="24"/>
+          <w:szCs w:val="24"/>
+          <w:lang w:val="en-US"/>
+        </w:rPr>
+        <w:t xml:space="preserve"> </w:t>
+      </w:r>
+      <w:proofErr w:type="spellStart"/>
+      <w:r>
+        <w:rPr>
+          <w:rFonts w:ascii="Sylfaen" w:hAnsi="Sylfaen"/>
+          <w:sz w:val="24"/>
+          <w:szCs w:val="24"/>
+        </w:rPr>
+        <w:t>հրահանգներ</w:t>
+      </w:r>
+      <w:proofErr w:type="spellEnd"/>
+      <w:r>
+        <w:rPr>
+          <w:rFonts w:ascii="Sylfaen" w:hAnsi="Sylfaen"/>
+          <w:sz w:val="24"/>
+          <w:szCs w:val="24"/>
+        </w:rPr>
+        <w:t>։</w:t>
+      </w:r>
+    </w:p>
+    <w:p>
+      <w:pPr>
+        <w:numPr>
+          <w:ilvl w:val="0"/>
+          <w:numId w:val="3"/>
+        </w:numPr>
+        <w:shd w:val="clear" w:color="auto" w:fill="FFFFFF"/>
+        <w:tabs>
+          <w:tab w:val="clear" w:pos="1004"/>
+        </w:tabs>
+        <w:spacing w:after="0" w:line="360" w:lineRule="auto"/>
+        <w:ind w:left="426" w:hanging="284"/>
+        <w:jc w:val="both"/>
+        <w:rPr>
+          <w:rFonts w:ascii="Sylfaen" w:hAnsi="Sylfaen"/>
+          <w:sz w:val="24"/>
+          <w:szCs w:val="24"/>
+        </w:rPr>
+      </w:pPr>
+      <w:r>
+        <w:rPr>
+          <w:rFonts w:ascii="Sylfaen" w:hAnsi="Sylfaen"/>
+          <w:sz w:val="24"/>
+          <w:szCs w:val="24"/>
+        </w:rPr>
+        <w:t xml:space="preserve">TCC - </w:t>
+      </w:r>
+      <w:proofErr w:type="spellStart"/>
+      <w:r>
+        <w:rPr>
+          <w:rFonts w:ascii="Sylfaen" w:hAnsi="Sylfaen"/>
+          <w:sz w:val="24"/>
+          <w:szCs w:val="24"/>
+        </w:rPr>
+        <w:t>Տրանզակցիաների</w:t>
+      </w:r>
+      <w:proofErr w:type="spellEnd"/>
+      <w:r>
+        <w:rPr>
+          <w:rFonts w:ascii="Sylfaen" w:hAnsi="Sylfaen"/>
+          <w:sz w:val="24"/>
+          <w:szCs w:val="24"/>
+        </w:rPr>
+        <w:t xml:space="preserve"> </w:t>
+      </w:r>
+      <w:proofErr w:type="spellStart"/>
+      <w:r>
+        <w:rPr>
+          <w:rFonts w:ascii="Sylfaen" w:hAnsi="Sylfaen"/>
+          <w:sz w:val="24"/>
+          <w:szCs w:val="24"/>
+        </w:rPr>
+        <w:t>վերահսկման</w:t>
+      </w:r>
+      <w:proofErr w:type="spellEnd"/>
+      <w:r>
+        <w:rPr>
+          <w:rFonts w:ascii="Sylfaen" w:hAnsi="Sylfaen"/>
+          <w:sz w:val="24"/>
+          <w:szCs w:val="24"/>
+        </w:rPr>
+        <w:t xml:space="preserve"> </w:t>
+      </w:r>
+      <w:proofErr w:type="spellStart"/>
+      <w:r>
+        <w:rPr>
+          <w:rFonts w:ascii="Sylfaen" w:hAnsi="Sylfaen"/>
+          <w:sz w:val="24"/>
+          <w:szCs w:val="24"/>
+        </w:rPr>
+        <w:t>հրամաններ</w:t>
+      </w:r>
+      <w:proofErr w:type="spellEnd"/>
+      <w:r>
+        <w:rPr>
+          <w:rFonts w:ascii="Sylfaen" w:hAnsi="Sylfaen"/>
+          <w:sz w:val="24"/>
+          <w:szCs w:val="24"/>
+        </w:rPr>
+        <w:t>։</w:t>
       </w:r>
     </w:p>
     <w:p>
@@ -5057,6 +5494,1314 @@
       <w:r>
         <w:rPr>
           <w:rFonts w:ascii="Sylfaen" w:hAnsi="Sylfaen"/>
+          <w:lang w:val="hy-AM"/>
+        </w:rPr>
+        <w:t>DDL-ը թույլ է տալիս տվյալների բազայի օգտագործողին ստեղծել եւ վերակառու</w:t>
+      </w:r>
+      <w:r>
+        <w:rPr>
+          <w:rFonts w:ascii="Sylfaen" w:hAnsi="Sylfaen"/>
+          <w:lang w:val="hy-AM"/>
+        </w:rPr>
+        <w:t>-</w:t>
+      </w:r>
+      <w:r>
+        <w:rPr>
+          <w:rFonts w:ascii="Sylfaen" w:hAnsi="Sylfaen"/>
+          <w:lang w:val="hy-AM"/>
+        </w:rPr>
+        <w:t xml:space="preserve">ցել տվյալների բազայի օբյեկտները, ինչպիսիք են </w:t>
+      </w:r>
+      <w:r>
+        <w:rPr>
+          <w:rFonts w:ascii="Sylfaen" w:hAnsi="Sylfaen"/>
+          <w:lang w:val="hy-AM"/>
+        </w:rPr>
+        <w:t>աղյուսակների</w:t>
+      </w:r>
+      <w:r>
+        <w:rPr>
+          <w:rFonts w:ascii="Sylfaen" w:hAnsi="Sylfaen"/>
+          <w:lang w:val="hy-AM"/>
+        </w:rPr>
+        <w:t xml:space="preserve"> ստեղծումը կամ վերացումը:</w:t>
+      </w:r>
+      <w:r>
+        <w:rPr>
+          <w:rFonts w:ascii="Sylfaen" w:hAnsi="Sylfaen"/>
+          <w:lang w:val="hy-AM"/>
+        </w:rPr>
+        <w:t xml:space="preserve"> Այդ հրամաններն են՝</w:t>
+      </w:r>
+    </w:p>
+    <w:p>
+      <w:pPr>
+        <w:pStyle w:val="a3"/>
+        <w:numPr>
+          <w:ilvl w:val="0"/>
+          <w:numId w:val="4"/>
+        </w:numPr>
+        <w:shd w:val="clear" w:color="auto" w:fill="FFFFFF"/>
+        <w:tabs>
+          <w:tab w:val="clear" w:pos="720"/>
+          <w:tab w:val="num" w:pos="709"/>
+        </w:tabs>
+        <w:spacing w:after="0" w:line="360" w:lineRule="auto"/>
+        <w:ind w:left="426"/>
+        <w:jc w:val="both"/>
+        <w:rPr>
+          <w:rFonts w:ascii="Sylfaen" w:hAnsi="Sylfaen" w:cs="Arial"/>
+          <w:color w:val="000000"/>
+          <w:sz w:val="24"/>
+          <w:szCs w:val="19"/>
+          <w:lang w:eastAsia="ru-RU"/>
+        </w:rPr>
+      </w:pPr>
+      <w:r>
+        <w:rPr>
+          <w:rFonts w:ascii="Sylfaen" w:hAnsi="Sylfaen" w:cs="Courier New"/>
+          <w:color w:val="000000"/>
+          <w:sz w:val="24"/>
+          <w:szCs w:val="19"/>
+          <w:lang w:eastAsia="ru-RU"/>
+        </w:rPr>
+        <w:t>CREATE TABLE</w:t>
+      </w:r>
+    </w:p>
+    <w:p>
+      <w:pPr>
+        <w:pStyle w:val="a3"/>
+        <w:numPr>
+          <w:ilvl w:val="0"/>
+          <w:numId w:val="4"/>
+        </w:numPr>
+        <w:shd w:val="clear" w:color="auto" w:fill="FFFFFF"/>
+        <w:tabs>
+          <w:tab w:val="clear" w:pos="720"/>
+          <w:tab w:val="num" w:pos="709"/>
+        </w:tabs>
+        <w:spacing w:after="0" w:line="360" w:lineRule="auto"/>
+        <w:ind w:left="426"/>
+        <w:jc w:val="both"/>
+        <w:rPr>
+          <w:rFonts w:ascii="Sylfaen" w:hAnsi="Sylfaen" w:cs="Arial"/>
+          <w:color w:val="000000"/>
+          <w:sz w:val="24"/>
+          <w:szCs w:val="19"/>
+          <w:lang w:eastAsia="ru-RU"/>
+        </w:rPr>
+      </w:pPr>
+      <w:r>
+        <w:rPr>
+          <w:rFonts w:ascii="Sylfaen" w:hAnsi="Sylfaen" w:cs="Courier New"/>
+          <w:color w:val="000000"/>
+          <w:sz w:val="24"/>
+          <w:szCs w:val="19"/>
+          <w:lang w:eastAsia="ru-RU"/>
+        </w:rPr>
+        <w:t>ALTER TABLE</w:t>
+      </w:r>
+    </w:p>
+    <w:p>
+      <w:pPr>
+        <w:pStyle w:val="a3"/>
+        <w:numPr>
+          <w:ilvl w:val="0"/>
+          <w:numId w:val="4"/>
+        </w:numPr>
+        <w:shd w:val="clear" w:color="auto" w:fill="FFFFFF"/>
+        <w:tabs>
+          <w:tab w:val="clear" w:pos="720"/>
+          <w:tab w:val="num" w:pos="709"/>
+        </w:tabs>
+        <w:spacing w:after="0" w:line="360" w:lineRule="auto"/>
+        <w:ind w:left="426"/>
+        <w:jc w:val="both"/>
+        <w:rPr>
+          <w:rFonts w:ascii="Sylfaen" w:hAnsi="Sylfaen" w:cs="Arial"/>
+          <w:color w:val="000000"/>
+          <w:sz w:val="24"/>
+          <w:szCs w:val="19"/>
+          <w:lang w:eastAsia="ru-RU"/>
+        </w:rPr>
+      </w:pPr>
+      <w:r>
+        <w:rPr>
+          <w:rFonts w:ascii="Sylfaen" w:hAnsi="Sylfaen" w:cs="Courier New"/>
+          <w:color w:val="000000"/>
+          <w:sz w:val="24"/>
+          <w:szCs w:val="19"/>
+          <w:lang w:eastAsia="ru-RU"/>
+        </w:rPr>
+        <w:lastRenderedPageBreak/>
+        <w:t>DROP TABLE</w:t>
+      </w:r>
+    </w:p>
+    <w:p>
+      <w:pPr>
+        <w:pStyle w:val="a3"/>
+        <w:numPr>
+          <w:ilvl w:val="0"/>
+          <w:numId w:val="4"/>
+        </w:numPr>
+        <w:shd w:val="clear" w:color="auto" w:fill="FFFFFF"/>
+        <w:tabs>
+          <w:tab w:val="clear" w:pos="720"/>
+          <w:tab w:val="num" w:pos="709"/>
+        </w:tabs>
+        <w:spacing w:after="0" w:line="360" w:lineRule="auto"/>
+        <w:ind w:left="426"/>
+        <w:jc w:val="both"/>
+        <w:rPr>
+          <w:rFonts w:ascii="Sylfaen" w:hAnsi="Sylfaen" w:cs="Arial"/>
+          <w:color w:val="000000"/>
+          <w:sz w:val="24"/>
+          <w:szCs w:val="19"/>
+          <w:lang w:eastAsia="ru-RU"/>
+        </w:rPr>
+      </w:pPr>
+      <w:r>
+        <w:rPr>
+          <w:rFonts w:ascii="Sylfaen" w:hAnsi="Sylfaen" w:cs="Courier New"/>
+          <w:color w:val="000000"/>
+          <w:sz w:val="24"/>
+          <w:szCs w:val="19"/>
+          <w:lang w:eastAsia="ru-RU"/>
+        </w:rPr>
+        <w:t>CREATE INDEX</w:t>
+      </w:r>
+    </w:p>
+    <w:p>
+      <w:pPr>
+        <w:pStyle w:val="a3"/>
+        <w:numPr>
+          <w:ilvl w:val="0"/>
+          <w:numId w:val="4"/>
+        </w:numPr>
+        <w:shd w:val="clear" w:color="auto" w:fill="FFFFFF"/>
+        <w:tabs>
+          <w:tab w:val="clear" w:pos="720"/>
+          <w:tab w:val="num" w:pos="709"/>
+        </w:tabs>
+        <w:spacing w:after="0" w:line="360" w:lineRule="auto"/>
+        <w:ind w:left="426"/>
+        <w:jc w:val="both"/>
+        <w:rPr>
+          <w:rFonts w:ascii="Sylfaen" w:hAnsi="Sylfaen" w:cs="Arial"/>
+          <w:color w:val="000000"/>
+          <w:sz w:val="24"/>
+          <w:szCs w:val="19"/>
+          <w:lang w:eastAsia="ru-RU"/>
+        </w:rPr>
+      </w:pPr>
+      <w:r>
+        <w:rPr>
+          <w:rFonts w:ascii="Sylfaen" w:hAnsi="Sylfaen" w:cs="Courier New"/>
+          <w:color w:val="000000"/>
+          <w:sz w:val="24"/>
+          <w:szCs w:val="19"/>
+          <w:lang w:eastAsia="ru-RU"/>
+        </w:rPr>
+        <w:t>ALTER INDEX</w:t>
+      </w:r>
+    </w:p>
+    <w:p>
+      <w:pPr>
+        <w:pStyle w:val="a3"/>
+        <w:numPr>
+          <w:ilvl w:val="0"/>
+          <w:numId w:val="4"/>
+        </w:numPr>
+        <w:shd w:val="clear" w:color="auto" w:fill="FFFFFF"/>
+        <w:tabs>
+          <w:tab w:val="clear" w:pos="720"/>
+          <w:tab w:val="num" w:pos="709"/>
+        </w:tabs>
+        <w:spacing w:after="0" w:line="360" w:lineRule="auto"/>
+        <w:ind w:left="426"/>
+        <w:jc w:val="both"/>
+        <w:rPr>
+          <w:rFonts w:ascii="Sylfaen" w:hAnsi="Sylfaen" w:cs="Arial"/>
+          <w:color w:val="000000"/>
+          <w:sz w:val="24"/>
+          <w:szCs w:val="19"/>
+          <w:lang w:eastAsia="ru-RU"/>
+        </w:rPr>
+      </w:pPr>
+      <w:r>
+        <w:rPr>
+          <w:rFonts w:ascii="Sylfaen" w:hAnsi="Sylfaen" w:cs="Courier New"/>
+          <w:color w:val="000000"/>
+          <w:sz w:val="24"/>
+          <w:szCs w:val="19"/>
+          <w:lang w:eastAsia="ru-RU"/>
+        </w:rPr>
+        <w:t>DROP INDEX</w:t>
+      </w:r>
+    </w:p>
+    <w:p>
+      <w:pPr>
+        <w:pStyle w:val="a3"/>
+        <w:numPr>
+          <w:ilvl w:val="0"/>
+          <w:numId w:val="4"/>
+        </w:numPr>
+        <w:shd w:val="clear" w:color="auto" w:fill="FFFFFF"/>
+        <w:tabs>
+          <w:tab w:val="clear" w:pos="720"/>
+          <w:tab w:val="num" w:pos="709"/>
+        </w:tabs>
+        <w:spacing w:after="0" w:line="360" w:lineRule="auto"/>
+        <w:ind w:left="426"/>
+        <w:jc w:val="both"/>
+        <w:rPr>
+          <w:rFonts w:ascii="Sylfaen" w:hAnsi="Sylfaen" w:cs="Arial"/>
+          <w:color w:val="000000"/>
+          <w:sz w:val="24"/>
+          <w:szCs w:val="19"/>
+          <w:lang w:eastAsia="ru-RU"/>
+        </w:rPr>
+      </w:pPr>
+      <w:r>
+        <w:rPr>
+          <w:rFonts w:ascii="Sylfaen" w:hAnsi="Sylfaen" w:cs="Courier New"/>
+          <w:color w:val="000000"/>
+          <w:sz w:val="24"/>
+          <w:szCs w:val="19"/>
+          <w:lang w:eastAsia="ru-RU"/>
+        </w:rPr>
+        <w:t>CREATE VIEW</w:t>
+      </w:r>
+    </w:p>
+    <w:p>
+      <w:pPr>
+        <w:pStyle w:val="a3"/>
+        <w:numPr>
+          <w:ilvl w:val="0"/>
+          <w:numId w:val="4"/>
+        </w:numPr>
+        <w:shd w:val="clear" w:color="auto" w:fill="FFFFFF"/>
+        <w:tabs>
+          <w:tab w:val="clear" w:pos="720"/>
+          <w:tab w:val="num" w:pos="709"/>
+        </w:tabs>
+        <w:spacing w:after="0" w:line="360" w:lineRule="auto"/>
+        <w:ind w:left="426"/>
+        <w:jc w:val="both"/>
+        <w:rPr>
+          <w:rFonts w:ascii="Sylfaen" w:hAnsi="Sylfaen" w:cs="Arial"/>
+          <w:color w:val="000000"/>
+          <w:sz w:val="24"/>
+          <w:szCs w:val="19"/>
+          <w:lang w:eastAsia="ru-RU"/>
+        </w:rPr>
+      </w:pPr>
+      <w:r>
+        <w:rPr>
+          <w:rFonts w:ascii="Sylfaen" w:hAnsi="Sylfaen" w:cs="Courier New"/>
+          <w:color w:val="000000"/>
+          <w:sz w:val="24"/>
+          <w:szCs w:val="19"/>
+          <w:lang w:eastAsia="ru-RU"/>
+        </w:rPr>
+        <w:t>DROP VIEW</w:t>
+      </w:r>
+    </w:p>
+    <w:p>
+      <w:pPr>
+        <w:pStyle w:val="a4"/>
+        <w:shd w:val="clear" w:color="auto" w:fill="FFFFFF"/>
+        <w:spacing w:before="0" w:beforeAutospacing="0" w:after="0" w:afterAutospacing="0" w:line="360" w:lineRule="auto"/>
+        <w:ind w:firstLine="708"/>
+        <w:jc w:val="both"/>
+        <w:rPr>
+          <w:rFonts w:ascii="Sylfaen" w:hAnsi="Sylfaen"/>
+          <w:lang w:val="hy-AM"/>
+        </w:rPr>
+      </w:pPr>
+      <w:r>
+        <w:rPr>
+          <w:rFonts w:ascii="Sylfaen" w:hAnsi="Sylfaen"/>
+          <w:lang w:val="hy-AM"/>
+        </w:rPr>
+        <w:t>DML-ը օգտագործվում է ռելացիոն տվյալների բազաների տվյալների կառավար</w:t>
+      </w:r>
+      <w:r>
+        <w:rPr>
+          <w:rFonts w:ascii="Sylfaen" w:hAnsi="Sylfaen"/>
+          <w:lang w:val="hy-AM"/>
+        </w:rPr>
+        <w:t>-</w:t>
+      </w:r>
+      <w:r>
+        <w:rPr>
+          <w:rFonts w:ascii="Sylfaen" w:hAnsi="Sylfaen"/>
+          <w:lang w:val="hy-AM"/>
+        </w:rPr>
+        <w:t>ման համար</w:t>
+      </w:r>
+      <w:r>
+        <w:rPr>
+          <w:rFonts w:ascii="Sylfaen" w:hAnsi="Sylfaen"/>
+          <w:lang w:val="hy-AM"/>
+        </w:rPr>
+        <w:t>։</w:t>
+      </w:r>
+      <w:r>
+        <w:rPr>
+          <w:rFonts w:ascii="Sylfaen" w:hAnsi="Sylfaen"/>
+          <w:lang w:val="hy-AM"/>
+        </w:rPr>
+        <w:t xml:space="preserve"> </w:t>
+      </w:r>
+      <w:r>
+        <w:rPr>
+          <w:rFonts w:ascii="Sylfaen" w:hAnsi="Sylfaen"/>
+          <w:lang w:val="hy-AM"/>
+        </w:rPr>
+        <w:t>Այդ հրամաններն են՝</w:t>
+      </w:r>
+    </w:p>
+    <w:p>
+      <w:pPr>
+        <w:pStyle w:val="a4"/>
+        <w:numPr>
+          <w:ilvl w:val="0"/>
+          <w:numId w:val="5"/>
+        </w:numPr>
+        <w:shd w:val="clear" w:color="auto" w:fill="FFFFFF"/>
+        <w:spacing w:before="0" w:beforeAutospacing="0" w:after="0" w:afterAutospacing="0" w:line="360" w:lineRule="auto"/>
+        <w:ind w:left="384"/>
+        <w:jc w:val="both"/>
+        <w:rPr>
+          <w:rFonts w:ascii="Sylfaen" w:hAnsi="Sylfaen"/>
+        </w:rPr>
+      </w:pPr>
+      <w:hyperlink r:id="rId8" w:tooltip="ru:Insert (SQL)" w:history="1">
+        <w:r>
+          <w:rPr>
+            <w:rStyle w:val="a5"/>
+            <w:rFonts w:ascii="Sylfaen" w:hAnsi="Sylfaen"/>
+            <w:color w:val="auto"/>
+            <w:u w:val="none"/>
+            <w:lang w:val="en-US"/>
+          </w:rPr>
+          <w:t>INSERT</w:t>
+        </w:r>
+      </w:hyperlink>
+    </w:p>
+    <w:p>
+      <w:pPr>
+        <w:numPr>
+          <w:ilvl w:val="0"/>
+          <w:numId w:val="5"/>
+        </w:numPr>
+        <w:shd w:val="clear" w:color="auto" w:fill="FFFFFF"/>
+        <w:spacing w:after="0" w:line="360" w:lineRule="auto"/>
+        <w:ind w:left="384"/>
+        <w:jc w:val="both"/>
+        <w:rPr>
+          <w:rFonts w:ascii="Sylfaen" w:hAnsi="Sylfaen"/>
+          <w:sz w:val="24"/>
+          <w:szCs w:val="24"/>
+        </w:rPr>
+      </w:pPr>
+      <w:r>
+        <w:rPr>
+          <w:rFonts w:ascii="Sylfaen" w:hAnsi="Sylfaen"/>
+          <w:sz w:val="24"/>
+          <w:szCs w:val="24"/>
+          <w:lang w:val="en-US"/>
+        </w:rPr>
+        <w:t>UPDATE</w:t>
+      </w:r>
+    </w:p>
+    <w:p>
+      <w:pPr>
+        <w:numPr>
+          <w:ilvl w:val="0"/>
+          <w:numId w:val="5"/>
+        </w:numPr>
+        <w:shd w:val="clear" w:color="auto" w:fill="FFFFFF"/>
+        <w:spacing w:after="0" w:line="360" w:lineRule="auto"/>
+        <w:ind w:left="384"/>
+        <w:jc w:val="both"/>
+        <w:rPr>
+          <w:rFonts w:ascii="Sylfaen" w:hAnsi="Sylfaen"/>
+          <w:sz w:val="24"/>
+          <w:szCs w:val="24"/>
+        </w:rPr>
+      </w:pPr>
+      <w:hyperlink r:id="rId9" w:tooltip="ru:Delete (SQL)" w:history="1">
+        <w:r>
+          <w:rPr>
+            <w:rStyle w:val="a5"/>
+            <w:rFonts w:ascii="Sylfaen" w:hAnsi="Sylfaen"/>
+            <w:color w:val="auto"/>
+            <w:sz w:val="24"/>
+            <w:szCs w:val="24"/>
+            <w:u w:val="none"/>
+            <w:lang w:val="en-US"/>
+          </w:rPr>
+          <w:t>DELETE</w:t>
+        </w:r>
+      </w:hyperlink>
+    </w:p>
+    <w:p>
+      <w:pPr>
+        <w:pStyle w:val="a4"/>
+        <w:shd w:val="clear" w:color="auto" w:fill="FFFFFF"/>
+        <w:spacing w:before="0" w:beforeAutospacing="0" w:after="0" w:afterAutospacing="0" w:line="360" w:lineRule="auto"/>
+        <w:ind w:firstLine="708"/>
+        <w:jc w:val="both"/>
+        <w:rPr>
+          <w:lang w:val="hy-AM"/>
+        </w:rPr>
+      </w:pPr>
+      <w:r>
+        <w:rPr>
+          <w:rFonts w:ascii="Sylfaen" w:hAnsi="Sylfaen"/>
+          <w:lang w:val="en-US"/>
+        </w:rPr>
+        <w:t>D</w:t>
+      </w:r>
+      <w:r>
+        <w:rPr>
+          <w:rFonts w:ascii="Sylfaen" w:hAnsi="Sylfaen"/>
+          <w:lang w:val="en-US"/>
+        </w:rPr>
+        <w:t>Q</w:t>
+      </w:r>
+      <w:r>
+        <w:rPr>
+          <w:rFonts w:ascii="Sylfaen" w:hAnsi="Sylfaen"/>
+          <w:lang w:val="en-US"/>
+        </w:rPr>
+        <w:t>L</w:t>
+      </w:r>
+      <w:r>
+        <w:rPr>
+          <w:rFonts w:ascii="Sylfaen" w:hAnsi="Sylfaen"/>
+        </w:rPr>
+        <w:t>-</w:t>
+      </w:r>
+      <w:r>
+        <w:rPr>
+          <w:rFonts w:ascii="Sylfaen" w:hAnsi="Sylfaen"/>
+          <w:lang w:val="hy-AM"/>
+        </w:rPr>
+        <w:t>ը,</w:t>
+      </w:r>
+      <w:r>
+        <w:t xml:space="preserve"> </w:t>
+      </w:r>
+      <w:r>
+        <w:rPr>
+          <w:rFonts w:ascii="Sylfaen" w:hAnsi="Sylfaen"/>
+          <w:lang w:val="hy-AM"/>
+        </w:rPr>
+        <w:t>թեև</w:t>
+      </w:r>
+      <w:r>
+        <w:rPr>
+          <w:rFonts w:ascii="Sylfaen" w:hAnsi="Sylfaen"/>
+          <w:lang w:val="hy-AM"/>
+        </w:rPr>
+        <w:t xml:space="preserve"> բաղկացած է միայն մեկ հրամանից, հանդիսանում է SQL- ի առավել </w:t>
+      </w:r>
+      <w:r>
+        <w:rPr>
+          <w:rFonts w:ascii="Sylfaen" w:hAnsi="Sylfaen"/>
+          <w:lang w:val="hy-AM"/>
+        </w:rPr>
+        <w:t xml:space="preserve">օգտագործվող </w:t>
+      </w:r>
+      <w:r>
+        <w:rPr>
+          <w:rFonts w:ascii="Sylfaen" w:hAnsi="Sylfaen"/>
+          <w:lang w:val="hy-AM"/>
+        </w:rPr>
+        <w:t xml:space="preserve">տվյալների բազայի օգտագործողների </w:t>
+      </w:r>
+      <w:r>
+        <w:rPr>
+          <w:rFonts w:ascii="Sylfaen" w:hAnsi="Sylfaen"/>
+          <w:lang w:val="hy-AM"/>
+        </w:rPr>
+        <w:t>կողմից</w:t>
+      </w:r>
+      <w:r>
+        <w:rPr>
+          <w:rFonts w:ascii="Sylfaen" w:hAnsi="Sylfaen"/>
+          <w:lang w:val="hy-AM"/>
+        </w:rPr>
+        <w:t>:</w:t>
+      </w:r>
+      <w:r>
+        <w:rPr>
+          <w:lang w:val="hy-AM"/>
+        </w:rPr>
+        <w:t xml:space="preserve"> </w:t>
+      </w:r>
+      <w:r>
+        <w:rPr>
+          <w:rFonts w:ascii="Sylfaen" w:hAnsi="Sylfaen"/>
+          <w:lang w:val="hy-AM"/>
+        </w:rPr>
+        <w:t>Այդ հրամաններն են՝</w:t>
+      </w:r>
+    </w:p>
+    <w:p>
+      <w:pPr>
+        <w:numPr>
+          <w:ilvl w:val="0"/>
+          <w:numId w:val="6"/>
+        </w:numPr>
+        <w:shd w:val="clear" w:color="auto" w:fill="FFFFFF"/>
+        <w:spacing w:after="0" w:line="360" w:lineRule="auto"/>
+        <w:ind w:left="384"/>
+        <w:jc w:val="both"/>
+        <w:rPr>
+          <w:rFonts w:ascii="Sylfaen" w:hAnsi="Sylfaen"/>
+          <w:sz w:val="24"/>
+          <w:szCs w:val="24"/>
+        </w:rPr>
+      </w:pPr>
+      <w:hyperlink r:id="rId10" w:tooltip="ru:Select (SQL)" w:history="1">
+        <w:proofErr w:type="spellStart"/>
+        <w:r>
+          <w:rPr>
+            <w:rStyle w:val="a5"/>
+            <w:rFonts w:ascii="Sylfaen" w:hAnsi="Sylfaen"/>
+            <w:color w:val="auto"/>
+            <w:sz w:val="24"/>
+            <w:szCs w:val="24"/>
+            <w:u w:val="none"/>
+          </w:rPr>
+          <w:t>select</w:t>
+        </w:r>
+        <w:proofErr w:type="spellEnd"/>
+      </w:hyperlink>
+      <w:r>
+        <w:rPr>
+          <w:rFonts w:ascii="Sylfaen" w:hAnsi="Sylfaen"/>
+          <w:sz w:val="24"/>
+          <w:szCs w:val="24"/>
+        </w:rPr>
+        <w:t>։</w:t>
+      </w:r>
+    </w:p>
+    <w:p>
+      <w:pPr>
+        <w:pStyle w:val="a4"/>
+        <w:shd w:val="clear" w:color="auto" w:fill="FFFFFF"/>
+        <w:spacing w:before="0" w:beforeAutospacing="0" w:after="0" w:afterAutospacing="0" w:line="360" w:lineRule="auto"/>
+        <w:ind w:firstLine="708"/>
+        <w:jc w:val="both"/>
+        <w:rPr>
+          <w:rFonts w:ascii="Sylfaen" w:hAnsi="Sylfaen"/>
+          <w:lang w:val="hy-AM"/>
+        </w:rPr>
+      </w:pPr>
+      <w:r>
+        <w:rPr>
+          <w:rFonts w:ascii="Sylfaen" w:hAnsi="Sylfaen"/>
+          <w:lang w:val="en-US"/>
+        </w:rPr>
+        <w:t>DCL</w:t>
+      </w:r>
+      <w:r>
+        <w:rPr>
+          <w:rFonts w:ascii="Sylfaen" w:hAnsi="Sylfaen"/>
+        </w:rPr>
+        <w:t>-</w:t>
+      </w:r>
+      <w:r>
+        <w:rPr>
+          <w:rFonts w:ascii="Sylfaen" w:hAnsi="Sylfaen"/>
+          <w:lang w:val="hy-AM"/>
+        </w:rPr>
+        <w:t>ը</w:t>
+      </w:r>
+      <w:r>
+        <w:rPr>
+          <w:rFonts w:ascii="Sylfaen" w:hAnsi="Sylfaen"/>
+        </w:rPr>
+        <w:t xml:space="preserve"> </w:t>
+      </w:r>
+      <w:r>
+        <w:rPr>
+          <w:rFonts w:ascii="Sylfaen" w:hAnsi="Sylfaen"/>
+          <w:lang w:val="hy-AM"/>
+        </w:rPr>
+        <w:t>թույլատրում է վերահսկել տվյալների բազայում առկա տվյալների հասա</w:t>
+      </w:r>
+      <w:r>
+        <w:rPr>
+          <w:rFonts w:ascii="Sylfaen" w:hAnsi="Sylfaen"/>
+        </w:rPr>
+        <w:t>-</w:t>
+      </w:r>
+      <w:r>
+        <w:rPr>
+          <w:rFonts w:ascii="Sylfaen" w:hAnsi="Sylfaen"/>
+          <w:lang w:val="hy-AM"/>
+        </w:rPr>
+        <w:t>նելիությունը: DCL հրամանները սովորաբար օգտագործվում են օգտագործողների մուտքի հետ կապված օբյեկտներ ստեղծելու համար,</w:t>
+      </w:r>
+      <w:r>
+        <w:rPr>
+          <w:rFonts w:ascii="Sylfaen" w:hAnsi="Sylfaen"/>
+        </w:rPr>
+        <w:t xml:space="preserve"> </w:t>
+      </w:r>
+      <w:r>
+        <w:rPr>
+          <w:rFonts w:ascii="Sylfaen" w:hAnsi="Sylfaen"/>
+          <w:lang w:val="en-US"/>
+        </w:rPr>
+        <w:t>ինչպես</w:t>
+      </w:r>
+      <w:r>
+        <w:rPr>
+          <w:rFonts w:ascii="Sylfaen" w:hAnsi="Sylfaen"/>
+        </w:rPr>
+        <w:t xml:space="preserve"> </w:t>
+      </w:r>
+      <w:r>
+        <w:rPr>
+          <w:rFonts w:ascii="Sylfaen" w:hAnsi="Sylfaen"/>
+          <w:lang w:val="en-US"/>
+        </w:rPr>
+        <w:t>նաեւ</w:t>
+      </w:r>
+      <w:r>
+        <w:rPr>
+          <w:rFonts w:ascii="Sylfaen" w:hAnsi="Sylfaen"/>
+        </w:rPr>
+        <w:t xml:space="preserve"> </w:t>
+      </w:r>
+      <w:r>
+        <w:rPr>
+          <w:rFonts w:ascii="Sylfaen" w:hAnsi="Sylfaen"/>
+          <w:lang w:val="en-US"/>
+        </w:rPr>
+        <w:t>վերահսկում</w:t>
+      </w:r>
+      <w:r>
+        <w:rPr>
+          <w:rFonts w:ascii="Sylfaen" w:hAnsi="Sylfaen"/>
+        </w:rPr>
+        <w:t xml:space="preserve"> </w:t>
+      </w:r>
+      <w:r>
+        <w:rPr>
+          <w:rFonts w:ascii="Sylfaen" w:hAnsi="Sylfaen"/>
+          <w:lang w:val="en-US"/>
+        </w:rPr>
+        <w:t>են</w:t>
+      </w:r>
+      <w:r>
+        <w:rPr>
+          <w:rFonts w:ascii="Sylfaen" w:hAnsi="Sylfaen"/>
+        </w:rPr>
+        <w:t xml:space="preserve"> </w:t>
+      </w:r>
+      <w:r>
+        <w:rPr>
+          <w:rFonts w:ascii="Sylfaen" w:hAnsi="Sylfaen"/>
+          <w:lang w:val="en-US"/>
+        </w:rPr>
+        <w:t>օգտվողների</w:t>
+      </w:r>
+      <w:r>
+        <w:rPr>
+          <w:rFonts w:ascii="Sylfaen" w:hAnsi="Sylfaen"/>
+        </w:rPr>
+        <w:t xml:space="preserve"> </w:t>
+      </w:r>
+      <w:r>
+        <w:rPr>
+          <w:rFonts w:ascii="Sylfaen" w:hAnsi="Sylfaen"/>
+          <w:lang w:val="en-US"/>
+        </w:rPr>
+        <w:t>շրջանում</w:t>
+      </w:r>
+      <w:r>
+        <w:rPr>
+          <w:rFonts w:ascii="Sylfaen" w:hAnsi="Sylfaen"/>
+        </w:rPr>
+        <w:t xml:space="preserve"> </w:t>
+      </w:r>
+      <w:r>
+        <w:rPr>
+          <w:rFonts w:ascii="Sylfaen" w:hAnsi="Sylfaen"/>
+          <w:lang w:val="en-US"/>
+        </w:rPr>
+        <w:t>արտոնությունների</w:t>
+      </w:r>
+      <w:r>
+        <w:rPr>
+          <w:rFonts w:ascii="Sylfaen" w:hAnsi="Sylfaen"/>
+        </w:rPr>
+        <w:t xml:space="preserve"> </w:t>
+      </w:r>
+      <w:r>
+        <w:rPr>
+          <w:rFonts w:ascii="Sylfaen" w:hAnsi="Sylfaen"/>
+          <w:lang w:val="en-US"/>
+        </w:rPr>
+        <w:t>բաշխմ</w:t>
+      </w:r>
+      <w:r>
+        <w:rPr>
+          <w:rFonts w:ascii="Sylfaen" w:hAnsi="Sylfaen"/>
+          <w:lang w:val="hy-AM"/>
+        </w:rPr>
+        <w:t>ան համար</w:t>
+      </w:r>
+      <w:r>
+        <w:rPr>
+          <w:rFonts w:ascii="Sylfaen" w:hAnsi="Sylfaen"/>
+        </w:rPr>
+        <w:t>:</w:t>
+      </w:r>
+      <w:r>
+        <w:rPr>
+          <w:rFonts w:ascii="Sylfaen" w:hAnsi="Sylfaen"/>
+          <w:lang w:val="hy-AM"/>
+        </w:rPr>
+        <w:t xml:space="preserve"> </w:t>
+      </w:r>
+      <w:r>
+        <w:rPr>
+          <w:rFonts w:ascii="Sylfaen" w:hAnsi="Sylfaen"/>
+          <w:lang w:val="hy-AM"/>
+        </w:rPr>
+        <w:t>Այդ հրամաններն են՝</w:t>
+      </w:r>
+    </w:p>
+    <w:p>
+      <w:pPr>
+        <w:numPr>
+          <w:ilvl w:val="0"/>
+          <w:numId w:val="7"/>
+        </w:numPr>
+        <w:shd w:val="clear" w:color="auto" w:fill="FFFFFF"/>
+        <w:spacing w:after="0" w:line="360" w:lineRule="auto"/>
+        <w:ind w:left="384"/>
+        <w:jc w:val="both"/>
+        <w:rPr>
+          <w:rFonts w:ascii="Sylfaen" w:hAnsi="Sylfaen"/>
+          <w:sz w:val="24"/>
+          <w:szCs w:val="24"/>
+        </w:rPr>
+      </w:pPr>
+      <w:r>
+        <w:rPr>
+          <w:rFonts w:ascii="Sylfaen" w:hAnsi="Sylfaen" w:cs="Courier New"/>
+          <w:color w:val="000000"/>
+          <w:sz w:val="24"/>
+          <w:szCs w:val="24"/>
+          <w:shd w:val="clear" w:color="auto" w:fill="FFFFFF"/>
+        </w:rPr>
+        <w:t>ALTER PASSWORD</w:t>
+      </w:r>
+    </w:p>
+    <w:p>
+      <w:pPr>
+        <w:numPr>
+          <w:ilvl w:val="0"/>
+          <w:numId w:val="7"/>
+        </w:numPr>
+        <w:shd w:val="clear" w:color="auto" w:fill="FFFFFF"/>
+        <w:spacing w:after="0" w:line="360" w:lineRule="auto"/>
+        <w:ind w:left="384"/>
+        <w:jc w:val="both"/>
+        <w:rPr>
+          <w:rFonts w:ascii="Sylfaen" w:hAnsi="Sylfaen"/>
+          <w:sz w:val="24"/>
+          <w:szCs w:val="24"/>
+        </w:rPr>
+      </w:pPr>
+      <w:r>
+        <w:rPr>
+          <w:rFonts w:ascii="Sylfaen" w:hAnsi="Sylfaen" w:cs="Courier New"/>
+          <w:color w:val="000000"/>
+          <w:sz w:val="24"/>
+          <w:szCs w:val="24"/>
+          <w:shd w:val="clear" w:color="auto" w:fill="FFFFFF"/>
+        </w:rPr>
+        <w:t>GRANT</w:t>
+      </w:r>
+    </w:p>
+    <w:p>
+      <w:pPr>
+        <w:numPr>
+          <w:ilvl w:val="0"/>
+          <w:numId w:val="7"/>
+        </w:numPr>
+        <w:shd w:val="clear" w:color="auto" w:fill="FFFFFF"/>
+        <w:spacing w:after="0" w:line="360" w:lineRule="auto"/>
+        <w:ind w:left="384"/>
+        <w:jc w:val="both"/>
+        <w:rPr>
+          <w:rFonts w:ascii="Sylfaen" w:hAnsi="Sylfaen"/>
+          <w:sz w:val="24"/>
+          <w:szCs w:val="24"/>
+        </w:rPr>
+      </w:pPr>
+      <w:r>
+        <w:rPr>
+          <w:rFonts w:ascii="Sylfaen" w:hAnsi="Sylfaen" w:cs="Courier New"/>
+          <w:color w:val="000000"/>
+          <w:sz w:val="24"/>
+          <w:szCs w:val="24"/>
+          <w:shd w:val="clear" w:color="auto" w:fill="FFFFFF"/>
+        </w:rPr>
+        <w:t>REVOKE</w:t>
+      </w:r>
+    </w:p>
+    <w:p>
+      <w:pPr>
+        <w:numPr>
+          <w:ilvl w:val="0"/>
+          <w:numId w:val="7"/>
+        </w:numPr>
+        <w:shd w:val="clear" w:color="auto" w:fill="FFFFFF"/>
+        <w:spacing w:after="0" w:line="360" w:lineRule="auto"/>
+        <w:ind w:left="384"/>
+        <w:jc w:val="both"/>
+        <w:rPr>
+          <w:rFonts w:ascii="Sylfaen" w:hAnsi="Sylfaen"/>
+          <w:sz w:val="24"/>
+          <w:szCs w:val="24"/>
+        </w:rPr>
+      </w:pPr>
+      <w:r>
+        <w:rPr>
+          <w:rFonts w:ascii="Sylfaen" w:hAnsi="Sylfaen" w:cs="Courier New"/>
+          <w:color w:val="000000"/>
+          <w:sz w:val="24"/>
+          <w:szCs w:val="24"/>
+          <w:shd w:val="clear" w:color="auto" w:fill="FFFFFF"/>
+        </w:rPr>
+        <w:t>CREATE SYNONYM</w:t>
+      </w:r>
+    </w:p>
+    <w:p>
+      <w:pPr>
+        <w:pStyle w:val="a4"/>
+        <w:shd w:val="clear" w:color="auto" w:fill="FFFFFF"/>
+        <w:spacing w:before="0" w:beforeAutospacing="0" w:after="0" w:afterAutospacing="0" w:line="360" w:lineRule="auto"/>
+        <w:ind w:firstLine="708"/>
+        <w:jc w:val="both"/>
+        <w:rPr>
+          <w:rFonts w:ascii="Sylfaen" w:hAnsi="Sylfaen"/>
+          <w:lang w:val="hy-AM"/>
+        </w:rPr>
+      </w:pPr>
+      <w:r>
+        <w:rPr>
+          <w:rFonts w:ascii="Sylfaen" w:hAnsi="Sylfaen"/>
+          <w:lang w:val="hy-AM"/>
+        </w:rPr>
+        <w:t>DAC</w:t>
+      </w:r>
+      <w:r>
+        <w:rPr>
+          <w:rFonts w:ascii="Sylfaen" w:hAnsi="Sylfaen"/>
+          <w:lang w:val="hy-AM"/>
+        </w:rPr>
+        <w:t xml:space="preserve">-ը </w:t>
+      </w:r>
+      <w:r>
+        <w:rPr>
+          <w:rFonts w:ascii="Sylfaen" w:hAnsi="Sylfaen"/>
+          <w:lang w:val="hy-AM"/>
+        </w:rPr>
+        <w:t xml:space="preserve">թույլ </w:t>
+      </w:r>
+      <w:r>
+        <w:rPr>
+          <w:rFonts w:ascii="Sylfaen" w:hAnsi="Sylfaen"/>
+          <w:lang w:val="hy-AM"/>
+        </w:rPr>
+        <w:t>է</w:t>
+      </w:r>
+      <w:r>
+        <w:rPr>
+          <w:rFonts w:ascii="Sylfaen" w:hAnsi="Sylfaen"/>
+          <w:lang w:val="hy-AM"/>
+        </w:rPr>
+        <w:t xml:space="preserve"> տալիս օգտվողին կատարել աուդիտներ եւ իրականացնել վերլու</w:t>
+      </w:r>
+      <w:r>
+        <w:rPr>
+          <w:rFonts w:ascii="Sylfaen" w:hAnsi="Sylfaen"/>
+          <w:lang w:val="hy-AM"/>
+        </w:rPr>
+        <w:t>-</w:t>
+      </w:r>
+      <w:r>
+        <w:rPr>
+          <w:rFonts w:ascii="Sylfaen" w:hAnsi="Sylfaen"/>
+          <w:lang w:val="hy-AM"/>
+        </w:rPr>
+        <w:t>ծություններ տվյալների բազայում գործողությունների վերաբերյալ: Նրանք կարող են օգ</w:t>
+      </w:r>
+      <w:r>
+        <w:rPr>
+          <w:rFonts w:ascii="Sylfaen" w:hAnsi="Sylfaen"/>
+          <w:lang w:val="hy-AM"/>
+        </w:rPr>
+        <w:t>-</w:t>
+      </w:r>
+      <w:r>
+        <w:rPr>
+          <w:rFonts w:ascii="Sylfaen" w:hAnsi="Sylfaen"/>
+          <w:lang w:val="hy-AM"/>
+        </w:rPr>
+        <w:t>տագործվել նաեւ համակարգի վերլուծության համար:</w:t>
+      </w:r>
+      <w:r>
+        <w:rPr>
+          <w:rFonts w:ascii="Sylfaen" w:hAnsi="Sylfaen"/>
+          <w:lang w:val="hy-AM"/>
+        </w:rPr>
+        <w:t xml:space="preserve"> </w:t>
+      </w:r>
+      <w:r>
+        <w:rPr>
+          <w:rFonts w:ascii="Sylfaen" w:hAnsi="Sylfaen"/>
+          <w:lang w:val="hy-AM"/>
+        </w:rPr>
+        <w:t>Այդ հրամաններն են՝</w:t>
+      </w:r>
+    </w:p>
+    <w:p>
+      <w:pPr>
+        <w:numPr>
+          <w:ilvl w:val="0"/>
+          <w:numId w:val="8"/>
+        </w:numPr>
+        <w:shd w:val="clear" w:color="auto" w:fill="FFFFFF"/>
+        <w:spacing w:after="0" w:line="360" w:lineRule="auto"/>
+        <w:ind w:left="384"/>
+        <w:jc w:val="both"/>
+        <w:rPr>
+          <w:rFonts w:ascii="Sylfaen" w:hAnsi="Sylfaen"/>
+          <w:sz w:val="36"/>
+          <w:szCs w:val="24"/>
+        </w:rPr>
+      </w:pPr>
+      <w:r>
+        <w:rPr>
+          <w:rFonts w:ascii="Sylfaen" w:hAnsi="Sylfaen" w:cs="Courier New"/>
+          <w:color w:val="000000"/>
+          <w:sz w:val="24"/>
+          <w:szCs w:val="19"/>
+          <w:shd w:val="clear" w:color="auto" w:fill="FFFFFF"/>
+        </w:rPr>
+        <w:t>START AUDIT</w:t>
+      </w:r>
+    </w:p>
+    <w:p>
+      <w:pPr>
+        <w:numPr>
+          <w:ilvl w:val="0"/>
+          <w:numId w:val="8"/>
+        </w:numPr>
+        <w:shd w:val="clear" w:color="auto" w:fill="FFFFFF"/>
+        <w:spacing w:after="0" w:line="360" w:lineRule="auto"/>
+        <w:ind w:left="384"/>
+        <w:jc w:val="both"/>
+        <w:rPr>
+          <w:rFonts w:ascii="Sylfaen" w:hAnsi="Sylfaen"/>
+          <w:sz w:val="36"/>
+          <w:szCs w:val="24"/>
+        </w:rPr>
+      </w:pPr>
+      <w:r>
+        <w:rPr>
+          <w:rFonts w:ascii="Sylfaen" w:hAnsi="Sylfaen" w:cs="Courier New"/>
+          <w:color w:val="000000"/>
+          <w:sz w:val="24"/>
+          <w:szCs w:val="19"/>
+          <w:shd w:val="clear" w:color="auto" w:fill="FFFFFF"/>
+        </w:rPr>
+        <w:t>STOP AUDIT</w:t>
+      </w:r>
+    </w:p>
+    <w:p>
+      <w:pPr>
+        <w:pStyle w:val="a4"/>
+        <w:shd w:val="clear" w:color="auto" w:fill="FFFFFF"/>
+        <w:spacing w:before="0" w:beforeAutospacing="0" w:after="0" w:afterAutospacing="0" w:line="360" w:lineRule="auto"/>
+        <w:jc w:val="both"/>
+        <w:rPr>
+          <w:rFonts w:ascii="Sylfaen" w:hAnsi="Sylfaen"/>
+        </w:rPr>
+      </w:pPr>
+      <w:r>
+        <w:rPr>
+          <w:rFonts w:ascii="Sylfaen" w:hAnsi="Sylfaen"/>
+        </w:rPr>
+        <w:t>6. Տրանզակցիաների կառավարման հրամաններն են՝</w:t>
+      </w:r>
+    </w:p>
+    <w:p>
+      <w:pPr>
+        <w:numPr>
+          <w:ilvl w:val="0"/>
+          <w:numId w:val="9"/>
+        </w:numPr>
+        <w:shd w:val="clear" w:color="auto" w:fill="FFFFFF"/>
+        <w:spacing w:after="0" w:line="360" w:lineRule="auto"/>
+        <w:ind w:left="384"/>
+        <w:jc w:val="both"/>
+        <w:rPr>
+          <w:rFonts w:ascii="Sylfaen" w:hAnsi="Sylfaen"/>
+          <w:sz w:val="24"/>
+          <w:szCs w:val="24"/>
+        </w:rPr>
+      </w:pPr>
+      <w:proofErr w:type="spellStart"/>
+      <w:r>
+        <w:rPr>
+          <w:rFonts w:ascii="Sylfaen" w:hAnsi="Sylfaen"/>
+          <w:sz w:val="24"/>
+          <w:szCs w:val="24"/>
+        </w:rPr>
+        <w:t>commit</w:t>
+      </w:r>
+      <w:proofErr w:type="spellEnd"/>
+      <w:r>
+        <w:rPr>
+          <w:rFonts w:ascii="Sylfaen" w:hAnsi="Sylfaen"/>
+          <w:sz w:val="24"/>
+          <w:szCs w:val="24"/>
+        </w:rPr>
+        <w:t>,</w:t>
+      </w:r>
+    </w:p>
+    <w:p>
+      <w:pPr>
+        <w:numPr>
+          <w:ilvl w:val="0"/>
+          <w:numId w:val="9"/>
+        </w:numPr>
+        <w:shd w:val="clear" w:color="auto" w:fill="FFFFFF"/>
+        <w:spacing w:after="0" w:line="360" w:lineRule="auto"/>
+        <w:ind w:left="384"/>
+        <w:jc w:val="both"/>
+        <w:rPr>
+          <w:rFonts w:ascii="Sylfaen" w:hAnsi="Sylfaen"/>
+          <w:sz w:val="24"/>
+          <w:szCs w:val="24"/>
+        </w:rPr>
+      </w:pPr>
+      <w:proofErr w:type="spellStart"/>
+      <w:r>
+        <w:rPr>
+          <w:rFonts w:ascii="Sylfaen" w:hAnsi="Sylfaen"/>
+          <w:sz w:val="24"/>
+          <w:szCs w:val="24"/>
+        </w:rPr>
+        <w:t>rollback</w:t>
+      </w:r>
+      <w:proofErr w:type="spellEnd"/>
+      <w:r>
+        <w:rPr>
+          <w:rFonts w:ascii="Sylfaen" w:hAnsi="Sylfaen"/>
+          <w:sz w:val="24"/>
+          <w:szCs w:val="24"/>
+        </w:rPr>
+        <w:t>,</w:t>
+      </w:r>
+    </w:p>
+    <w:p>
+      <w:pPr>
+        <w:numPr>
+          <w:ilvl w:val="0"/>
+          <w:numId w:val="9"/>
+        </w:numPr>
+        <w:shd w:val="clear" w:color="auto" w:fill="FFFFFF"/>
+        <w:spacing w:after="0" w:line="360" w:lineRule="auto"/>
+        <w:ind w:left="384"/>
+        <w:jc w:val="both"/>
+        <w:rPr>
+          <w:rFonts w:ascii="Sylfaen" w:hAnsi="Sylfaen"/>
+          <w:sz w:val="24"/>
+          <w:szCs w:val="24"/>
+        </w:rPr>
+      </w:pPr>
+      <w:proofErr w:type="spellStart"/>
+      <w:r>
+        <w:rPr>
+          <w:rFonts w:ascii="Sylfaen" w:hAnsi="Sylfaen"/>
+          <w:sz w:val="24"/>
+          <w:szCs w:val="24"/>
+        </w:rPr>
+        <w:lastRenderedPageBreak/>
+        <w:t>savepoint</w:t>
+      </w:r>
+      <w:proofErr w:type="spellEnd"/>
+      <w:r>
+        <w:rPr>
+          <w:rFonts w:ascii="Sylfaen" w:hAnsi="Sylfaen"/>
+          <w:sz w:val="24"/>
+          <w:szCs w:val="24"/>
+        </w:rPr>
+        <w:t>,</w:t>
+      </w:r>
+    </w:p>
+    <w:p>
+      <w:pPr>
+        <w:numPr>
+          <w:ilvl w:val="0"/>
+          <w:numId w:val="9"/>
+        </w:numPr>
+        <w:shd w:val="clear" w:color="auto" w:fill="FFFFFF"/>
+        <w:spacing w:after="0" w:line="360" w:lineRule="auto"/>
+        <w:ind w:left="384"/>
+        <w:jc w:val="both"/>
+        <w:rPr>
+          <w:rFonts w:ascii="Sylfaen" w:hAnsi="Sylfaen"/>
+          <w:sz w:val="24"/>
+          <w:szCs w:val="24"/>
+        </w:rPr>
+      </w:pPr>
+      <w:proofErr w:type="spellStart"/>
+      <w:r>
+        <w:rPr>
+          <w:rFonts w:ascii="Sylfaen" w:hAnsi="Sylfaen"/>
+          <w:sz w:val="24"/>
+          <w:szCs w:val="24"/>
+        </w:rPr>
+        <w:t>set</w:t>
+      </w:r>
+      <w:proofErr w:type="spellEnd"/>
+      <w:r>
+        <w:rPr>
+          <w:rFonts w:ascii="Sylfaen" w:hAnsi="Sylfaen"/>
+          <w:sz w:val="24"/>
+          <w:szCs w:val="24"/>
+        </w:rPr>
+        <w:t xml:space="preserve"> </w:t>
+      </w:r>
+      <w:proofErr w:type="spellStart"/>
+      <w:r>
+        <w:rPr>
+          <w:rFonts w:ascii="Sylfaen" w:hAnsi="Sylfaen"/>
+          <w:sz w:val="24"/>
+          <w:szCs w:val="24"/>
+        </w:rPr>
+        <w:t>transaction</w:t>
+      </w:r>
+      <w:proofErr w:type="spellEnd"/>
+      <w:r>
+        <w:rPr>
+          <w:rFonts w:ascii="Sylfaen" w:hAnsi="Sylfaen"/>
+          <w:sz w:val="24"/>
+          <w:szCs w:val="24"/>
+        </w:rPr>
+        <w:t>։</w:t>
+      </w:r>
+    </w:p>
+    <w:p>
+      <w:pPr>
+        <w:pStyle w:val="a3"/>
+        <w:spacing w:after="0" w:line="360" w:lineRule="auto"/>
+        <w:ind w:left="0"/>
+        <w:jc w:val="both"/>
+        <w:rPr>
+          <w:rFonts w:ascii="Sylfaen" w:hAnsi="Sylfaen"/>
+          <w:sz w:val="24"/>
+          <w:szCs w:val="24"/>
+        </w:rPr>
+      </w:pPr>
+      <w:r>
+        <w:rPr>
+          <w:rFonts w:ascii="Sylfaen" w:hAnsi="Sylfaen"/>
+          <w:sz w:val="24"/>
+          <w:szCs w:val="24"/>
+        </w:rPr>
+        <w:t>SQL լեզվի իրացումների մեծամասնությունը թույլ է տալիս գրանցել հրամանների օպերատորները ինչպես մեծատառերով, օրինակ՝ CREATE TABLE, այնպես էլ փոքրատառերով՝ create table։</w:t>
+      </w:r>
+      <w:r>
+        <w:rPr>
+          <w:rFonts w:ascii="Sylfaen" w:hAnsi="Sylfaen"/>
+          <w:sz w:val="24"/>
+          <w:szCs w:val="24"/>
+          <w:lang w:val="en-US"/>
+        </w:rPr>
+        <w:t>[9, 10, 11,15]</w:t>
+      </w:r>
+    </w:p>
+    <w:p>
+      <w:pPr>
+        <w:pStyle w:val="a3"/>
+        <w:spacing w:after="0" w:line="360" w:lineRule="auto"/>
+        <w:ind w:left="0"/>
+        <w:jc w:val="both"/>
+        <w:rPr>
+          <w:rFonts w:ascii="Sylfaen" w:hAnsi="Sylfaen"/>
+          <w:b/>
+          <w:sz w:val="24"/>
+          <w:szCs w:val="24"/>
+        </w:rPr>
+      </w:pPr>
+      <w:bookmarkStart w:id="0" w:name="_GoBack"/>
+      <w:bookmarkEnd w:id="0"/>
+    </w:p>
+    <w:p>
+      <w:pPr>
+        <w:pStyle w:val="a3"/>
+        <w:spacing w:after="0" w:line="360" w:lineRule="auto"/>
+        <w:ind w:left="0" w:firstLine="708"/>
+        <w:jc w:val="both"/>
+        <w:rPr>
+          <w:rFonts w:ascii="Sylfaen" w:hAnsi="Sylfaen"/>
+          <w:b/>
+          <w:sz w:val="24"/>
+          <w:szCs w:val="24"/>
+        </w:rPr>
+      </w:pPr>
+      <w:r>
+        <w:rPr>
+          <w:rFonts w:ascii="Sylfaen" w:hAnsi="Sylfaen"/>
+          <w:b/>
+          <w:sz w:val="24"/>
+          <w:szCs w:val="24"/>
+        </w:rPr>
+        <w:t>MySQL</w:t>
+      </w:r>
+      <w:r>
+        <w:rPr>
+          <w:rFonts w:ascii="Sylfaen" w:hAnsi="Sylfaen"/>
+          <w:b/>
+          <w:sz w:val="24"/>
+          <w:szCs w:val="24"/>
+        </w:rPr>
+        <w:t xml:space="preserve"> :</w:t>
+      </w:r>
+    </w:p>
+    <w:p>
+      <w:pPr>
+        <w:pStyle w:val="a4"/>
+        <w:shd w:val="clear" w:color="auto" w:fill="FFFFFF"/>
+        <w:spacing w:before="0" w:beforeAutospacing="0" w:after="0" w:afterAutospacing="0" w:line="360" w:lineRule="auto"/>
+        <w:ind w:firstLine="708"/>
+        <w:jc w:val="both"/>
+        <w:rPr>
+          <w:rFonts w:ascii="Sylfaen" w:hAnsi="Sylfaen"/>
+          <w:lang w:val="hy-AM"/>
+        </w:rPr>
+      </w:pPr>
+      <w:r>
+        <w:rPr>
+          <w:rFonts w:ascii="Sylfaen" w:hAnsi="Sylfaen"/>
           <w:bCs/>
           <w:lang w:val="hy-AM"/>
         </w:rPr>
@@ -5070,7 +6815,7 @@
         </w:rPr>
         <w:t>-ը </w:t>
       </w:r>
-      <w:hyperlink r:id="rId8" w:tooltip="Բաց կոդ (դեռ գրված չէ)" w:history="1">
+      <w:hyperlink r:id="rId11" w:tooltip="Բաց կոդ (դեռ գրված չէ)" w:history="1">
         <w:r>
           <w:rPr>
             <w:rStyle w:val="a5"/>
@@ -5090,7 +6835,7 @@
         </w:rPr>
         <w:t> </w:t>
       </w:r>
-      <w:hyperlink r:id="rId9" w:tooltip="Տվյալների բազաների կառավարման համակարգ (դեռ գրված չէ)" w:history="1">
+      <w:hyperlink r:id="rId12" w:tooltip="Տվյալների բազաների կառավարման համակարգ (դեռ գրված չէ)" w:history="1">
         <w:r>
           <w:rPr>
             <w:rStyle w:val="a5"/>
@@ -5117,7 +6862,7 @@
         </w:rPr>
         <w:t> </w:t>
       </w:r>
-      <w:hyperlink r:id="rId10" w:tooltip="Oracle (դեռ գրված չէ)" w:history="1">
+      <w:hyperlink r:id="rId13" w:tooltip="Oracle (դեռ գրված չէ)" w:history="1">
         <w:r>
           <w:rPr>
             <w:rStyle w:val="a5"/>
@@ -5152,7 +6897,7 @@
         </w:rPr>
         <w:t> </w:t>
       </w:r>
-      <w:hyperlink r:id="rId11" w:tooltip="Sun Microsystems (դեռ գրված չէ)" w:history="1">
+      <w:hyperlink r:id="rId14" w:tooltip="Sun Microsystems (դեռ գրված չէ)" w:history="1">
         <w:r>
           <w:rPr>
             <w:rStyle w:val="a5"/>
@@ -5187,7 +6932,7 @@
         </w:rPr>
         <w:t> </w:t>
       </w:r>
-      <w:hyperlink r:id="rId12" w:tooltip="MySQL AB (դեռ գրված չէ)" w:history="1">
+      <w:hyperlink r:id="rId15" w:tooltip="MySQL AB (դեռ գրված չէ)" w:history="1">
         <w:r>
           <w:rPr>
             <w:rStyle w:val="a5"/>
@@ -5256,7 +7001,7 @@
         </w:rPr>
         <w:t> </w:t>
       </w:r>
-      <w:hyperlink r:id="rId13" w:tooltip="GNU GPL (դեռ գրված չէ)" w:history="1">
+      <w:hyperlink r:id="rId16" w:tooltip="GNU GPL (դեռ գրված չէ)" w:history="1">
         <w:r>
           <w:rPr>
             <w:rStyle w:val="a5"/>
@@ -5283,7 +7028,7 @@
         </w:rPr>
         <w:t> </w:t>
       </w:r>
-      <w:hyperlink r:id="rId14" w:tooltip="WAMP (դեռ գրված չէ)" w:history="1">
+      <w:hyperlink r:id="rId17" w:tooltip="WAMP (դեռ գրված չէ)" w:history="1">
         <w:r>
           <w:rPr>
             <w:rStyle w:val="a5"/>
@@ -5310,7 +7055,7 @@
         </w:rPr>
         <w:t> </w:t>
       </w:r>
-      <w:hyperlink r:id="rId15" w:tooltip="AppServ (դեռ գրված չէ)" w:history="1">
+      <w:hyperlink r:id="rId18" w:tooltip="AppServ (դեռ գրված չէ)" w:history="1">
         <w:r>
           <w:rPr>
             <w:rStyle w:val="a5"/>
@@ -5337,7 +7082,7 @@
         </w:rPr>
         <w:t> </w:t>
       </w:r>
-      <w:hyperlink r:id="rId16" w:tooltip="LAMP (դեռ գրված չէ)" w:history="1">
+      <w:hyperlink r:id="rId19" w:tooltip="LAMP (դեռ գրված չէ)" w:history="1">
         <w:r>
           <w:rPr>
             <w:rStyle w:val="a5"/>
@@ -5364,7 +7109,7 @@
         </w:rPr>
         <w:t> </w:t>
       </w:r>
-      <w:hyperlink r:id="rId17" w:tooltip="XAMPP (դեռ գրված չէ)" w:history="1">
+      <w:hyperlink r:id="rId20" w:tooltip="XAMPP (դեռ գրված չէ)" w:history="1">
         <w:r>
           <w:rPr>
             <w:rStyle w:val="a5"/>
@@ -5391,7 +7136,7 @@
         </w:rPr>
         <w:t> </w:t>
       </w:r>
-      <w:hyperlink r:id="rId18" w:tooltip="Open Server (դեռ գրված չէ)" w:history="1">
+      <w:hyperlink r:id="rId21" w:tooltip="Open Server (դեռ գրված չէ)" w:history="1">
         <w:r>
           <w:rPr>
             <w:rStyle w:val="a5"/>
@@ -5420,6 +7165,7 @@
         <w:jc w:val="both"/>
         <w:rPr>
           <w:rFonts w:ascii="Sylfaen" w:hAnsi="Sylfaen"/>
+          <w:lang w:val="hy-AM"/>
         </w:rPr>
       </w:pPr>
       <w:r>
@@ -5465,7 +7211,7 @@
         </w:rPr>
         <w:t> </w:t>
       </w:r>
-      <w:hyperlink r:id="rId19" w:tooltip="MyISAM (դեռ գրված չէ)" w:history="1">
+      <w:hyperlink r:id="rId22" w:tooltip="MyISAM (դեռ գրված չէ)" w:history="1">
         <w:r>
           <w:rPr>
             <w:rStyle w:val="a5"/>
@@ -5492,7 +7238,7 @@
         </w:rPr>
         <w:t> </w:t>
       </w:r>
-      <w:hyperlink r:id="rId20" w:tooltip="InnoDB (դեռ գրված չէ)" w:history="1">
+      <w:hyperlink r:id="rId23" w:tooltip="InnoDB (դեռ գրված չէ)" w:history="1">
         <w:r>
           <w:rPr>
             <w:rStyle w:val="a5"/>
@@ -5530,7 +7276,6 @@
           <w:rFonts w:ascii="Sylfaen" w:hAnsi="Sylfaen"/>
           <w:lang w:val="hy-AM"/>
         </w:rPr>
-        <w:lastRenderedPageBreak/>
         <w:t>տուկ</w:t>
       </w:r>
       <w:r>
@@ -5574,6 +7319,7 @@
         <w:jc w:val="both"/>
         <w:rPr>
           <w:rFonts w:ascii="Sylfaen" w:hAnsi="Sylfaen"/>
+          <w:lang w:val="hy-AM"/>
         </w:rPr>
       </w:pPr>
     </w:p>
@@ -5585,7 +7331,7 @@
           <w:numId w:val="1"/>
         </w:numPr>
         <w:spacing w:after="0" w:line="360" w:lineRule="auto"/>
-        <w:jc w:val="center"/>
+        <w:jc w:val="both"/>
         <w:rPr>
           <w:rFonts w:ascii="Sylfaen" w:hAnsi="Sylfaen"/>
           <w:b/>
@@ -5610,6 +7356,7 @@
         <w:pStyle w:val="a3"/>
         <w:spacing w:after="0" w:line="360" w:lineRule="auto"/>
         <w:ind w:left="360" w:firstLine="348"/>
+        <w:jc w:val="both"/>
         <w:rPr>
           <w:rFonts w:ascii="Sylfaen" w:hAnsi="Sylfaen"/>
           <w:b/>
@@ -5650,7 +7397,7 @@
         </w:rPr>
         <w:t>HTML(</w:t>
       </w:r>
-      <w:hyperlink r:id="rId21" w:tooltip="Անգլերեն" w:history="1">
+      <w:hyperlink r:id="rId24" w:tooltip="Անգլերեն" w:history="1">
         <w:r>
           <w:rPr>
             <w:rStyle w:val="a5"/>
@@ -5720,68 +7467,28 @@
           <w:szCs w:val="24"/>
           <w:shd w:val="clear" w:color="auto" w:fill="FFFFFF"/>
         </w:rPr>
-        <w:t>գ</w:t>
-      </w:r>
-      <w:r>
-        <w:rPr>
-          <w:rFonts w:ascii="Sylfaen" w:hAnsi="Sylfaen"/>
-          <w:bCs/>
+        <w:t>գիպերտեքստերի նշագրման լեզու</w:t>
+      </w:r>
+      <w:r>
+        <w:rPr>
+          <w:rFonts w:ascii="Sylfaen" w:hAnsi="Sylfaen"/>
           <w:sz w:val="24"/>
           <w:szCs w:val="24"/>
           <w:shd w:val="clear" w:color="auto" w:fill="FFFFFF"/>
         </w:rPr>
-        <w:t>իպ</w:t>
-      </w:r>
-      <w:r>
-        <w:rPr>
-          <w:rFonts w:ascii="Sylfaen" w:hAnsi="Sylfaen"/>
-          <w:bCs/>
+        <w:t>)-ն ստեղծվել է բրիտանացի գիտնական</w:t>
+      </w:r>
+      <w:r>
+        <w:rPr>
+          <w:rStyle w:val="apple-converted-space"/>
+          <w:rFonts w:ascii="Sylfaen" w:hAnsi="Sylfaen"/>
           <w:sz w:val="24"/>
           <w:szCs w:val="24"/>
           <w:shd w:val="clear" w:color="auto" w:fill="FFFFFF"/>
         </w:rPr>
-        <w:t>երտեքստ</w:t>
-      </w:r>
-      <w:r>
-        <w:rPr>
-          <w:rFonts w:ascii="Sylfaen" w:hAnsi="Sylfaen"/>
-          <w:bCs/>
-          <w:sz w:val="24"/>
-          <w:szCs w:val="24"/>
-          <w:shd w:val="clear" w:color="auto" w:fill="FFFFFF"/>
-        </w:rPr>
-        <w:t>եր</w:t>
-      </w:r>
-      <w:r>
-        <w:rPr>
-          <w:rFonts w:ascii="Sylfaen" w:hAnsi="Sylfaen"/>
-          <w:bCs/>
-          <w:sz w:val="24"/>
-          <w:szCs w:val="24"/>
-          <w:shd w:val="clear" w:color="auto" w:fill="FFFFFF"/>
-        </w:rPr>
-        <w:t>ի նշագրման լեզու</w:t>
-      </w:r>
-      <w:r>
-        <w:rPr>
-          <w:rFonts w:ascii="Sylfaen" w:hAnsi="Sylfaen"/>
-          <w:sz w:val="24"/>
-          <w:szCs w:val="24"/>
-          <w:shd w:val="clear" w:color="auto" w:fill="FFFFFF"/>
-        </w:rPr>
-        <w:t>)-ն ստեղծվել է բրիտանացի գիտնական</w:t>
-      </w:r>
-      <w:r>
-        <w:rPr>
-          <w:rStyle w:val="apple-converted-space"/>
-          <w:rFonts w:ascii="Sylfaen" w:hAnsi="Sylfaen"/>
-          <w:sz w:val="24"/>
-          <w:szCs w:val="24"/>
-          <w:shd w:val="clear" w:color="auto" w:fill="FFFFFF"/>
-        </w:rPr>
         <w:t> </w:t>
       </w:r>
-      <w:hyperlink r:id="rId22" w:tooltip="Թիմ Բերներս-Լի (դեռ գրված չէ)" w:history="1">
+      <w:hyperlink r:id="rId25" w:tooltip="Թիմ Բերներս-Լի (դեռ գրված չէ)" w:history="1">
         <w:r>
           <w:rPr>
             <w:rStyle w:val="a5"/>
@@ -5824,7 +7531,7 @@
         </w:rPr>
         <w:t> </w:t>
       </w:r>
-      <w:hyperlink r:id="rId23" w:tooltip="1991" w:history="1">
+      <w:hyperlink r:id="rId26" w:tooltip="1991" w:history="1">
         <w:r>
           <w:rPr>
             <w:rStyle w:val="a5"/>
@@ -5847,7 +7554,7 @@
         </w:rPr>
         <w:t>-</w:t>
       </w:r>
-      <w:hyperlink r:id="rId24" w:tooltip="1992" w:history="1">
+      <w:hyperlink r:id="rId27" w:tooltip="1992" w:history="1">
         <w:r>
           <w:rPr>
             <w:rStyle w:val="a5"/>
@@ -5909,7 +7616,7 @@
         </w:rPr>
         <w:t> </w:t>
       </w:r>
-      <w:hyperlink r:id="rId25" w:tooltip="Վեբ-էջ" w:history="1">
+      <w:hyperlink r:id="rId28" w:tooltip="Վեբ-էջ" w:history="1">
         <w:r>
           <w:rPr>
             <w:rStyle w:val="a5"/>
@@ -5920,19 +7627,7 @@
             <w:u w:val="none"/>
             <w:shd w:val="clear" w:color="auto" w:fill="FFFFFF"/>
           </w:rPr>
-          <w:t>վեբ-</w:t>
-        </w:r>
-        <w:r>
-          <w:rPr>
-            <w:rStyle w:val="a5"/>
-            <w:rFonts w:ascii="Sylfaen" w:hAnsi="Sylfaen"/>
-            <w:color w:val="auto"/>
-            <w:sz w:val="24"/>
-            <w:szCs w:val="24"/>
-            <w:u w:val="none"/>
-            <w:shd w:val="clear" w:color="auto" w:fill="FFFFFF"/>
-          </w:rPr>
-          <w:t>կայքերի</w:t>
+          <w:t>վեբ-կայքերի</w:t>
         </w:r>
       </w:hyperlink>
       <w:r>
@@ -5952,7 +7647,7 @@
           <w:szCs w:val="24"/>
           <w:shd w:val="clear" w:color="auto" w:fill="FFFFFF"/>
         </w:rPr>
-        <w:t>մեծամասնության նշագրման համար։ HTML լեզուն վերամշակվում է դիտարկ</w:t>
+        <w:t xml:space="preserve">մեծամասնության նշագրման համար։ HTML լեզուն վերամշակվում է դիտարկ-չի կողմից և ցուցադրվում է մարդու կողմից հեշտ ընթեռնելի փաստաթղթի տեսքով։ </w:t>
       </w:r>
       <w:r>
         <w:rPr>
@@ -5961,34 +7656,8 @@
           <w:szCs w:val="24"/>
           <w:shd w:val="clear" w:color="auto" w:fill="FFFFFF"/>
         </w:rPr>
-        <w:t>-</w:t>
-      </w:r>
-      <w:r>
-        <w:rPr>
-          <w:rFonts w:ascii="Sylfaen" w:hAnsi="Sylfaen"/>
-          <w:sz w:val="24"/>
-          <w:szCs w:val="24"/>
-          <w:shd w:val="clear" w:color="auto" w:fill="FFFFFF"/>
-        </w:rPr>
-        <w:t>չի կողմից և ցուցադրվում է մարդու կողմից հեշտ ընթեռնելի փաստաթղթի տեսքով։ HTML-ի օգնությամբ հեշտությամբ կարելի է ստեղծել համեմատաբար պարզ, սակայն գեղեցիկ ձևավորված փասթաթուղթ։ Ի հավելումն փասթաթղթի կառուցվածքի պարզեցմանը, HTML-ում աջակցվում էր հիպերտեքստը։ Մուլտիմեդիայի հնարավորությունները ավելացվեց</w:t>
-      </w:r>
-      <w:r>
-        <w:rPr>
-          <w:rFonts w:ascii="Sylfaen" w:hAnsi="Sylfaen"/>
-          <w:sz w:val="24"/>
-          <w:szCs w:val="24"/>
-          <w:shd w:val="clear" w:color="auto" w:fill="FFFFFF"/>
-        </w:rPr>
-        <w:t>վել են</w:t>
-      </w:r>
-      <w:r>
-        <w:rPr>
-          <w:rFonts w:ascii="Sylfaen" w:hAnsi="Sylfaen"/>
-          <w:sz w:val="24"/>
-          <w:szCs w:val="24"/>
-          <w:shd w:val="clear" w:color="auto" w:fill="FFFFFF"/>
-        </w:rPr>
-        <w:t xml:space="preserve"> ավելի ուշ։ Ի սկզբանե HTML լեզուն ստեղծվել է որպես փասթաթղթերի կառուցման և ձևավորման միջոց՝ անկախ օգտագործվող արտածման միջոցից (էկրան, տպիչ և այլն) ցուցադրելու միջոց։ Նախնական HTML ձևաչափով տեքստը պետք է առանց ոճային և կառուծվածքային ձևափոխման արտածվեր սարքավորման վրա՝ տարբեր տեխնիկական համալրմամբ։ Սակայն HTML-ի ժամանակակից կիրառումը հեռու է սկզբնական նշանակությունից։ </w:t>
+        <w:lastRenderedPageBreak/>
+        <w:t xml:space="preserve">HTML-ի օգնությամբ հեշտությամբ կարելի է ստեղծել համեմատաբար պարզ, սակայն գեղեցիկ ձևավորված փասթաթուղթ։ Ի հավելումն փասթաթղթի կառուցվածքի պարզեցմանը, HTML-ում աջակցվում էր հիպերտեքստը։ Մուլտիմեդիայի հնարավորությունները ավելացվեցվել են ավելի ուշ։ Ի սկզբանե HTML լեզուն ստեղծվել է որպես փասթաթղթերի կառուցման և ձևավորման միջոց՝ անկախ օգտագործվող արտածման միջոցից (էկրան, տպիչ և այլն) ցուցադրելու միջոց։ Նախնական HTML ձևաչափով տեքստը պետք է առանց ոճային և կառուծվածքային ձևափոխման արտածվեր սարքավորման վրա՝ տարբեր տեխնիկական համալրմամբ։ Սակայն HTML-ի ժամանակակից կիրառումը հեռու է սկզբնական նշանակությունից։ </w:t>
       </w:r>
     </w:p>
     <w:p>
@@ -6011,37 +7680,19 @@
           <w:szCs w:val="24"/>
           <w:shd w:val="clear" w:color="auto" w:fill="FFFFFF"/>
         </w:rPr>
-        <w:t>1990-ական թվականի կեսերին առաջ եկավ հետևյալ երևույթը. դիտարկիչների հիմնական արտադրող</w:t>
-      </w:r>
-      <w:r>
-        <w:rPr>
+        <w:t>1990-ական թվականի կեսերին առաջ եկավ հետևյալ երևույթը. դիտարկիչների հիմնական արտադրող ընկերությունները՝</w:t>
+      </w:r>
+      <w:r>
+        <w:rPr>
+          <w:rStyle w:val="apple-converted-space"/>
           <w:rFonts w:ascii="Sylfaen" w:hAnsi="Sylfaen"/>
           <w:sz w:val="24"/>
           <w:szCs w:val="24"/>
           <w:shd w:val="clear" w:color="auto" w:fill="FFFFFF"/>
         </w:rPr>
-        <w:t xml:space="preserve"> </w:t>
-      </w:r>
-      <w:r>
-        <w:rPr>
-          <w:rFonts w:ascii="Sylfaen" w:hAnsi="Sylfaen"/>
-          <w:sz w:val="24"/>
-          <w:szCs w:val="24"/>
-          <w:shd w:val="clear" w:color="auto" w:fill="FFFFFF"/>
-        </w:rPr>
-        <w:t>ընկերությունները՝</w:t>
-      </w:r>
-      <w:r>
-        <w:rPr>
-          <w:rStyle w:val="apple-converted-space"/>
-          <w:rFonts w:ascii="Sylfaen" w:hAnsi="Sylfaen"/>
-          <w:sz w:val="24"/>
-          <w:szCs w:val="24"/>
-          <w:shd w:val="clear" w:color="auto" w:fill="FFFFFF"/>
-        </w:rPr>
         <w:t> </w:t>
       </w:r>
-      <w:hyperlink r:id="rId26" w:tooltip="Նեթսքեյփ (դեռ գրված չէ)" w:history="1">
+      <w:hyperlink r:id="rId29" w:tooltip="Նեթսքեյփ (դեռ գրված չէ)" w:history="1">
         <w:r>
           <w:rPr>
             <w:rStyle w:val="a5"/>
@@ -6084,7 +7735,7 @@
         </w:rPr>
         <w:t> </w:t>
       </w:r>
-      <w:hyperlink r:id="rId27" w:tooltip="Մայքրոսոֆթ" w:history="1">
+      <w:hyperlink r:id="rId30" w:tooltip="Մայքրոսոֆթ" w:history="1">
         <w:r>
           <w:rPr>
             <w:rStyle w:val="a5"/>
@@ -6105,43 +7756,7 @@
           <w:szCs w:val="24"/>
           <w:shd w:val="clear" w:color="auto" w:fill="FFFFFF"/>
         </w:rPr>
-        <w:t>, սկսեցին ներառել HTML-ը տարրերի սեպական հավաքածուներով։ Տարբեր դիտարկիչների անհամատե</w:t>
-      </w:r>
-      <w:r>
-        <w:rPr>
-          <w:rFonts w:ascii="Sylfaen" w:hAnsi="Sylfaen"/>
-          <w:sz w:val="24"/>
-          <w:szCs w:val="24"/>
-          <w:shd w:val="clear" w:color="auto" w:fill="FFFFFF"/>
-        </w:rPr>
-        <w:t>-</w:t>
-      </w:r>
-      <w:r>
-        <w:rPr>
-          <w:rFonts w:ascii="Sylfaen" w:hAnsi="Sylfaen"/>
-          <w:sz w:val="24"/>
-          <w:szCs w:val="24"/>
-          <w:shd w:val="clear" w:color="auto" w:fill="FFFFFF"/>
-        </w:rPr>
-        <w:t>ղելիության պատճառով ստեղ</w:t>
-      </w:r>
-      <w:r>
-        <w:rPr>
-          <w:rFonts w:ascii="Sylfaen" w:hAnsi="Sylfaen"/>
-          <w:sz w:val="24"/>
-          <w:szCs w:val="24"/>
-          <w:shd w:val="clear" w:color="auto" w:fill="FFFFFF"/>
-        </w:rPr>
-        <w:t>ծ</w:t>
-      </w:r>
-      <w:r>
-        <w:rPr>
-          <w:rFonts w:ascii="Sylfaen" w:hAnsi="Sylfaen"/>
-          <w:sz w:val="24"/>
-          <w:szCs w:val="24"/>
-          <w:shd w:val="clear" w:color="auto" w:fill="FFFFFF"/>
-        </w:rPr>
-        <w:t xml:space="preserve">վեց խառնաշփոթ, առավելապես բարդություններ էին առաջանում նույն փասթաթուղթը տարբեր դիտարկիչներում նույն տեսքով ստանալու հարցում։ Վեբ մասնագետները ստիպված էին միևնույն էջը մի քանի տարբերակով ստեղծել։ 2000-ականների սկզբին, մի քանի տարով այդ խնդիրը փոքր ինչ կորցրեց իր հրատապությունը՝ կապված Ինտերնետ Էքսպլորերի տարածման և զարգացնամ հետ։ </w:t>
+        <w:t xml:space="preserve">, սկսեցին ներառել HTML-ը տարրերի սեպական հավաքածուներով։ Տարբեր դիտարկիչների անհամատե-ղելիության պատճառով ստեղծվեց խառնաշփոթ, առավելապես բարդություններ էին առաջանում նույն փասթաթուղթը տարբեր դիտարկիչներում նույն տեսքով ստանալու հարցում։ Վեբ մասնագետները ստիպված էին միևնույն էջը մի քանի տարբերակով ստեղծել։ 2000-ականների սկզբին, մի քանի տարով այդ խնդիրը փոքր ինչ կորցրեց իր հրատապությունը՝ կապված Ինտերնետ Էքսպլորերի տարածման և զարգացնամ հետ։ </w:t>
       </w:r>
       <w:r>
         <w:rPr>
@@ -6174,7 +7789,7 @@
         </w:rPr>
         <w:t xml:space="preserve">Այժմ այս խնդիրը լուծվում է </w:t>
       </w:r>
-      <w:hyperlink r:id="rId28" w:history="1">
+      <w:hyperlink r:id="rId31" w:history="1">
         <w:r>
           <w:rPr>
             <w:rStyle w:val="a5"/>
@@ -6202,6 +7817,7 @@
         <w:pStyle w:val="a3"/>
         <w:spacing w:after="0" w:line="360" w:lineRule="auto"/>
         <w:ind w:left="360" w:firstLine="348"/>
+        <w:jc w:val="both"/>
         <w:rPr>
           <w:rFonts w:ascii="Sylfaen" w:hAnsi="Sylfaen"/>
           <w:b/>
@@ -6216,17 +7832,7 @@
           <w:sz w:val="24"/>
           <w:szCs w:val="24"/>
         </w:rPr>
-        <w:lastRenderedPageBreak/>
-        <w:t>HTML փաստաթղթի կառուցվածքը</w:t>
-      </w:r>
-      <w:r>
-        <w:rPr>
-          <w:rFonts w:ascii="Sylfaen" w:hAnsi="Sylfaen"/>
-          <w:b/>
-          <w:sz w:val="24"/>
-          <w:szCs w:val="24"/>
-        </w:rPr>
-        <w:t>։</w:t>
+        <w:t>HTML փաստաթղթի կառուցվածքը։</w:t>
       </w:r>
     </w:p>
     <w:p>
@@ -6251,7 +7857,7 @@
         </w:rPr>
         <w:t>HTML լեզվով գրված ցանկացած փաստաթուղթ իրենից ներկայացնում է իրար մեջ ներդրված տարրերի հավաքածու (</w:t>
       </w:r>
-      <w:hyperlink r:id="rId29" w:tooltip="Անգլերեն" w:history="1">
+      <w:hyperlink r:id="rId32" w:tooltip="Անգլերեն" w:history="1">
         <w:r>
           <w:rPr>
             <w:rStyle w:val="a5"/>
@@ -6304,7 +7910,7 @@
         </w:rPr>
         <w:t>), ընդ որում բոլոր տարրերի սկիզբը և վերջը նշվում է հատուկ նշիչներով՝ պիտակներով (</w:t>
       </w:r>
-      <w:hyperlink r:id="rId30" w:tooltip="Անգլերեն" w:history="1">
+      <w:hyperlink r:id="rId33" w:tooltip="Անգլերեն" w:history="1">
         <w:r>
           <w:rPr>
             <w:rStyle w:val="a5"/>
@@ -6355,16 +7961,17 @@
           <w:szCs w:val="24"/>
           <w:shd w:val="clear" w:color="auto" w:fill="FFFFFF"/>
         </w:rPr>
-        <w:t>)։ Տարրերը կարող են լինել դատարկ, այսինքն՝ չպարունակեն ոչ մի տեքստ կամ տվյալ, օրինակ.</w:t>
-      </w:r>
-      <w:r>
-        <w:rPr>
+        <w:t>)։ Տարրերը կարող են լինել դատարկ, այսինքն՝ չպարունակեն ոչ մի տեքստ կամ տվյալ, օրինակ. &lt;br/&gt;</w:t>
+      </w:r>
+      <w:r>
+        <w:rPr>
+          <w:rStyle w:val="apple-converted-space"/>
           <w:rFonts w:ascii="Sylfaen" w:hAnsi="Sylfaen"/>
           <w:sz w:val="24"/>
           <w:szCs w:val="24"/>
           <w:shd w:val="clear" w:color="auto" w:fill="FFFFFF"/>
         </w:rPr>
-        <w:t xml:space="preserve"> &lt;</w:t>
+        <w:t>  </w:t>
       </w:r>
       <w:r>
         <w:rPr>
@@ -6373,28 +7980,9 @@
           <w:szCs w:val="24"/>
           <w:shd w:val="clear" w:color="auto" w:fill="FFFFFF"/>
         </w:rPr>
-        <w:t>br/&gt;</w:t>
-      </w:r>
-      <w:r>
-        <w:rPr>
-          <w:rStyle w:val="apple-converted-space"/>
-          <w:rFonts w:ascii="Sylfaen" w:hAnsi="Sylfaen"/>
-          <w:sz w:val="24"/>
-          <w:szCs w:val="24"/>
-          <w:shd w:val="clear" w:color="auto" w:fill="FFFFFF"/>
-        </w:rPr>
-        <w:t>  </w:t>
-      </w:r>
-      <w:r>
-        <w:rPr>
-          <w:rFonts w:ascii="Sylfaen" w:hAnsi="Sylfaen"/>
-          <w:sz w:val="24"/>
-          <w:szCs w:val="24"/>
-          <w:shd w:val="clear" w:color="auto" w:fill="FFFFFF"/>
-        </w:rPr>
         <w:t>պիտակը, որը ջարդում է տողը, հաջորդող տեքստը սկսելով նոր տողից։ Այս դեպքում սովորաբար չի նշվում փակող պիտակ։ Բացի այդ, տարրերը կարող են պարունակել հատկանիշներ (</w:t>
       </w:r>
-      <w:hyperlink r:id="rId31" w:tooltip="Անգլերեն" w:history="1">
+      <w:hyperlink r:id="rId34" w:tooltip="Անգլերեն" w:history="1">
         <w:r>
           <w:rPr>
             <w:rStyle w:val="a5"/>
@@ -6464,124 +8052,141 @@
           <w:szCs w:val="24"/>
           <w:shd w:val="clear" w:color="auto" w:fill="FFFFFF"/>
         </w:rPr>
-        <w:t> </w:t>
-      </w:r>
-      <w:r>
-        <w:rPr>
-          <w:rStyle w:val="apple-converted-space"/>
+        <w:t> էլեմենտի</w:t>
+      </w:r>
+      <w:r>
+        <w:rPr>
           <w:rFonts w:ascii="Sylfaen" w:hAnsi="Sylfaen"/>
           <w:sz w:val="24"/>
           <w:szCs w:val="24"/>
           <w:shd w:val="clear" w:color="auto" w:fill="FFFFFF"/>
         </w:rPr>
-        <w:t>էլեմենտի</w:t>
-      </w:r>
-      <w:r>
-        <w:rPr>
-          <w:rFonts w:ascii="Sylfaen" w:hAnsi="Sylfaen"/>
-          <w:sz w:val="24"/>
-          <w:szCs w:val="24"/>
-          <w:shd w:val="clear" w:color="auto" w:fill="FFFFFF"/>
-        </w:rPr>
-        <w:t xml:space="preserve"> </w:t>
-      </w:r>
-      <w:r>
-        <w:rPr>
-          <w:rFonts w:ascii="Sylfaen" w:hAnsi="Sylfaen"/>
-          <w:sz w:val="24"/>
-          <w:szCs w:val="24"/>
-          <w:shd w:val="clear" w:color="auto" w:fill="FFFFFF"/>
-        </w:rPr>
-        <w:t>համար։ Ատրիբուտները նշվում են բացող պիտակի մեջ։ Օրինակ՝</w:t>
+        <w:t xml:space="preserve"> համար։ Ատրիբուտները նշվում են բացող պիտակի մեջ։ Օրինակ՝</w:t>
       </w:r>
     </w:p>
     <w:p>
       <w:pPr>
-        <w:jc w:val="center"/>
-        <w:rPr>
-          <w:lang w:val="hy-AM"/>
-        </w:rPr>
-      </w:pPr>
-      <w:r>
-        <w:rPr>
+        <w:jc w:val="both"/>
+        <w:rPr>
+          <w:rFonts w:ascii="Sylfaen" w:hAnsi="Sylfaen"/>
+          <w:sz w:val="24"/>
+          <w:szCs w:val="24"/>
+          <w:lang w:val="hy-AM"/>
+        </w:rPr>
+      </w:pPr>
+      <w:r>
+        <w:rPr>
+          <w:rFonts w:ascii="Sylfaen" w:hAnsi="Sylfaen"/>
+          <w:sz w:val="24"/>
+          <w:szCs w:val="24"/>
           <w:lang w:val="hy-AM"/>
         </w:rPr>
         <w:t xml:space="preserve">&lt;span  color="blue"&gt;  </w:t>
       </w:r>
       <w:r>
         <w:rPr>
-          <w:rFonts w:ascii="Arial" w:hAnsi="Arial" w:cs="Arial"/>
+          <w:rFonts w:ascii="Sylfaen" w:hAnsi="Sylfaen" w:cs="Arial"/>
+          <w:sz w:val="24"/>
+          <w:szCs w:val="24"/>
           <w:lang w:val="hy-AM"/>
         </w:rPr>
         <w:t>Այս</w:t>
       </w:r>
       <w:r>
         <w:rPr>
-          <w:lang w:val="hy-AM"/>
-        </w:rPr>
-        <w:t xml:space="preserve"> </w:t>
-      </w:r>
-      <w:r>
-        <w:rPr>
-          <w:rFonts w:ascii="Arial" w:hAnsi="Arial" w:cs="Arial"/>
+          <w:rFonts w:ascii="Sylfaen" w:hAnsi="Sylfaen"/>
+          <w:sz w:val="24"/>
+          <w:szCs w:val="24"/>
+          <w:lang w:val="hy-AM"/>
+        </w:rPr>
+        <w:t xml:space="preserve"> </w:t>
+      </w:r>
+      <w:r>
+        <w:rPr>
+          <w:rFonts w:ascii="Sylfaen" w:hAnsi="Sylfaen" w:cs="Arial"/>
+          <w:sz w:val="24"/>
+          <w:szCs w:val="24"/>
           <w:lang w:val="hy-AM"/>
         </w:rPr>
         <w:t>օրինակում</w:t>
       </w:r>
       <w:r>
         <w:rPr>
-          <w:lang w:val="hy-AM"/>
-        </w:rPr>
-        <w:t xml:space="preserve"> </w:t>
-      </w:r>
-      <w:r>
-        <w:rPr>
-          <w:rFonts w:ascii="Arial" w:hAnsi="Arial" w:cs="Arial"/>
+          <w:rFonts w:ascii="Sylfaen" w:hAnsi="Sylfaen"/>
+          <w:sz w:val="24"/>
+          <w:szCs w:val="24"/>
+          <w:lang w:val="hy-AM"/>
+        </w:rPr>
+        <w:t xml:space="preserve"> </w:t>
+      </w:r>
+      <w:r>
+        <w:rPr>
+          <w:rFonts w:ascii="Sylfaen" w:hAnsi="Sylfaen" w:cs="Arial"/>
+          <w:sz w:val="24"/>
+          <w:szCs w:val="24"/>
           <w:lang w:val="hy-AM"/>
         </w:rPr>
         <w:t>ատրիբուտ</w:t>
       </w:r>
       <w:r>
         <w:rPr>
-          <w:lang w:val="hy-AM"/>
-        </w:rPr>
-        <w:t xml:space="preserve"> </w:t>
-      </w:r>
-      <w:r>
-        <w:rPr>
-          <w:rFonts w:ascii="Arial" w:hAnsi="Arial" w:cs="Arial"/>
+          <w:rFonts w:ascii="Sylfaen" w:hAnsi="Sylfaen"/>
+          <w:sz w:val="24"/>
+          <w:szCs w:val="24"/>
+          <w:lang w:val="hy-AM"/>
+        </w:rPr>
+        <w:t xml:space="preserve"> </w:t>
+      </w:r>
+      <w:r>
+        <w:rPr>
+          <w:rFonts w:ascii="Sylfaen" w:hAnsi="Sylfaen" w:cs="Arial"/>
+          <w:sz w:val="24"/>
+          <w:szCs w:val="24"/>
           <w:lang w:val="hy-AM"/>
         </w:rPr>
         <w:t>է</w:t>
       </w:r>
       <w:r>
         <w:rPr>
-          <w:lang w:val="hy-AM"/>
-        </w:rPr>
-        <w:t xml:space="preserve"> </w:t>
-      </w:r>
-      <w:r>
-        <w:rPr>
-          <w:rFonts w:ascii="Arial" w:hAnsi="Arial" w:cs="Arial"/>
+          <w:rFonts w:ascii="Sylfaen" w:hAnsi="Sylfaen"/>
+          <w:sz w:val="24"/>
+          <w:szCs w:val="24"/>
+          <w:lang w:val="hy-AM"/>
+        </w:rPr>
+        <w:t xml:space="preserve"> </w:t>
+      </w:r>
+      <w:r>
+        <w:rPr>
+          <w:rFonts w:ascii="Sylfaen" w:hAnsi="Sylfaen" w:cs="Arial"/>
+          <w:sz w:val="24"/>
+          <w:szCs w:val="24"/>
           <w:lang w:val="hy-AM"/>
         </w:rPr>
         <w:t>հանդիսանում</w:t>
       </w:r>
       <w:r>
         <w:rPr>
+          <w:rFonts w:ascii="Sylfaen" w:hAnsi="Sylfaen"/>
+          <w:sz w:val="24"/>
+          <w:szCs w:val="24"/>
           <w:lang w:val="hy-AM"/>
         </w:rPr>
         <w:t xml:space="preserve"> color-</w:t>
       </w:r>
       <w:r>
         <w:rPr>
-          <w:rFonts w:ascii="Arial" w:hAnsi="Arial" w:cs="Arial"/>
+          <w:rFonts w:ascii="Sylfaen" w:hAnsi="Sylfaen" w:cs="Arial"/>
+          <w:sz w:val="24"/>
+          <w:szCs w:val="24"/>
           <w:lang w:val="hy-AM"/>
         </w:rPr>
         <w:t>ը</w:t>
       </w:r>
       <w:r>
         <w:rPr>
+          <w:rFonts w:ascii="Sylfaen" w:hAnsi="Sylfaen"/>
+          <w:sz w:val="24"/>
+          <w:szCs w:val="24"/>
           <w:lang w:val="hy-AM"/>
         </w:rPr>
         <w:t xml:space="preserve">  &lt;/span&gt;</w:t>
@@ -6606,6 +8211,7 @@
           <w:szCs w:val="24"/>
           <w:lang w:val="hy-AM" w:eastAsia="ru-RU"/>
         </w:rPr>
+        <w:lastRenderedPageBreak/>
         <w:t>Բացի էլեմենտներից, HTML փաստաթղթում օգտագործվում են նաև հատուկ նշաններ, որոնք նշվում են &amp;անուն ձևով, օրինակ. &amp;copy-ն կարտածի հեղինակային իրավունքի նշանը՝ ©։</w:t>
       </w:r>
     </w:p>
@@ -6652,9 +8258,11 @@
     </w:p>
     <w:p>
       <w:pPr>
-        <w:rPr>
-          <w:rFonts w:ascii="Sylfaen" w:hAnsi="Sylfaen"/>
-          <w:sz w:val="24"/>
+        <w:jc w:val="both"/>
+        <w:rPr>
+          <w:rFonts w:ascii="Sylfaen" w:hAnsi="Sylfaen"/>
+          <w:sz w:val="24"/>
+          <w:szCs w:val="24"/>
         </w:rPr>
       </w:pPr>
       <w:proofErr w:type="spellStart"/>
@@ -6662,6 +8270,7 @@
         <w:rPr>
           <w:rFonts w:ascii="Sylfaen" w:hAnsi="Sylfaen" w:cs="Arial"/>
           <w:sz w:val="24"/>
+          <w:szCs w:val="24"/>
         </w:rPr>
         <w:t>Տարբերակ</w:t>
       </w:r>
@@ -6670,6 +8279,7 @@
         <w:rPr>
           <w:rFonts w:ascii="Sylfaen" w:hAnsi="Sylfaen"/>
           <w:sz w:val="24"/>
+          <w:szCs w:val="24"/>
         </w:rPr>
         <w:t xml:space="preserve"> 4</w:t>
       </w:r>
@@ -6677,6 +8287,7 @@
         <w:rPr>
           <w:rFonts w:ascii="Times New Roman" w:hAnsi="Times New Roman" w:cs="Times New Roman"/>
           <w:sz w:val="24"/>
+          <w:szCs w:val="24"/>
         </w:rPr>
         <w:t>․</w:t>
       </w:r>
@@ -6684,6 +8295,7 @@
         <w:rPr>
           <w:rFonts w:ascii="Sylfaen" w:hAnsi="Sylfaen"/>
           <w:sz w:val="24"/>
+          <w:szCs w:val="24"/>
         </w:rPr>
         <w:t>01</w:t>
       </w:r>
@@ -6691,6 +8303,7 @@
         <w:rPr>
           <w:rFonts w:ascii="Sylfaen" w:hAnsi="Sylfaen" w:cs="Arial"/>
           <w:sz w:val="24"/>
+          <w:szCs w:val="24"/>
         </w:rPr>
         <w:t>՝</w:t>
       </w:r>
@@ -6698,6 +8311,7 @@
         <w:rPr>
           <w:rFonts w:ascii="Sylfaen" w:hAnsi="Sylfaen"/>
           <w:sz w:val="24"/>
+          <w:szCs w:val="24"/>
         </w:rPr>
         <w:t xml:space="preserve"> </w:t>
       </w:r>
@@ -6705,9 +8319,11 @@
     <w:p>
       <w:pPr>
         <w:spacing w:after="0" w:line="360" w:lineRule="auto"/>
-        <w:rPr>
-          <w:rFonts w:ascii="Sylfaen" w:hAnsi="Sylfaen"/>
-          <w:sz w:val="24"/>
+        <w:jc w:val="both"/>
+        <w:rPr>
+          <w:rFonts w:ascii="Sylfaen" w:hAnsi="Sylfaen"/>
+          <w:sz w:val="24"/>
+          <w:szCs w:val="24"/>
           <w:lang w:val="en-US"/>
         </w:rPr>
       </w:pPr>
@@ -6716,6 +8332,7 @@
         <w:rPr>
           <w:rFonts w:ascii="Sylfaen" w:hAnsi="Sylfaen"/>
           <w:sz w:val="24"/>
+          <w:szCs w:val="24"/>
           <w:lang w:val="en-US"/>
         </w:rPr>
         <w:t>&lt;!DOCTYPE</w:t>
@@ -6725,6 +8342,7 @@
         <w:rPr>
           <w:rFonts w:ascii="Sylfaen" w:hAnsi="Sylfaen"/>
           <w:sz w:val="24"/>
+          <w:szCs w:val="24"/>
           <w:lang w:val="en-US"/>
         </w:rPr>
         <w:t xml:space="preserve"> HTML PUBLIC "-//W3C//DTD HTML 4.01//EN"</w:t>
@@ -6733,6 +8351,7 @@
         <w:rPr>
           <w:rFonts w:ascii="Sylfaen" w:hAnsi="Sylfaen"/>
           <w:sz w:val="24"/>
+          <w:szCs w:val="24"/>
           <w:lang w:val="en-US"/>
         </w:rPr>
         <w:t xml:space="preserve"> </w:t>
@@ -6741,6 +8360,7 @@
         <w:rPr>
           <w:rFonts w:ascii="Sylfaen" w:hAnsi="Sylfaen"/>
           <w:sz w:val="24"/>
+          <w:szCs w:val="24"/>
           <w:lang w:val="en-US"/>
         </w:rPr>
         <w:t>"http://www.w3.org/TR/html4/</w:t>
@@ -6749,6 +8369,7 @@
         <w:rPr>
           <w:rFonts w:ascii="Sylfaen" w:hAnsi="Sylfaen"/>
           <w:sz w:val="24"/>
+          <w:szCs w:val="24"/>
           <w:lang w:val="en-US"/>
         </w:rPr>
         <w:t xml:space="preserve"> </w:t>
@@ -6757,6 +8378,7 @@
         <w:rPr>
           <w:rFonts w:ascii="Sylfaen" w:hAnsi="Sylfaen"/>
           <w:sz w:val="24"/>
+          <w:szCs w:val="24"/>
           <w:lang w:val="en-US"/>
         </w:rPr>
         <w:t>strict.dtd"&gt;</w:t>
@@ -6764,9 +8386,11 @@
     </w:p>
     <w:p>
       <w:pPr>
-        <w:rPr>
-          <w:rFonts w:ascii="Sylfaen" w:hAnsi="Sylfaen"/>
-          <w:sz w:val="24"/>
+        <w:jc w:val="both"/>
+        <w:rPr>
+          <w:rFonts w:ascii="Sylfaen" w:hAnsi="Sylfaen"/>
+          <w:sz w:val="24"/>
+          <w:szCs w:val="24"/>
         </w:rPr>
       </w:pPr>
       <w:proofErr w:type="spellStart"/>
@@ -6774,6 +8398,7 @@
         <w:rPr>
           <w:rFonts w:ascii="Sylfaen" w:hAnsi="Sylfaen" w:cs="Arial"/>
           <w:sz w:val="24"/>
+          <w:szCs w:val="24"/>
         </w:rPr>
         <w:t>Տարբերակ</w:t>
       </w:r>
@@ -6782,6 +8407,7 @@
         <w:rPr>
           <w:rFonts w:ascii="Sylfaen" w:hAnsi="Sylfaen"/>
           <w:sz w:val="24"/>
+          <w:szCs w:val="24"/>
         </w:rPr>
         <w:t xml:space="preserve"> 5</w:t>
       </w:r>
@@ -6789,6 +8415,7 @@
         <w:rPr>
           <w:rFonts w:ascii="Times New Roman" w:hAnsi="Times New Roman" w:cs="Times New Roman"/>
           <w:sz w:val="24"/>
+          <w:szCs w:val="24"/>
         </w:rPr>
         <w:t>․</w:t>
       </w:r>
@@ -6796,6 +8423,7 @@
         <w:rPr>
           <w:rFonts w:ascii="Sylfaen" w:hAnsi="Sylfaen"/>
           <w:sz w:val="24"/>
+          <w:szCs w:val="24"/>
         </w:rPr>
         <w:t>0</w:t>
       </w:r>
@@ -6803,6 +8431,7 @@
         <w:rPr>
           <w:rFonts w:ascii="Sylfaen" w:hAnsi="Sylfaen" w:cs="Arial"/>
           <w:sz w:val="24"/>
+          <w:szCs w:val="24"/>
         </w:rPr>
         <w:t>՝</w:t>
       </w:r>
@@ -6810,21 +8439,25 @@
         <w:rPr>
           <w:rFonts w:ascii="Sylfaen" w:hAnsi="Sylfaen"/>
           <w:sz w:val="24"/>
+          <w:szCs w:val="24"/>
         </w:rPr>
         <w:t xml:space="preserve"> </w:t>
       </w:r>
     </w:p>
     <w:p>
       <w:pPr>
-        <w:rPr>
-          <w:rFonts w:ascii="Sylfaen" w:hAnsi="Sylfaen"/>
-          <w:sz w:val="24"/>
-        </w:rPr>
-      </w:pPr>
-      <w:r>
-        <w:rPr>
-          <w:rFonts w:ascii="Sylfaen" w:hAnsi="Sylfaen"/>
-          <w:sz w:val="24"/>
+        <w:jc w:val="both"/>
+        <w:rPr>
+          <w:rFonts w:ascii="Sylfaen" w:hAnsi="Sylfaen"/>
+          <w:sz w:val="24"/>
+          <w:szCs w:val="24"/>
+        </w:rPr>
+      </w:pPr>
+      <w:r>
+        <w:rPr>
+          <w:rFonts w:ascii="Sylfaen" w:hAnsi="Sylfaen"/>
+          <w:sz w:val="24"/>
+          <w:szCs w:val="24"/>
         </w:rPr>
         <w:t xml:space="preserve">&lt;!DOCTYPE </w:t>
       </w:r>
@@ -6833,6 +8466,7 @@
         <w:rPr>
           <w:rFonts w:ascii="Sylfaen" w:hAnsi="Sylfaen"/>
           <w:sz w:val="24"/>
+          <w:szCs w:val="24"/>
         </w:rPr>
         <w:t>html</w:t>
       </w:r>
@@ -6841,6 +8475,7 @@
         <w:rPr>
           <w:rFonts w:ascii="Sylfaen" w:hAnsi="Sylfaen"/>
           <w:sz w:val="24"/>
+          <w:szCs w:val="24"/>
         </w:rPr>
         <w:t>&gt;</w:t>
       </w:r>
@@ -6854,7 +8489,7 @@
           <w:rFonts w:ascii="Sylfaen" w:eastAsia="Sylfaen" w:hAnsi="Sylfaen" w:cs="Sylfaen"/>
           <w:sz w:val="24"/>
           <w:szCs w:val="24"/>
-          <w:lang w:val="hy-AM" w:eastAsia="ru-RU"/>
+          <w:lang w:val="en-US" w:eastAsia="ru-RU"/>
         </w:rPr>
       </w:pPr>
       <w:r>
@@ -6866,8 +8501,60 @@
         </w:rPr>
         <w:t xml:space="preserve">Եթե այս տողը նշված չէ, ապա դիտարչկում փաստաթղթի ճիշտ արտածման հասնել դժվար կլինի։ Այնուհետև պետք է գրվեն &lt;html&gt;&lt;head&gt;&lt;body&gt; պիտակները։ &lt;head&gt; և &lt;body&gt; տարրերը կարող են լինել դատարկ կամ ընդհանրապես չգրվեն։ </w:t>
       </w:r>
-      <w:bookmarkStart w:id="0" w:name="_GoBack"/>
-      <w:bookmarkEnd w:id="0"/>
+    </w:p>
+    <w:p>
+      <w:pPr>
+        <w:shd w:val="clear" w:color="auto" w:fill="FFFFFF" w:themeFill="background1"/>
+        <w:spacing w:after="0" w:line="360" w:lineRule="auto"/>
+        <w:jc w:val="both"/>
+        <w:rPr>
+          <w:rFonts w:ascii="Sylfaen" w:eastAsia="Sylfaen" w:hAnsi="Sylfaen" w:cs="Sylfaen"/>
+          <w:sz w:val="24"/>
+          <w:szCs w:val="24"/>
+          <w:lang w:val="en-US" w:eastAsia="ru-RU"/>
+        </w:rPr>
+      </w:pPr>
+    </w:p>
+    <w:p>
+      <w:pPr>
+        <w:pStyle w:val="a3"/>
+        <w:numPr>
+          <w:ilvl w:val="1"/>
+          <w:numId w:val="12"/>
+        </w:numPr>
+        <w:spacing w:after="0" w:line="360" w:lineRule="auto"/>
+        <w:jc w:val="both"/>
+        <w:rPr>
+          <w:rFonts w:ascii="Sylfaen" w:hAnsi="Sylfaen"/>
+          <w:b/>
+          <w:sz w:val="24"/>
+          <w:szCs w:val="24"/>
+          <w:lang w:val="en-US"/>
+        </w:rPr>
+      </w:pPr>
+      <w:r>
+        <w:rPr>
+          <w:rFonts w:ascii="Sylfaen" w:hAnsi="Sylfaen"/>
+          <w:b/>
+          <w:sz w:val="24"/>
+          <w:szCs w:val="24"/>
+          <w:lang w:val="en-US"/>
+        </w:rPr>
+        <w:t>CSS</w:t>
+      </w:r>
+    </w:p>
+    <w:p>
+      <w:pPr>
+        <w:shd w:val="clear" w:color="auto" w:fill="FFFFFF" w:themeFill="background1"/>
+        <w:spacing w:after="0" w:line="360" w:lineRule="auto"/>
+        <w:jc w:val="both"/>
+        <w:rPr>
+          <w:rFonts w:ascii="Sylfaen" w:eastAsia="Sylfaen" w:hAnsi="Sylfaen" w:cs="Sylfaen"/>
+          <w:sz w:val="24"/>
+          <w:szCs w:val="24"/>
+          <w:lang w:val="hy-AM" w:eastAsia="ru-RU"/>
+        </w:rPr>
+      </w:pPr>
     </w:p>
     <w:sectPr>
       <w:pgSz w:w="11906" w:h="16838"/>
@@ -6997,6 +8684,95 @@
     </w:lvl>
   </w:abstractNum>
   <w:abstractNum w:abstractNumId="1">
+    <w:nsid w:val="09BA5447"/>
+    <w:multiLevelType w:val="hybridMultilevel"/>
+    <w:tmpl w:val="AFA4D096"/>
+    <w:lvl w:ilvl="0" w:tplc="C95C55F2">
+      <w:start w:val="1"/>
+      <w:numFmt w:val="decimal"/>
+      <w:lvlText w:val="%1."/>
+      <w:lvlJc w:val="left"/>
+      <w:pPr>
+        <w:ind w:left="720" w:hanging="360"/>
+      </w:pPr>
+      <w:rPr>
+        <w:rFonts w:hint="default"/>
+      </w:rPr>
+    </w:lvl>
+    <w:lvl w:ilvl="1" w:tplc="04190019" w:tentative="1">
+      <w:start w:val="1"/>
+      <w:numFmt w:val="lowerLetter"/>
+      <w:lvlText w:val="%2."/>
+      <w:lvlJc w:val="left"/>
+      <w:pPr>
+        <w:ind w:left="1440" w:hanging="360"/>
+      </w:pPr>
+    </w:lvl>
+    <w:lvl w:ilvl="2" w:tplc="0419001B" w:tentative="1">
+      <w:start w:val="1"/>
+      <w:numFmt w:val="lowerRoman"/>
+      <w:lvlText w:val="%3."/>
+      <w:lvlJc w:val="right"/>
+      <w:pPr>
+        <w:ind w:left="2160" w:hanging="180"/>
+      </w:pPr>
+    </w:lvl>
+    <w:lvl w:ilvl="3" w:tplc="0419000F" w:tentative="1">
+      <w:start w:val="1"/>
+      <w:numFmt w:val="decimal"/>
+      <w:lvlText w:val="%4."/>
+      <w:lvlJc w:val="left"/>
+      <w:pPr>
+        <w:ind w:left="2880" w:hanging="360"/>
+      </w:pPr>
+    </w:lvl>
+    <w:lvl w:ilvl="4" w:tplc="04190019" w:tentative="1">
+      <w:start w:val="1"/>
+      <w:numFmt w:val="lowerLetter"/>
+      <w:lvlText w:val="%5."/>
+      <w:lvlJc w:val="left"/>
+      <w:pPr>
+        <w:ind w:left="3600" w:hanging="360"/>
+      </w:pPr>
+    </w:lvl>
+    <w:lvl w:ilvl="5" w:tplc="0419001B" w:tentative="1">
+      <w:start w:val="1"/>
+      <w:numFmt w:val="lowerRoman"/>
+      <w:lvlText w:val="%6."/>
+      <w:lvlJc w:val="right"/>
+      <w:pPr>
+        <w:ind w:left="4320" w:hanging="180"/>
+      </w:pPr>
+    </w:lvl>
+    <w:lvl w:ilvl="6" w:tplc="0419000F" w:tentative="1">
+      <w:start w:val="1"/>
+      <w:numFmt w:val="decimal"/>
+      <w:lvlText w:val="%7."/>
+      <w:lvlJc w:val="left"/>
+      <w:pPr>
+        <w:ind w:left="5040" w:hanging="360"/>
+      </w:pPr>
+    </w:lvl>
+    <w:lvl w:ilvl="7" w:tplc="04190019" w:tentative="1">
+      <w:start w:val="1"/>
+      <w:numFmt w:val="lowerLetter"/>
+      <w:lvlText w:val="%8."/>
+      <w:lvlJc w:val="left"/>
+      <w:pPr>
+        <w:ind w:left="5760" w:hanging="360"/>
+      </w:pPr>
+    </w:lvl>
+    <w:lvl w:ilvl="8" w:tplc="0419001B" w:tentative="1">
+      <w:start w:val="1"/>
+      <w:numFmt w:val="lowerRoman"/>
+      <w:lvlText w:val="%9."/>
+      <w:lvlJc w:val="right"/>
+      <w:pPr>
+        <w:ind w:left="6480" w:hanging="180"/>
+      </w:pPr>
+    </w:lvl>
+  </w:abstractNum>
+  <w:abstractNum w:abstractNumId="2">
     <w:nsid w:val="15BF033E"/>
     <w:multiLevelType w:val="hybridMultilevel"/>
     <w:tmpl w:val="2FC4E580"/>
@@ -7085,7 +8861,7 @@
       </w:pPr>
     </w:lvl>
   </w:abstractNum>
-  <w:abstractNum w:abstractNumId="2">
+  <w:abstractNum w:abstractNumId="3">
     <w:nsid w:val="1BFB2CA9"/>
     <w:multiLevelType w:val="multilevel"/>
     <w:tmpl w:val="0C92BDDE"/>
@@ -7234,7 +9010,7 @@
       </w:rPr>
     </w:lvl>
   </w:abstractNum>
-  <w:abstractNum w:abstractNumId="3">
+  <w:abstractNum w:abstractNumId="4">
     <w:nsid w:val="31AD7765"/>
     <w:multiLevelType w:val="multilevel"/>
     <w:tmpl w:val="5FA6F8E8"/>
@@ -7383,7 +9159,7 @@
       </w:rPr>
     </w:lvl>
   </w:abstractNum>
-  <w:abstractNum w:abstractNumId="4">
+  <w:abstractNum w:abstractNumId="5">
     <w:nsid w:val="37BC6DBC"/>
     <w:multiLevelType w:val="multilevel"/>
     <w:tmpl w:val="062AD92C"/>
@@ -7532,7 +9308,7 @@
       </w:rPr>
     </w:lvl>
   </w:abstractNum>
-  <w:abstractNum w:abstractNumId="5">
+  <w:abstractNum w:abstractNumId="6">
     <w:nsid w:val="39576CE8"/>
     <w:multiLevelType w:val="multilevel"/>
     <w:tmpl w:val="8C6C9602"/>
@@ -7681,7 +9457,7 @@
       </w:rPr>
     </w:lvl>
   </w:abstractNum>
-  <w:abstractNum w:abstractNumId="6">
+  <w:abstractNum w:abstractNumId="7">
     <w:nsid w:val="3E1746BA"/>
     <w:multiLevelType w:val="multilevel"/>
     <w:tmpl w:val="0B028692"/>
@@ -7830,7 +9606,7 @@
       </w:rPr>
     </w:lvl>
   </w:abstractNum>
-  <w:abstractNum w:abstractNumId="7">
+  <w:abstractNum w:abstractNumId="8">
     <w:nsid w:val="42533B65"/>
     <w:multiLevelType w:val="multilevel"/>
     <w:tmpl w:val="9EE4227C"/>
@@ -7979,7 +9755,7 @@
       </w:rPr>
     </w:lvl>
   </w:abstractNum>
-  <w:abstractNum w:abstractNumId="8">
+  <w:abstractNum w:abstractNumId="9">
     <w:nsid w:val="4A957B87"/>
     <w:multiLevelType w:val="multilevel"/>
     <w:tmpl w:val="64101C16"/>
@@ -8128,7 +9904,7 @@
       </w:rPr>
     </w:lvl>
   </w:abstractNum>
-  <w:abstractNum w:abstractNumId="9">
+  <w:abstractNum w:abstractNumId="10">
     <w:nsid w:val="533A199B"/>
     <w:multiLevelType w:val="multilevel"/>
     <w:tmpl w:val="0E24BFC4"/>
@@ -8139,9 +9915,9 @@
       <w:lvlJc w:val="left"/>
       <w:pPr>
         <w:tabs>
-          <w:tab w:val="num" w:pos="720"/>
+          <w:tab w:val="num" w:pos="1004"/>
         </w:tabs>
-        <w:ind w:left="720" w:hanging="360"/>
+        <w:ind w:left="1004" w:hanging="360"/>
       </w:pPr>
     </w:lvl>
     <w:lvl w:ilvl="1" w:tentative="1">
@@ -8151,9 +9927,9 @@
       <w:lvlJc w:val="left"/>
       <w:pPr>
         <w:tabs>
-          <w:tab w:val="num" w:pos="1440"/>
+          <w:tab w:val="num" w:pos="1724"/>
         </w:tabs>
-        <w:ind w:left="1440" w:hanging="360"/>
+        <w:ind w:left="1724" w:hanging="360"/>
       </w:pPr>
     </w:lvl>
     <w:lvl w:ilvl="2" w:tentative="1">
@@ -8163,9 +9939,9 @@
       <w:lvlJc w:val="left"/>
       <w:pPr>
         <w:tabs>
-          <w:tab w:val="num" w:pos="2160"/>
+          <w:tab w:val="num" w:pos="2444"/>
         </w:tabs>
-        <w:ind w:left="2160" w:hanging="360"/>
+        <w:ind w:left="2444" w:hanging="360"/>
       </w:pPr>
     </w:lvl>
     <w:lvl w:ilvl="3" w:tentative="1">
@@ -8175,9 +9951,9 @@
       <w:lvlJc w:val="left"/>
       <w:pPr>
         <w:tabs>
-          <w:tab w:val="num" w:pos="2880"/>
+          <w:tab w:val="num" w:pos="3164"/>
         </w:tabs>
-        <w:ind w:left="2880" w:hanging="360"/>
+        <w:ind w:left="3164" w:hanging="360"/>
       </w:pPr>
     </w:lvl>
     <w:lvl w:ilvl="4" w:tentative="1">
@@ -8187,9 +9963,9 @@
       <w:lvlJc w:val="left"/>
       <w:pPr>
         <w:tabs>
-          <w:tab w:val="num" w:pos="3600"/>
+          <w:tab w:val="num" w:pos="3884"/>
         </w:tabs>
-        <w:ind w:left="3600" w:hanging="360"/>
+        <w:ind w:left="3884" w:hanging="360"/>
       </w:pPr>
     </w:lvl>
     <w:lvl w:ilvl="5" w:tentative="1">
@@ -8199,9 +9975,9 @@
       <w:lvlJc w:val="left"/>
       <w:pPr>
         <w:tabs>
-          <w:tab w:val="num" w:pos="4320"/>
+          <w:tab w:val="num" w:pos="4604"/>
         </w:tabs>
-        <w:ind w:left="4320" w:hanging="360"/>
+        <w:ind w:left="4604" w:hanging="360"/>
       </w:pPr>
     </w:lvl>
     <w:lvl w:ilvl="6" w:tentative="1">
@@ -8211,9 +9987,9 @@
       <w:lvlJc w:val="left"/>
       <w:pPr>
         <w:tabs>
-          <w:tab w:val="num" w:pos="5040"/>
+          <w:tab w:val="num" w:pos="5324"/>
         </w:tabs>
-        <w:ind w:left="5040" w:hanging="360"/>
+        <w:ind w:left="5324" w:hanging="360"/>
       </w:pPr>
     </w:lvl>
     <w:lvl w:ilvl="7" w:tentative="1">
@@ -8223,9 +9999,9 @@
       <w:lvlJc w:val="left"/>
       <w:pPr>
         <w:tabs>
-          <w:tab w:val="num" w:pos="5760"/>
+          <w:tab w:val="num" w:pos="6044"/>
         </w:tabs>
-        <w:ind w:left="5760" w:hanging="360"/>
+        <w:ind w:left="6044" w:hanging="360"/>
       </w:pPr>
     </w:lvl>
     <w:lvl w:ilvl="8" w:tentative="1">
@@ -8235,13 +10011,128 @@
       <w:lvlJc w:val="left"/>
       <w:pPr>
         <w:tabs>
-          <w:tab w:val="num" w:pos="6480"/>
+          <w:tab w:val="num" w:pos="6764"/>
         </w:tabs>
-        <w:ind w:left="6480" w:hanging="360"/>
+        <w:ind w:left="6764" w:hanging="360"/>
       </w:pPr>
     </w:lvl>
   </w:abstractNum>
-  <w:abstractNum w:abstractNumId="10">
+  <w:abstractNum w:abstractNumId="11">
+    <w:nsid w:val="694D024E"/>
+    <w:multiLevelType w:val="multilevel"/>
+    <w:tmpl w:val="F11AFA08"/>
+    <w:lvl w:ilvl="0">
+      <w:start w:val="1"/>
+      <w:numFmt w:val="decimal"/>
+      <w:lvlText w:val="%1"/>
+      <w:lvlJc w:val="left"/>
+      <w:pPr>
+        <w:ind w:left="360" w:hanging="360"/>
+      </w:pPr>
+      <w:rPr>
+        <w:rFonts w:hint="default"/>
+      </w:rPr>
+    </w:lvl>
+    <w:lvl w:ilvl="1">
+      <w:start w:val="1"/>
+      <w:numFmt w:val="decimal"/>
+      <w:lvlText w:val="%2.3"/>
+      <w:lvlJc w:val="left"/>
+      <w:pPr>
+        <w:ind w:left="360" w:hanging="360"/>
+      </w:pPr>
+      <w:rPr>
+        <w:rFonts w:hint="default"/>
+        <w:b/>
+      </w:rPr>
+    </w:lvl>
+    <w:lvl w:ilvl="2">
+      <w:start w:val="1"/>
+      <w:numFmt w:val="decimal"/>
+      <w:lvlText w:val="%1.%2.%3"/>
+      <w:lvlJc w:val="left"/>
+      <w:pPr>
+        <w:ind w:left="720" w:hanging="720"/>
+      </w:pPr>
+      <w:rPr>
+        <w:rFonts w:hint="default"/>
+        <w:b/>
+      </w:rPr>
+    </w:lvl>
+    <w:lvl w:ilvl="3">
+      <w:start w:val="1"/>
+      <w:numFmt w:val="decimal"/>
+      <w:lvlText w:val="%1.%2.%3.%4"/>
+      <w:lvlJc w:val="left"/>
+      <w:pPr>
+        <w:ind w:left="720" w:hanging="720"/>
+      </w:pPr>
+      <w:rPr>
+        <w:rFonts w:hint="default"/>
+      </w:rPr>
+    </w:lvl>
+    <w:lvl w:ilvl="4">
+      <w:start w:val="1"/>
+      <w:numFmt w:val="decimal"/>
+      <w:lvlText w:val="%1.%2.%3.%4.%5"/>
+      <w:lvlJc w:val="left"/>
+      <w:pPr>
+        <w:ind w:left="1080" w:hanging="1080"/>
+      </w:pPr>
+      <w:rPr>
+        <w:rFonts w:hint="default"/>
+      </w:rPr>
+    </w:lvl>
+    <w:lvl w:ilvl="5">
+      <w:start w:val="1"/>
+      <w:numFmt w:val="decimal"/>
+      <w:lvlText w:val="%1.%2.%3.%4.%5.%6"/>
+      <w:lvlJc w:val="left"/>
+      <w:pPr>
+        <w:ind w:left="1080" w:hanging="1080"/>
+      </w:pPr>
+      <w:rPr>
+        <w:rFonts w:hint="default"/>
+      </w:rPr>
+    </w:lvl>
+    <w:lvl w:ilvl="6">
+      <w:start w:val="1"/>
+      <w:numFmt w:val="decimal"/>
+      <w:lvlText w:val="%1.%2.%3.%4.%5.%6.%7"/>
+      <w:lvlJc w:val="left"/>
+      <w:pPr>
+        <w:ind w:left="1440" w:hanging="1440"/>
+      </w:pPr>
+      <w:rPr>
+        <w:rFonts w:hint="default"/>
+      </w:rPr>
+    </w:lvl>
+    <w:lvl w:ilvl="7">
+      <w:start w:val="1"/>
+      <w:numFmt w:val="decimal"/>
+      <w:lvlText w:val="%1.%2.%3.%4.%5.%6.%7.%8"/>
+      <w:lvlJc w:val="left"/>
+      <w:pPr>
+        <w:ind w:left="1440" w:hanging="1440"/>
+      </w:pPr>
+      <w:rPr>
+        <w:rFonts w:hint="default"/>
+      </w:rPr>
+    </w:lvl>
+    <w:lvl w:ilvl="8">
+      <w:start w:val="1"/>
+      <w:numFmt w:val="decimal"/>
+      <w:lvlText w:val="%1.%2.%3.%4.%5.%6.%7.%8.%9"/>
+      <w:lvlJc w:val="left"/>
+      <w:pPr>
+        <w:ind w:left="1800" w:hanging="1800"/>
+      </w:pPr>
+      <w:rPr>
+        <w:rFonts w:hint="default"/>
+      </w:rPr>
+    </w:lvl>
+  </w:abstractNum>
+  <w:abstractNum w:abstractNumId="12">
     <w:nsid w:val="795C0B03"/>
     <w:multiLevelType w:val="multilevel"/>
     <w:tmpl w:val="5CBABEB8"/>
@@ -8394,34 +10285,40 @@
     <w:abstractNumId w:val="0"/>
   </w:num>
   <w:num w:numId="2">
+    <w:abstractNumId w:val="6"/>
+  </w:num>
+  <w:num w:numId="3">
+    <w:abstractNumId w:val="10"/>
+  </w:num>
+  <w:num w:numId="4">
+    <w:abstractNumId w:val="7"/>
+  </w:num>
+  <w:num w:numId="5">
+    <w:abstractNumId w:val="3"/>
+  </w:num>
+  <w:num w:numId="6">
+    <w:abstractNumId w:val="8"/>
+  </w:num>
+  <w:num w:numId="7">
+    <w:abstractNumId w:val="4"/>
+  </w:num>
+  <w:num w:numId="8">
+    <w:abstractNumId w:val="9"/>
+  </w:num>
+  <w:num w:numId="9">
+    <w:abstractNumId w:val="12"/>
+  </w:num>
+  <w:num w:numId="10">
+    <w:abstractNumId w:val="2"/>
+  </w:num>
+  <w:num w:numId="11">
     <w:abstractNumId w:val="5"/>
   </w:num>
-  <w:num w:numId="3">
-    <w:abstractNumId w:val="9"/>
+  <w:num w:numId="12">
+    <w:abstractNumId w:val="11"/>
   </w:num>
-  <w:num w:numId="4">
-    <w:abstractNumId w:val="6"/>
-  </w:num>
-  <w:num w:numId="5">
-    <w:abstractNumId w:val="2"/>
-  </w:num>
-  <w:num w:numId="6">
-    <w:abstractNumId w:val="7"/>
-  </w:num>
-  <w:num w:numId="7">
-    <w:abstractNumId w:val="3"/>
-  </w:num>
-  <w:num w:numId="8">
-    <w:abstractNumId w:val="8"/>
-  </w:num>
-  <w:num w:numId="9">
-    <w:abstractNumId w:val="10"/>
-  </w:num>
-  <w:num w:numId="10">
+  <w:num w:numId="13">
     <w:abstractNumId w:val="1"/>
-  </w:num>
-  <w:num w:numId="11">
-    <w:abstractNumId w:val="4"/>
   </w:num>
 </w:numbering>
 </file>
@@ -8589,7 +10486,6 @@
   <w:style w:type="character" w:default="1" w:styleId="a0">
     <w:name w:val="Default Paragraph Font"/>
     <w:uiPriority w:val="1"/>
-    <w:semiHidden/>
     <w:unhideWhenUsed/>
   </w:style>
   <w:style w:type="table" w:default="1" w:styleId="a1">
@@ -8734,6 +10630,19 @@
     <w:name w:val="p"/>
     <w:basedOn w:val="a0"/>
     <w:rsid w:val="002B7524"/>
+  </w:style>
+  <w:style w:type="character" w:styleId="HTML2">
+    <w:name w:val="HTML Typewriter"/>
+    <w:basedOn w:val="a0"/>
+    <w:uiPriority w:val="99"/>
+    <w:semiHidden/>
+    <w:unhideWhenUsed/>
+    <w:rsid w:val="00391615"/>
+    <w:rPr>
+      <w:rFonts w:ascii="Courier New" w:eastAsia="Times New Roman" w:hAnsi="Courier New" w:cs="Courier New"/>
+      <w:sz w:val="20"/>
+      <w:szCs w:val="20"/>
+    </w:rPr>
   </w:style>
 </w:styles>
 </file>
@@ -8901,7 +10810,6 @@
   <w:style w:type="character" w:default="1" w:styleId="a0">
     <w:name w:val="Default Paragraph Font"/>
     <w:uiPriority w:val="1"/>
-    <w:semiHidden/>
     <w:unhideWhenUsed/>
   </w:style>
   <w:style w:type="table" w:default="1" w:styleId="a1">
@@ -9046,6 +10954,19 @@
     <w:name w:val="p"/>
     <w:basedOn w:val="a0"/>
     <w:rsid w:val="002B7524"/>
+  </w:style>
+  <w:style w:type="character" w:styleId="HTML2">
+    <w:name w:val="HTML Typewriter"/>
+    <w:basedOn w:val="a0"/>
+    <w:uiPriority w:val="99"/>
+    <w:semiHidden/>
+    <w:unhideWhenUsed/>
+    <w:rsid w:val="00391615"/>
+    <w:rPr>
+      <w:rFonts w:ascii="Courier New" w:eastAsia="Times New Roman" w:hAnsi="Courier New" w:cs="Courier New"/>
+      <w:sz w:val="20"/>
+      <w:szCs w:val="20"/>
+    </w:rPr>
   </w:style>
 </w:styles>
 </file>
@@ -9340,7 +11261,7 @@
 </file>
 
 <file path=customXml/itemProps1.xml><?xml version="1.0" encoding="utf-8"?>
-<ds:datastoreItem xmlns:ds="http://schemas.openxmlformats.org/officeDocument/2006/customXml" ds:itemID="{6182E68A-A0E0-4550-ACCA-BDD9924DC6B8}">
+<ds:datastoreItem xmlns:ds="http://schemas.openxmlformats.org/officeDocument/2006/customXml" ds:itemID="{87C11ADF-1933-4347-A4C1-57CB9D544BD3}">
   <ds:schemaRefs>
     <ds:schemaRef ds:uri="http://schemas.openxmlformats.org/officeDocument/2006/bibliography"/>
   </ds:schemaRefs>

</xml_diff>

<commit_message>
Improvement: added express.js docs
</commit_message>
<xml_diff>
--- a/documents/Chapter_1.docx
+++ b/documents/Chapter_1.docx
@@ -1,6 +1,6 @@
 
 <file path=word/document.xml><?xml version="1.0" encoding="utf-8"?>
-<w:document xmlns:wpc="http://schemas.microsoft.com/office/word/2010/wordprocessingCanvas" xmlns:mc="http://schemas.openxmlformats.org/markup-compatibility/2006" xmlns:o="urn:schemas-microsoft-com:office:office" xmlns:r="http://schemas.openxmlformats.org/officeDocument/2006/relationships" xmlns:m="http://schemas.openxmlformats.org/officeDocument/2006/math" xmlns:v="urn:schemas-microsoft-com:vml" xmlns:wp14="http://schemas.microsoft.com/office/word/2010/wordprocessingDrawing" xmlns:wp="http://schemas.openxmlformats.org/drawingml/2006/wordprocessingDrawing" xmlns:w10="urn:schemas-microsoft-com:office:word" xmlns:w="http://schemas.openxmlformats.org/wordprocessingml/2006/main" xmlns:w14="http://schemas.microsoft.com/office/word/2010/wordml" xmlns:wpg="http://schemas.microsoft.com/office/word/2010/wordprocessingGroup" xmlns:wpi="http://schemas.microsoft.com/office/word/2010/wordprocessingInk" xmlns:wne="http://schemas.microsoft.com/office/word/2006/wordml" xmlns:wps="http://schemas.microsoft.com/office/word/2010/wordprocessingShape" mc:Ignorable="w14 wp14">
+<w:document xmlns:wpc="http://schemas.microsoft.com/office/word/2010/wordprocessingCanvas" xmlns:cx="http://schemas.microsoft.com/office/drawing/2014/chartex" xmlns:cx1="http://schemas.microsoft.com/office/drawing/2015/9/8/chartex" xmlns:mc="http://schemas.openxmlformats.org/markup-compatibility/2006" xmlns:o="urn:schemas-microsoft-com:office:office" xmlns:r="http://schemas.openxmlformats.org/officeDocument/2006/relationships" xmlns:m="http://schemas.openxmlformats.org/officeDocument/2006/math" xmlns:v="urn:schemas-microsoft-com:vml" xmlns:wp14="http://schemas.microsoft.com/office/word/2010/wordprocessingDrawing" xmlns:wp="http://schemas.openxmlformats.org/drawingml/2006/wordprocessingDrawing" xmlns:w10="urn:schemas-microsoft-com:office:word" xmlns:w="http://schemas.openxmlformats.org/wordprocessingml/2006/main" xmlns:w14="http://schemas.microsoft.com/office/word/2010/wordml" xmlns:w15="http://schemas.microsoft.com/office/word/2012/wordml" xmlns:w16se="http://schemas.microsoft.com/office/word/2015/wordml/symex" xmlns:wpg="http://schemas.microsoft.com/office/word/2010/wordprocessingGroup" xmlns:wpi="http://schemas.microsoft.com/office/word/2010/wordprocessingInk" xmlns:wne="http://schemas.microsoft.com/office/word/2006/wordml" xmlns:wps="http://schemas.microsoft.com/office/word/2010/wordprocessingShape" mc:Ignorable="w14 w15 w16se wp14">
   <w:body>
     <w:p>
       <w:pPr>
@@ -14,6 +14,7 @@
           <w:lang w:val="hy-AM"/>
         </w:rPr>
       </w:pPr>
+      <w:bookmarkStart w:id="0" w:name="_GoBack"/>
       <w:r>
         <w:rPr>
           <w:rFonts w:ascii="Sylfaen" w:hAnsi="Sylfaen"/>
@@ -50,7 +51,7 @@
     </w:p>
     <w:p>
       <w:pPr>
-        <w:pStyle w:val="a3"/>
+        <w:pStyle w:val="ListParagraph"/>
         <w:numPr>
           <w:ilvl w:val="0"/>
           <w:numId w:val="10"/>
@@ -4728,10 +4729,10 @@
         </w:rPr>
         <w:t xml:space="preserve">։ </w:t>
       </w:r>
-      <w:hyperlink r:id="rId7" w:tooltip="Տվյալների ռելյացիոն բազա (դեռ գրված չէ)" w:history="1">
+      <w:hyperlink r:id="rId6" w:tooltip="Տվյալների ռելյացիոն բազա (դեռ գրված չէ)" w:history="1">
         <w:r>
           <w:rPr>
-            <w:rStyle w:val="a5"/>
+            <w:rStyle w:val="Hyperlink"/>
             <w:rFonts w:ascii="Sylfaen" w:hAnsi="Sylfaen"/>
             <w:bCs/>
             <w:color w:val="auto"/>
@@ -4790,7 +4791,7 @@
     </w:p>
     <w:p>
       <w:pPr>
-        <w:pStyle w:val="a4"/>
+        <w:pStyle w:val="NormalWeb"/>
         <w:shd w:val="clear" w:color="auto" w:fill="FFFFFF"/>
         <w:spacing w:before="0" w:beforeAutospacing="0" w:after="0" w:afterAutospacing="0" w:line="360" w:lineRule="auto"/>
         <w:ind w:firstLine="708"/>
@@ -4846,7 +4847,7 @@
           <w:rFonts w:ascii="Sylfaen" w:eastAsia="Sylfaen,Tahoma" w:hAnsi="Sylfaen" w:cs="Sylfaen,Tahoma"/>
           <w:sz w:val="24"/>
           <w:szCs w:val="24"/>
-          <w:lang w:val="en-US"/>
+          <w:lang w:val="hy-AM"/>
         </w:rPr>
       </w:pPr>
       <w:r>
@@ -4894,7 +4895,7 @@
           <w:rFonts w:ascii="Sylfaen" w:eastAsia="Sylfaen,Tahoma" w:hAnsi="Sylfaen" w:cs="Sylfaen,Tahoma"/>
           <w:sz w:val="24"/>
           <w:szCs w:val="24"/>
-          <w:lang w:val="en-US"/>
+          <w:lang w:val="hy-AM"/>
         </w:rPr>
       </w:pPr>
       <w:r>
@@ -4971,7 +4972,7 @@
     </w:p>
     <w:p>
       <w:pPr>
-        <w:pStyle w:val="a3"/>
+        <w:pStyle w:val="ListParagraph"/>
         <w:spacing w:after="0" w:line="360" w:lineRule="auto"/>
         <w:ind w:left="0"/>
         <w:jc w:val="both"/>
@@ -5303,7 +5304,7 @@
     </w:p>
     <w:p>
       <w:pPr>
-        <w:pStyle w:val="a4"/>
+        <w:pStyle w:val="NormalWeb"/>
         <w:shd w:val="clear" w:color="auto" w:fill="FFFFFF"/>
         <w:spacing w:before="0" w:beforeAutospacing="0" w:after="0" w:afterAutospacing="0" w:line="360" w:lineRule="auto"/>
         <w:ind w:firstLine="708"/>
@@ -5330,7 +5331,7 @@
     </w:p>
     <w:p>
       <w:pPr>
-        <w:pStyle w:val="a3"/>
+        <w:pStyle w:val="ListParagraph"/>
         <w:numPr>
           <w:ilvl w:val="0"/>
           <w:numId w:val="4"/>
@@ -5364,7 +5365,7 @@
     </w:p>
     <w:p>
       <w:pPr>
-        <w:pStyle w:val="a3"/>
+        <w:pStyle w:val="ListParagraph"/>
         <w:numPr>
           <w:ilvl w:val="0"/>
           <w:numId w:val="4"/>
@@ -5398,7 +5399,7 @@
     </w:p>
     <w:p>
       <w:pPr>
-        <w:pStyle w:val="a3"/>
+        <w:pStyle w:val="ListParagraph"/>
         <w:numPr>
           <w:ilvl w:val="0"/>
           <w:numId w:val="4"/>
@@ -5432,7 +5433,7 @@
     </w:p>
     <w:p>
       <w:pPr>
-        <w:pStyle w:val="a3"/>
+        <w:pStyle w:val="ListParagraph"/>
         <w:numPr>
           <w:ilvl w:val="0"/>
           <w:numId w:val="4"/>
@@ -5466,7 +5467,7 @@
     </w:p>
     <w:p>
       <w:pPr>
-        <w:pStyle w:val="a3"/>
+        <w:pStyle w:val="ListParagraph"/>
         <w:numPr>
           <w:ilvl w:val="0"/>
           <w:numId w:val="4"/>
@@ -5500,7 +5501,7 @@
     </w:p>
     <w:p>
       <w:pPr>
-        <w:pStyle w:val="a3"/>
+        <w:pStyle w:val="ListParagraph"/>
         <w:numPr>
           <w:ilvl w:val="0"/>
           <w:numId w:val="4"/>
@@ -5534,7 +5535,7 @@
     </w:p>
     <w:p>
       <w:pPr>
-        <w:pStyle w:val="a3"/>
+        <w:pStyle w:val="ListParagraph"/>
         <w:numPr>
           <w:ilvl w:val="0"/>
           <w:numId w:val="4"/>
@@ -5568,7 +5569,7 @@
     </w:p>
     <w:p>
       <w:pPr>
-        <w:pStyle w:val="a3"/>
+        <w:pStyle w:val="ListParagraph"/>
         <w:numPr>
           <w:ilvl w:val="0"/>
           <w:numId w:val="4"/>
@@ -5602,7 +5603,7 @@
     </w:p>
     <w:p>
       <w:pPr>
-        <w:pStyle w:val="a4"/>
+        <w:pStyle w:val="NormalWeb"/>
         <w:shd w:val="clear" w:color="auto" w:fill="FFFFFF"/>
         <w:spacing w:before="0" w:beforeAutospacing="0" w:after="0" w:afterAutospacing="0" w:line="360" w:lineRule="auto"/>
         <w:ind w:firstLine="708"/>
@@ -5630,7 +5631,7 @@
     </w:p>
     <w:p>
       <w:pPr>
-        <w:pStyle w:val="a4"/>
+        <w:pStyle w:val="NormalWeb"/>
         <w:numPr>
           <w:ilvl w:val="0"/>
           <w:numId w:val="5"/>
@@ -5644,10 +5645,10 @@
           <w:lang w:val="hy-AM"/>
         </w:rPr>
       </w:pPr>
-      <w:hyperlink r:id="rId8" w:tooltip="ru:Insert (SQL)" w:history="1">
+      <w:hyperlink r:id="rId7" w:tooltip="ru:Insert (SQL)" w:history="1">
         <w:r>
           <w:rPr>
-            <w:rStyle w:val="a5"/>
+            <w:rStyle w:val="Hyperlink"/>
             <w:rFonts w:ascii="Sylfaen" w:hAnsi="Sylfaen"/>
             <w:color w:val="auto"/>
             <w:u w:val="none"/>
@@ -5701,10 +5702,10 @@
           <w:lang w:val="hy-AM"/>
         </w:rPr>
       </w:pPr>
-      <w:hyperlink r:id="rId9" w:tooltip="ru:Delete (SQL)" w:history="1">
+      <w:hyperlink r:id="rId8" w:tooltip="ru:Delete (SQL)" w:history="1">
         <w:r>
           <w:rPr>
-            <w:rStyle w:val="a5"/>
+            <w:rStyle w:val="Hyperlink"/>
             <w:rFonts w:ascii="Sylfaen" w:hAnsi="Sylfaen"/>
             <w:color w:val="auto"/>
             <w:sz w:val="24"/>
@@ -5718,7 +5719,7 @@
     </w:p>
     <w:p>
       <w:pPr>
-        <w:pStyle w:val="a4"/>
+        <w:pStyle w:val="NormalWeb"/>
         <w:shd w:val="clear" w:color="auto" w:fill="FFFFFF"/>
         <w:spacing w:before="0" w:beforeAutospacing="0" w:after="0" w:afterAutospacing="0" w:line="360" w:lineRule="auto"/>
         <w:ind w:firstLine="708"/>
@@ -5792,10 +5793,10 @@
           <w:lang w:val="hy-AM"/>
         </w:rPr>
       </w:pPr>
-      <w:hyperlink r:id="rId10" w:tooltip="ru:Select (SQL)" w:history="1">
+      <w:hyperlink r:id="rId9" w:tooltip="ru:Select (SQL)" w:history="1">
         <w:r>
           <w:rPr>
-            <w:rStyle w:val="a5"/>
+            <w:rStyle w:val="Hyperlink"/>
             <w:rFonts w:ascii="Sylfaen" w:hAnsi="Sylfaen"/>
             <w:color w:val="auto"/>
             <w:sz w:val="24"/>
@@ -5818,7 +5819,7 @@
     </w:p>
     <w:p>
       <w:pPr>
-        <w:pStyle w:val="a4"/>
+        <w:pStyle w:val="NormalWeb"/>
         <w:shd w:val="clear" w:color="auto" w:fill="FFFFFF"/>
         <w:spacing w:before="0" w:beforeAutospacing="0" w:after="0" w:afterAutospacing="0" w:line="360" w:lineRule="auto"/>
         <w:ind w:firstLine="708"/>
@@ -5961,7 +5962,7 @@
     </w:p>
     <w:p>
       <w:pPr>
-        <w:pStyle w:val="a4"/>
+        <w:pStyle w:val="NormalWeb"/>
         <w:shd w:val="clear" w:color="auto" w:fill="FFFFFF"/>
         <w:spacing w:before="0" w:beforeAutospacing="0" w:after="0" w:afterAutospacing="0" w:line="360" w:lineRule="auto"/>
         <w:ind w:firstLine="708"/>
@@ -6039,7 +6040,7 @@
     </w:p>
     <w:p>
       <w:pPr>
-        <w:pStyle w:val="a4"/>
+        <w:pStyle w:val="NormalWeb"/>
         <w:shd w:val="clear" w:color="auto" w:fill="FFFFFF"/>
         <w:spacing w:before="0" w:beforeAutospacing="0" w:after="0" w:afterAutospacing="0" w:line="360" w:lineRule="auto"/>
         <w:jc w:val="both"/>
@@ -6166,7 +6167,7 @@
     </w:p>
     <w:p>
       <w:pPr>
-        <w:pStyle w:val="a3"/>
+        <w:pStyle w:val="ListParagraph"/>
         <w:spacing w:after="0" w:line="360" w:lineRule="auto"/>
         <w:ind w:left="0"/>
         <w:jc w:val="both"/>
@@ -6233,10 +6234,10 @@
         </w:rPr>
         <w:t> </w:t>
       </w:r>
-      <w:hyperlink r:id="rId11" w:tooltip="Բաց կոդ (դեռ գրված չէ)" w:history="1">
+      <w:hyperlink r:id="rId10" w:tooltip="Բաց կոդ (դեռ գրված չէ)" w:history="1">
         <w:r>
           <w:rPr>
-            <w:rStyle w:val="a5"/>
+            <w:rStyle w:val="Hyperlink"/>
             <w:rFonts w:ascii="Sylfaen" w:hAnsi="Sylfaen"/>
             <w:color w:val="auto"/>
             <w:u w:val="none"/>
@@ -6246,7 +6247,7 @@
         </w:r>
         <w:r>
           <w:rPr>
-            <w:rStyle w:val="a5"/>
+            <w:rStyle w:val="Hyperlink"/>
             <w:rFonts w:ascii="Sylfaen" w:hAnsi="Sylfaen"/>
             <w:color w:val="auto"/>
             <w:u w:val="none"/>
@@ -6263,10 +6264,10 @@
         </w:rPr>
         <w:t> </w:t>
       </w:r>
-      <w:hyperlink r:id="rId12" w:tooltip="Տվյալների բազաների կառավարման համակարգ (դեռ գրված չէ)" w:history="1">
+      <w:hyperlink r:id="rId11" w:tooltip="Տվյալների բազաների կառավարման համակարգ (դեռ գրված չէ)" w:history="1">
         <w:r>
           <w:rPr>
-            <w:rStyle w:val="a5"/>
+            <w:rStyle w:val="Hyperlink"/>
             <w:rFonts w:ascii="Sylfaen" w:hAnsi="Sylfaen"/>
             <w:color w:val="auto"/>
             <w:u w:val="none"/>
@@ -6290,10 +6291,10 @@
         </w:rPr>
         <w:t> </w:t>
       </w:r>
-      <w:hyperlink r:id="rId13" w:tooltip="Oracle (դեռ գրված չէ)" w:history="1">
+      <w:hyperlink r:id="rId12" w:tooltip="Oracle (դեռ գրված չէ)" w:history="1">
         <w:r>
           <w:rPr>
-            <w:rStyle w:val="a5"/>
+            <w:rStyle w:val="Hyperlink"/>
             <w:rFonts w:ascii="Sylfaen" w:hAnsi="Sylfaen"/>
             <w:color w:val="auto"/>
             <w:u w:val="none"/>
@@ -6325,10 +6326,10 @@
         </w:rPr>
         <w:t> </w:t>
       </w:r>
-      <w:hyperlink r:id="rId14" w:tooltip="Sun Microsystems (դեռ գրված չէ)" w:history="1">
+      <w:hyperlink r:id="rId13" w:tooltip="Sun Microsystems (դեռ գրված չէ)" w:history="1">
         <w:r>
           <w:rPr>
-            <w:rStyle w:val="a5"/>
+            <w:rStyle w:val="Hyperlink"/>
             <w:rFonts w:ascii="Sylfaen" w:hAnsi="Sylfaen"/>
             <w:color w:val="auto"/>
             <w:u w:val="none"/>
@@ -6360,10 +6361,10 @@
         </w:rPr>
         <w:t> </w:t>
       </w:r>
-      <w:hyperlink r:id="rId15" w:tooltip="MySQL AB (դեռ գրված չէ)" w:history="1">
+      <w:hyperlink r:id="rId14" w:tooltip="MySQL AB (դեռ գրված չէ)" w:history="1">
         <w:r>
           <w:rPr>
-            <w:rStyle w:val="a5"/>
+            <w:rStyle w:val="Hyperlink"/>
             <w:rFonts w:ascii="Sylfaen" w:hAnsi="Sylfaen"/>
             <w:color w:val="auto"/>
             <w:u w:val="none"/>
@@ -6373,7 +6374,7 @@
         </w:r>
         <w:r>
           <w:rPr>
-            <w:rStyle w:val="a5"/>
+            <w:rStyle w:val="Hyperlink"/>
             <w:rFonts w:ascii="Sylfaen" w:hAnsi="Sylfaen"/>
             <w:color w:val="auto"/>
             <w:u w:val="none"/>
@@ -6383,7 +6384,7 @@
         </w:r>
         <w:r>
           <w:rPr>
-            <w:rStyle w:val="a5"/>
+            <w:rStyle w:val="Hyperlink"/>
             <w:rFonts w:ascii="Sylfaen" w:hAnsi="Sylfaen"/>
             <w:color w:val="auto"/>
             <w:u w:val="none"/>
@@ -6429,10 +6430,10 @@
         </w:rPr>
         <w:t> </w:t>
       </w:r>
-      <w:hyperlink r:id="rId16" w:tooltip="GNU GPL (դեռ գրված չէ)" w:history="1">
+      <w:hyperlink r:id="rId15" w:tooltip="GNU GPL (դեռ գրված չէ)" w:history="1">
         <w:r>
           <w:rPr>
-            <w:rStyle w:val="a5"/>
+            <w:rStyle w:val="Hyperlink"/>
             <w:rFonts w:ascii="Sylfaen" w:hAnsi="Sylfaen"/>
             <w:color w:val="auto"/>
             <w:u w:val="none"/>
@@ -6456,10 +6457,10 @@
         </w:rPr>
         <w:t> </w:t>
       </w:r>
-      <w:hyperlink r:id="rId17" w:tooltip="WAMP (դեռ գրված չէ)" w:history="1">
+      <w:hyperlink r:id="rId16" w:tooltip="WAMP (դեռ գրված չէ)" w:history="1">
         <w:r>
           <w:rPr>
-            <w:rStyle w:val="a5"/>
+            <w:rStyle w:val="Hyperlink"/>
             <w:rFonts w:ascii="Sylfaen" w:hAnsi="Sylfaen"/>
             <w:color w:val="auto"/>
             <w:u w:val="none"/>
@@ -6483,10 +6484,10 @@
         </w:rPr>
         <w:t> </w:t>
       </w:r>
-      <w:hyperlink r:id="rId18" w:tooltip="AppServ (դեռ գրված չէ)" w:history="1">
+      <w:hyperlink r:id="rId17" w:tooltip="AppServ (դեռ գրված չէ)" w:history="1">
         <w:r>
           <w:rPr>
-            <w:rStyle w:val="a5"/>
+            <w:rStyle w:val="Hyperlink"/>
             <w:rFonts w:ascii="Sylfaen" w:hAnsi="Sylfaen"/>
             <w:color w:val="auto"/>
             <w:u w:val="none"/>
@@ -6510,10 +6511,10 @@
         </w:rPr>
         <w:t> </w:t>
       </w:r>
-      <w:hyperlink r:id="rId19" w:tooltip="LAMP (դեռ գրված չէ)" w:history="1">
+      <w:hyperlink r:id="rId18" w:tooltip="LAMP (դեռ գրված չէ)" w:history="1">
         <w:r>
           <w:rPr>
-            <w:rStyle w:val="a5"/>
+            <w:rStyle w:val="Hyperlink"/>
             <w:rFonts w:ascii="Sylfaen" w:hAnsi="Sylfaen"/>
             <w:color w:val="auto"/>
             <w:u w:val="none"/>
@@ -6537,10 +6538,10 @@
         </w:rPr>
         <w:t> </w:t>
       </w:r>
-      <w:hyperlink r:id="rId20" w:tooltip="XAMPP (դեռ գրված չէ)" w:history="1">
+      <w:hyperlink r:id="rId19" w:tooltip="XAMPP (դեռ գրված չէ)" w:history="1">
         <w:r>
           <w:rPr>
-            <w:rStyle w:val="a5"/>
+            <w:rStyle w:val="Hyperlink"/>
             <w:rFonts w:ascii="Sylfaen" w:hAnsi="Sylfaen"/>
             <w:color w:val="auto"/>
             <w:u w:val="none"/>
@@ -6564,10 +6565,10 @@
         </w:rPr>
         <w:t> </w:t>
       </w:r>
-      <w:hyperlink r:id="rId21" w:tooltip="Open Server (դեռ գրված չէ)" w:history="1">
+      <w:hyperlink r:id="rId20" w:tooltip="Open Server (դեռ գրված չէ)" w:history="1">
         <w:r>
           <w:rPr>
-            <w:rStyle w:val="a5"/>
+            <w:rStyle w:val="Hyperlink"/>
             <w:rFonts w:ascii="Sylfaen" w:hAnsi="Sylfaen"/>
             <w:color w:val="auto"/>
             <w:u w:val="none"/>
@@ -6586,7 +6587,7 @@
     </w:p>
     <w:p>
       <w:pPr>
-        <w:pStyle w:val="a4"/>
+        <w:pStyle w:val="NormalWeb"/>
         <w:shd w:val="clear" w:color="auto" w:fill="FFFFFF"/>
         <w:spacing w:before="0" w:beforeAutospacing="0" w:after="0" w:afterAutospacing="0" w:line="360" w:lineRule="auto"/>
         <w:ind w:firstLine="708"/>
@@ -6639,10 +6640,10 @@
         </w:rPr>
         <w:t> </w:t>
       </w:r>
-      <w:hyperlink r:id="rId22" w:tooltip="MyISAM (դեռ գրված չէ)" w:history="1">
+      <w:hyperlink r:id="rId21" w:tooltip="MyISAM (դեռ գրված չէ)" w:history="1">
         <w:r>
           <w:rPr>
-            <w:rStyle w:val="a5"/>
+            <w:rStyle w:val="Hyperlink"/>
             <w:rFonts w:ascii="Sylfaen" w:hAnsi="Sylfaen"/>
             <w:color w:val="auto"/>
             <w:u w:val="none"/>
@@ -6666,10 +6667,10 @@
         </w:rPr>
         <w:t> </w:t>
       </w:r>
-      <w:hyperlink r:id="rId23" w:tooltip="InnoDB (դեռ գրված չէ)" w:history="1">
+      <w:hyperlink r:id="rId22" w:tooltip="InnoDB (դեռ գրված չէ)" w:history="1">
         <w:r>
           <w:rPr>
-            <w:rStyle w:val="a5"/>
+            <w:rStyle w:val="Hyperlink"/>
             <w:rFonts w:ascii="Sylfaen" w:hAnsi="Sylfaen"/>
             <w:color w:val="auto"/>
             <w:u w:val="none"/>
@@ -6740,7 +6741,7 @@
     </w:p>
     <w:p>
       <w:pPr>
-        <w:pStyle w:val="a4"/>
+        <w:pStyle w:val="NormalWeb"/>
         <w:shd w:val="clear" w:color="auto" w:fill="FFFFFF"/>
         <w:spacing w:before="0" w:beforeAutospacing="0" w:after="0" w:afterAutospacing="0" w:line="360" w:lineRule="auto"/>
         <w:ind w:firstLine="708"/>
@@ -6753,7 +6754,7 @@
     </w:p>
     <w:p>
       <w:pPr>
-        <w:pStyle w:val="a3"/>
+        <w:pStyle w:val="ListParagraph"/>
         <w:numPr>
           <w:ilvl w:val="1"/>
           <w:numId w:val="1"/>
@@ -6819,10 +6820,10 @@
         </w:rPr>
         <w:t>HTML(</w:t>
       </w:r>
-      <w:hyperlink r:id="rId24" w:tooltip="Անգլերեն" w:history="1">
+      <w:hyperlink r:id="rId23" w:tooltip="Անգլերեն" w:history="1">
         <w:r>
           <w:rPr>
-            <w:rStyle w:val="a5"/>
+            <w:rStyle w:val="Hyperlink"/>
             <w:rFonts w:ascii="Sylfaen" w:hAnsi="Sylfaen"/>
             <w:color w:val="auto"/>
             <w:sz w:val="24"/>
@@ -6928,10 +6929,10 @@
         </w:rPr>
         <w:t> </w:t>
       </w:r>
-      <w:hyperlink r:id="rId25" w:tooltip="Թիմ Բերներս-Լի (դեռ գրված չէ)" w:history="1">
+      <w:hyperlink r:id="rId24" w:tooltip="Թիմ Բերներս-Լի (դեռ գրված չէ)" w:history="1">
         <w:r>
           <w:rPr>
-            <w:rStyle w:val="a5"/>
+            <w:rStyle w:val="Hyperlink"/>
             <w:rFonts w:ascii="Sylfaen" w:hAnsi="Sylfaen"/>
             <w:color w:val="auto"/>
             <w:sz w:val="24"/>
@@ -6975,10 +6976,10 @@
         </w:rPr>
         <w:t> </w:t>
       </w:r>
-      <w:hyperlink r:id="rId26" w:tooltip="1991" w:history="1">
+      <w:hyperlink r:id="rId25" w:tooltip="1991" w:history="1">
         <w:r>
           <w:rPr>
-            <w:rStyle w:val="a5"/>
+            <w:rStyle w:val="Hyperlink"/>
             <w:rFonts w:ascii="Sylfaen" w:hAnsi="Sylfaen"/>
             <w:color w:val="auto"/>
             <w:sz w:val="24"/>
@@ -7000,10 +7001,10 @@
         </w:rPr>
         <w:t>-</w:t>
       </w:r>
-      <w:hyperlink r:id="rId27" w:tooltip="1992" w:history="1">
+      <w:hyperlink r:id="rId26" w:tooltip="1992" w:history="1">
         <w:r>
           <w:rPr>
-            <w:rStyle w:val="a5"/>
+            <w:rStyle w:val="Hyperlink"/>
             <w:rFonts w:ascii="Sylfaen" w:hAnsi="Sylfaen"/>
             <w:color w:val="auto"/>
             <w:sz w:val="24"/>
@@ -7068,10 +7069,10 @@
         </w:rPr>
         <w:t> </w:t>
       </w:r>
-      <w:hyperlink r:id="rId28" w:tooltip="Վեբ-էջ" w:history="1">
+      <w:hyperlink r:id="rId27" w:tooltip="Վեբ-էջ" w:history="1">
         <w:r>
           <w:rPr>
-            <w:rStyle w:val="a5"/>
+            <w:rStyle w:val="Hyperlink"/>
             <w:rFonts w:ascii="Sylfaen" w:hAnsi="Sylfaen"/>
             <w:color w:val="auto"/>
             <w:sz w:val="24"/>
@@ -7107,7 +7108,7 @@
     </w:p>
     <w:p>
       <w:pPr>
-        <w:pStyle w:val="a3"/>
+        <w:pStyle w:val="ListParagraph"/>
         <w:spacing w:after="0" w:line="360" w:lineRule="auto"/>
         <w:ind w:left="0" w:firstLine="708"/>
         <w:jc w:val="both"/>
@@ -7138,10 +7139,10 @@
         </w:rPr>
         <w:t> </w:t>
       </w:r>
-      <w:hyperlink r:id="rId29" w:tooltip="Նեթսքեյփ (դեռ գրված չէ)" w:history="1">
+      <w:hyperlink r:id="rId28" w:tooltip="Նեթսքեյփ (դեռ գրված չէ)" w:history="1">
         <w:r>
           <w:rPr>
-            <w:rStyle w:val="a5"/>
+            <w:rStyle w:val="Hyperlink"/>
             <w:rFonts w:ascii="Sylfaen" w:hAnsi="Sylfaen"/>
             <w:color w:val="auto"/>
             <w:sz w:val="24"/>
@@ -7181,10 +7182,10 @@
         </w:rPr>
         <w:t> </w:t>
       </w:r>
-      <w:hyperlink r:id="rId30" w:tooltip="Մայքրոսոֆթ" w:history="1">
+      <w:hyperlink r:id="rId29" w:tooltip="Մայքրոսոֆթ" w:history="1">
         <w:r>
           <w:rPr>
-            <w:rStyle w:val="a5"/>
+            <w:rStyle w:val="Hyperlink"/>
             <w:rFonts w:ascii="Sylfaen" w:hAnsi="Sylfaen"/>
             <w:color w:val="auto"/>
             <w:sz w:val="24"/>
@@ -7216,7 +7217,7 @@
     </w:p>
     <w:p>
       <w:pPr>
-        <w:pStyle w:val="a3"/>
+        <w:pStyle w:val="ListParagraph"/>
         <w:spacing w:after="0" w:line="360" w:lineRule="auto"/>
         <w:ind w:left="0"/>
         <w:jc w:val="both"/>
@@ -7224,7 +7225,6 @@
           <w:rFonts w:ascii="Sylfaen" w:eastAsia="Sylfaen" w:hAnsi="Sylfaen" w:cs="Sylfaen"/>
           <w:sz w:val="24"/>
           <w:szCs w:val="24"/>
-          <w:lang w:val="en-US"/>
         </w:rPr>
       </w:pPr>
       <w:r>
@@ -7236,10 +7236,10 @@
         </w:rPr>
         <w:t xml:space="preserve">Այժմ այս խնդիրը լուծվում է </w:t>
       </w:r>
-      <w:hyperlink r:id="rId31" w:history="1">
+      <w:hyperlink r:id="rId30" w:history="1">
         <w:r>
           <w:rPr>
-            <w:rStyle w:val="a5"/>
+            <w:rStyle w:val="Hyperlink"/>
             <w:rFonts w:ascii="Sylfaen" w:eastAsia="Arial" w:hAnsi="Sylfaen" w:cs="Arial"/>
             <w:color w:val="auto"/>
             <w:sz w:val="24"/>
@@ -7311,10 +7311,10 @@
         </w:rPr>
         <w:t>HTML լեզվով գրված ցանկացած փաստաթուղթ իրենից ներկայացնում է իրար մեջ ներդրված տարրերի հավաքածու (</w:t>
       </w:r>
-      <w:hyperlink r:id="rId32" w:tooltip="Անգլերեն" w:history="1">
+      <w:hyperlink r:id="rId31" w:tooltip="Անգլերեն" w:history="1">
         <w:r>
           <w:rPr>
-            <w:rStyle w:val="a5"/>
+            <w:rStyle w:val="Hyperlink"/>
             <w:rFonts w:ascii="Sylfaen" w:hAnsi="Sylfaen"/>
             <w:color w:val="auto"/>
             <w:sz w:val="24"/>
@@ -7368,10 +7368,10 @@
         </w:rPr>
         <w:t>), ընդ որում բոլոր տարրերի սկիզբը և վերջը նշվում է հատուկ նշիչներով՝ պիտակներով (</w:t>
       </w:r>
-      <w:hyperlink r:id="rId33" w:tooltip="Անգլերեն" w:history="1">
+      <w:hyperlink r:id="rId32" w:tooltip="Անգլերեն" w:history="1">
         <w:r>
           <w:rPr>
-            <w:rStyle w:val="a5"/>
+            <w:rStyle w:val="Hyperlink"/>
             <w:rFonts w:ascii="Sylfaen" w:hAnsi="Sylfaen"/>
             <w:color w:val="auto"/>
             <w:sz w:val="24"/>
@@ -7446,10 +7446,10 @@
         </w:rPr>
         <w:t>պիտակը, որը ջարդում է տողը, հաջորդող տեքստը սկսելով նոր տողից։ Այս դեպքում չի նշվում փակող պիտակ։ Բացի այդ, տարրերը կարող են պարունակել հատկանիշներ (</w:t>
       </w:r>
-      <w:hyperlink r:id="rId34" w:tooltip="Անգլերեն" w:history="1">
+      <w:hyperlink r:id="rId33" w:tooltip="Անգլերեն" w:history="1">
         <w:r>
           <w:rPr>
-            <w:rStyle w:val="a5"/>
+            <w:rStyle w:val="Hyperlink"/>
             <w:rFonts w:ascii="Sylfaen" w:hAnsi="Sylfaen"/>
             <w:color w:val="auto"/>
             <w:sz w:val="24"/>
@@ -8068,7 +8068,7 @@
     </w:p>
     <w:p>
       <w:pPr>
-        <w:pStyle w:val="a3"/>
+        <w:pStyle w:val="ListParagraph"/>
         <w:numPr>
           <w:ilvl w:val="1"/>
           <w:numId w:val="12"/>
@@ -8411,7 +8411,7 @@
           <w:sz w:val="24"/>
           <w:szCs w:val="24"/>
           <w:shd w:val="clear" w:color="auto" w:fill="FFFFFF"/>
-          <w:lang w:val="en-US"/>
+          <w:lang w:val="hy-AM"/>
         </w:rPr>
       </w:pPr>
       <w:r>
@@ -8670,7 +8670,7 @@
     </w:p>
     <w:p>
       <w:pPr>
-        <w:pStyle w:val="a3"/>
+        <w:pStyle w:val="ListParagraph"/>
         <w:numPr>
           <w:ilvl w:val="0"/>
           <w:numId w:val="15"/>
@@ -8743,7 +8743,7 @@
     </w:p>
     <w:p>
       <w:pPr>
-        <w:pStyle w:val="HTML0"/>
+        <w:pStyle w:val="HTMLPreformatted"/>
         <w:spacing w:line="360" w:lineRule="auto"/>
         <w:ind w:left="708"/>
         <w:rPr>
@@ -8769,7 +8769,7 @@
     </w:p>
     <w:p>
       <w:pPr>
-        <w:pStyle w:val="HTML0"/>
+        <w:pStyle w:val="HTMLPreformatted"/>
         <w:spacing w:line="360" w:lineRule="auto"/>
         <w:ind w:left="708"/>
         <w:rPr>
@@ -8817,7 +8817,7 @@
     </w:p>
     <w:p>
       <w:pPr>
-        <w:pStyle w:val="HTML0"/>
+        <w:pStyle w:val="HTMLPreformatted"/>
         <w:spacing w:line="360" w:lineRule="auto"/>
         <w:ind w:left="708"/>
         <w:rPr>
@@ -8875,7 +8875,7 @@
     </w:p>
     <w:p>
       <w:pPr>
-        <w:pStyle w:val="HTML0"/>
+        <w:pStyle w:val="HTMLPreformatted"/>
         <w:spacing w:line="360" w:lineRule="auto"/>
         <w:ind w:left="708"/>
         <w:rPr>
@@ -8899,7 +8899,7 @@
     </w:p>
     <w:p>
       <w:pPr>
-        <w:pStyle w:val="HTML0"/>
+        <w:pStyle w:val="HTMLPreformatted"/>
         <w:spacing w:line="360" w:lineRule="auto"/>
         <w:ind w:left="708"/>
         <w:rPr>
@@ -9043,7 +9043,7 @@
     </w:p>
     <w:p>
       <w:pPr>
-        <w:pStyle w:val="HTML0"/>
+        <w:pStyle w:val="HTMLPreformatted"/>
         <w:spacing w:line="360" w:lineRule="auto"/>
         <w:ind w:left="708"/>
         <w:rPr>
@@ -9101,7 +9101,7 @@
     </w:p>
     <w:p>
       <w:pPr>
-        <w:pStyle w:val="HTML0"/>
+        <w:pStyle w:val="HTMLPreformatted"/>
         <w:spacing w:line="360" w:lineRule="auto"/>
         <w:ind w:left="708"/>
         <w:rPr>
@@ -9159,7 +9159,7 @@
     </w:p>
     <w:p>
       <w:pPr>
-        <w:pStyle w:val="HTML0"/>
+        <w:pStyle w:val="HTMLPreformatted"/>
         <w:spacing w:line="360" w:lineRule="auto"/>
         <w:ind w:left="708"/>
         <w:rPr>
@@ -9183,7 +9183,7 @@
     </w:p>
     <w:p>
       <w:pPr>
-        <w:pStyle w:val="HTML0"/>
+        <w:pStyle w:val="HTMLPreformatted"/>
         <w:spacing w:line="360" w:lineRule="auto"/>
         <w:ind w:left="708"/>
         <w:rPr>
@@ -9241,7 +9241,7 @@
     </w:p>
     <w:p>
       <w:pPr>
-        <w:pStyle w:val="HTML0"/>
+        <w:pStyle w:val="HTMLPreformatted"/>
         <w:spacing w:line="360" w:lineRule="auto"/>
         <w:ind w:left="708"/>
         <w:rPr>
@@ -9289,7 +9289,7 @@
     </w:p>
     <w:p>
       <w:pPr>
-        <w:pStyle w:val="a3"/>
+        <w:pStyle w:val="ListParagraph"/>
         <w:numPr>
           <w:ilvl w:val="0"/>
           <w:numId w:val="15"/>
@@ -9398,7 +9398,7 @@
     </w:p>
     <w:p>
       <w:pPr>
-        <w:pStyle w:val="HTML0"/>
+        <w:pStyle w:val="HTMLPreformatted"/>
         <w:spacing w:line="360" w:lineRule="auto"/>
         <w:ind w:left="708"/>
         <w:rPr>
@@ -9423,7 +9423,7 @@
     </w:p>
     <w:p>
       <w:pPr>
-        <w:pStyle w:val="HTML0"/>
+        <w:pStyle w:val="HTMLPreformatted"/>
         <w:spacing w:line="360" w:lineRule="auto"/>
         <w:ind w:left="708"/>
         <w:rPr>
@@ -9472,7 +9472,7 @@
     </w:p>
     <w:p>
       <w:pPr>
-        <w:pStyle w:val="HTML0"/>
+        <w:pStyle w:val="HTMLPreformatted"/>
         <w:spacing w:line="360" w:lineRule="auto"/>
         <w:ind w:left="708"/>
         <w:rPr>
@@ -9531,7 +9531,7 @@
     </w:p>
     <w:p>
       <w:pPr>
-        <w:pStyle w:val="HTML0"/>
+        <w:pStyle w:val="HTMLPreformatted"/>
         <w:spacing w:line="360" w:lineRule="auto"/>
         <w:ind w:left="708"/>
         <w:rPr>
@@ -9555,7 +9555,7 @@
     </w:p>
     <w:p>
       <w:pPr>
-        <w:pStyle w:val="HTML0"/>
+        <w:pStyle w:val="HTMLPreformatted"/>
         <w:spacing w:line="360" w:lineRule="auto"/>
         <w:ind w:left="708"/>
         <w:rPr>
@@ -9657,7 +9657,7 @@
     </w:p>
     <w:p>
       <w:pPr>
-        <w:pStyle w:val="HTML0"/>
+        <w:pStyle w:val="HTMLPreformatted"/>
         <w:spacing w:line="360" w:lineRule="auto"/>
         <w:ind w:left="708"/>
         <w:rPr>
@@ -9798,7 +9798,7 @@
     </w:p>
     <w:p>
       <w:pPr>
-        <w:pStyle w:val="HTML0"/>
+        <w:pStyle w:val="HTMLPreformatted"/>
         <w:spacing w:line="360" w:lineRule="auto"/>
         <w:ind w:left="708"/>
         <w:rPr>
@@ -9857,7 +9857,7 @@
     </w:p>
     <w:p>
       <w:pPr>
-        <w:pStyle w:val="HTML0"/>
+        <w:pStyle w:val="HTMLPreformatted"/>
         <w:spacing w:line="360" w:lineRule="auto"/>
         <w:ind w:left="708"/>
         <w:rPr>
@@ -9917,7 +9917,7 @@
     </w:p>
     <w:p>
       <w:pPr>
-        <w:pStyle w:val="HTML0"/>
+        <w:pStyle w:val="HTMLPreformatted"/>
         <w:spacing w:line="360" w:lineRule="auto"/>
         <w:ind w:left="708"/>
         <w:rPr>
@@ -9976,7 +9976,7 @@
     </w:p>
     <w:p>
       <w:pPr>
-        <w:pStyle w:val="HTML0"/>
+        <w:pStyle w:val="HTMLPreformatted"/>
         <w:spacing w:line="360" w:lineRule="auto"/>
         <w:ind w:left="708"/>
         <w:rPr>
@@ -10000,7 +10000,7 @@
     </w:p>
     <w:p>
       <w:pPr>
-        <w:pStyle w:val="HTML0"/>
+        <w:pStyle w:val="HTMLPreformatted"/>
         <w:spacing w:line="360" w:lineRule="auto"/>
         <w:ind w:left="708"/>
         <w:rPr>
@@ -10059,7 +10059,7 @@
     </w:p>
     <w:p>
       <w:pPr>
-        <w:pStyle w:val="HTML0"/>
+        <w:pStyle w:val="HTMLPreformatted"/>
         <w:spacing w:line="360" w:lineRule="auto"/>
         <w:ind w:left="708"/>
         <w:rPr>
@@ -10108,7 +10108,7 @@
     </w:p>
     <w:p>
       <w:pPr>
-        <w:pStyle w:val="a3"/>
+        <w:pStyle w:val="ListParagraph"/>
         <w:numPr>
           <w:ilvl w:val="0"/>
           <w:numId w:val="15"/>
@@ -10172,7 +10172,7 @@
     </w:p>
     <w:p>
       <w:pPr>
-        <w:pStyle w:val="HTML0"/>
+        <w:pStyle w:val="HTMLPreformatted"/>
         <w:spacing w:line="360" w:lineRule="auto"/>
         <w:ind w:left="708"/>
         <w:rPr>
@@ -10197,7 +10197,7 @@
     </w:p>
     <w:p>
       <w:pPr>
-        <w:pStyle w:val="HTML0"/>
+        <w:pStyle w:val="HTMLPreformatted"/>
         <w:spacing w:line="360" w:lineRule="auto"/>
         <w:ind w:left="708"/>
         <w:rPr>
@@ -10246,7 +10246,7 @@
     </w:p>
     <w:p>
       <w:pPr>
-        <w:pStyle w:val="HTML0"/>
+        <w:pStyle w:val="HTMLPreformatted"/>
         <w:spacing w:line="360" w:lineRule="auto"/>
         <w:ind w:left="708"/>
         <w:rPr>
@@ -10305,7 +10305,7 @@
     </w:p>
     <w:p>
       <w:pPr>
-        <w:pStyle w:val="HTML0"/>
+        <w:pStyle w:val="HTMLPreformatted"/>
         <w:spacing w:line="360" w:lineRule="auto"/>
         <w:ind w:left="708"/>
         <w:rPr>
@@ -10330,7 +10330,7 @@
     </w:p>
     <w:p>
       <w:pPr>
-        <w:pStyle w:val="HTML0"/>
+        <w:pStyle w:val="HTMLPreformatted"/>
         <w:spacing w:line="360" w:lineRule="auto"/>
         <w:ind w:left="708"/>
         <w:rPr>
@@ -10389,7 +10389,7 @@
     </w:p>
     <w:p>
       <w:pPr>
-        <w:pStyle w:val="HTML0"/>
+        <w:pStyle w:val="HTMLPreformatted"/>
         <w:spacing w:line="360" w:lineRule="auto"/>
         <w:ind w:left="708"/>
         <w:rPr>
@@ -10457,7 +10457,7 @@
     </w:p>
     <w:p>
       <w:pPr>
-        <w:pStyle w:val="HTML0"/>
+        <w:pStyle w:val="HTMLPreformatted"/>
         <w:spacing w:line="360" w:lineRule="auto"/>
         <w:ind w:left="708"/>
         <w:rPr>
@@ -10539,7 +10539,7 @@
     </w:p>
     <w:p>
       <w:pPr>
-        <w:pStyle w:val="HTML0"/>
+        <w:pStyle w:val="HTMLPreformatted"/>
         <w:spacing w:line="360" w:lineRule="auto"/>
         <w:ind w:left="708"/>
         <w:rPr>
@@ -10574,7 +10574,7 @@
     </w:p>
     <w:p>
       <w:pPr>
-        <w:pStyle w:val="HTML0"/>
+        <w:pStyle w:val="HTMLPreformatted"/>
         <w:spacing w:line="360" w:lineRule="auto"/>
         <w:ind w:left="708"/>
         <w:rPr>
@@ -10633,7 +10633,7 @@
     </w:p>
     <w:p>
       <w:pPr>
-        <w:pStyle w:val="HTML0"/>
+        <w:pStyle w:val="HTMLPreformatted"/>
         <w:spacing w:line="360" w:lineRule="auto"/>
         <w:ind w:left="708"/>
         <w:rPr>
@@ -10692,7 +10692,7 @@
     </w:p>
     <w:p>
       <w:pPr>
-        <w:pStyle w:val="HTML0"/>
+        <w:pStyle w:val="HTMLPreformatted"/>
         <w:spacing w:line="360" w:lineRule="auto"/>
         <w:ind w:left="708"/>
         <w:rPr>
@@ -10751,7 +10751,7 @@
     </w:p>
     <w:p>
       <w:pPr>
-        <w:pStyle w:val="HTML0"/>
+        <w:pStyle w:val="HTMLPreformatted"/>
         <w:spacing w:line="360" w:lineRule="auto"/>
         <w:ind w:left="708"/>
         <w:rPr>
@@ -10775,7 +10775,7 @@
     </w:p>
     <w:p>
       <w:pPr>
-        <w:pStyle w:val="HTML0"/>
+        <w:pStyle w:val="HTMLPreformatted"/>
         <w:spacing w:line="360" w:lineRule="auto"/>
         <w:ind w:left="708"/>
         <w:rPr>
@@ -10834,7 +10834,7 @@
     </w:p>
     <w:p>
       <w:pPr>
-        <w:pStyle w:val="HTML0"/>
+        <w:pStyle w:val="HTMLPreformatted"/>
         <w:spacing w:line="360" w:lineRule="auto"/>
         <w:ind w:left="708"/>
         <w:rPr>
@@ -10883,7 +10883,7 @@
     </w:p>
     <w:p>
       <w:pPr>
-        <w:pStyle w:val="a3"/>
+        <w:pStyle w:val="ListParagraph"/>
         <w:numPr>
           <w:ilvl w:val="0"/>
           <w:numId w:val="15"/>
@@ -10911,7 +10911,7 @@
     </w:p>
     <w:p>
       <w:pPr>
-        <w:pStyle w:val="HTML0"/>
+        <w:pStyle w:val="HTMLPreformatted"/>
         <w:spacing w:line="360" w:lineRule="auto"/>
         <w:ind w:left="708"/>
         <w:rPr>
@@ -10936,7 +10936,7 @@
     </w:p>
     <w:p>
       <w:pPr>
-        <w:pStyle w:val="HTML0"/>
+        <w:pStyle w:val="HTMLPreformatted"/>
         <w:spacing w:line="360" w:lineRule="auto"/>
         <w:ind w:left="708"/>
         <w:rPr>
@@ -10985,7 +10985,7 @@
     </w:p>
     <w:p>
       <w:pPr>
-        <w:pStyle w:val="HTML0"/>
+        <w:pStyle w:val="HTMLPreformatted"/>
         <w:spacing w:line="360" w:lineRule="auto"/>
         <w:ind w:left="708"/>
         <w:rPr>
@@ -11044,7 +11044,7 @@
     </w:p>
     <w:p>
       <w:pPr>
-        <w:pStyle w:val="HTML0"/>
+        <w:pStyle w:val="HTMLPreformatted"/>
         <w:spacing w:line="360" w:lineRule="auto"/>
         <w:ind w:left="708"/>
         <w:rPr>
@@ -11068,7 +11068,7 @@
     </w:p>
     <w:p>
       <w:pPr>
-        <w:pStyle w:val="HTML0"/>
+        <w:pStyle w:val="HTMLPreformatted"/>
         <w:spacing w:line="360" w:lineRule="auto"/>
         <w:ind w:left="708"/>
         <w:rPr>
@@ -11127,7 +11127,7 @@
     </w:p>
     <w:p>
       <w:pPr>
-        <w:pStyle w:val="HTML0"/>
+        <w:pStyle w:val="HTMLPreformatted"/>
         <w:spacing w:line="360" w:lineRule="auto"/>
         <w:ind w:left="708"/>
         <w:rPr>
@@ -11186,7 +11186,7 @@
     </w:p>
     <w:p>
       <w:pPr>
-        <w:pStyle w:val="HTML0"/>
+        <w:pStyle w:val="HTMLPreformatted"/>
         <w:spacing w:line="360" w:lineRule="auto"/>
         <w:ind w:left="708"/>
         <w:rPr>
@@ -11288,7 +11288,7 @@
     </w:p>
     <w:p>
       <w:pPr>
-        <w:pStyle w:val="HTML0"/>
+        <w:pStyle w:val="HTMLPreformatted"/>
         <w:spacing w:line="360" w:lineRule="auto"/>
         <w:ind w:left="708"/>
         <w:rPr>
@@ -11312,7 +11312,7 @@
     </w:p>
     <w:p>
       <w:pPr>
-        <w:pStyle w:val="HTML0"/>
+        <w:pStyle w:val="HTMLPreformatted"/>
         <w:spacing w:line="360" w:lineRule="auto"/>
         <w:ind w:left="708"/>
         <w:rPr>
@@ -11371,7 +11371,7 @@
     </w:p>
     <w:p>
       <w:pPr>
-        <w:pStyle w:val="HTML0"/>
+        <w:pStyle w:val="HTMLPreformatted"/>
         <w:spacing w:line="360" w:lineRule="auto"/>
         <w:ind w:left="708"/>
         <w:rPr>
@@ -11430,7 +11430,7 @@
     </w:p>
     <w:p>
       <w:pPr>
-        <w:pStyle w:val="HTML0"/>
+        <w:pStyle w:val="HTMLPreformatted"/>
         <w:spacing w:line="360" w:lineRule="auto"/>
         <w:ind w:left="708"/>
         <w:rPr>
@@ -11480,7 +11480,7 @@
     </w:p>
     <w:p>
       <w:pPr>
-        <w:pStyle w:val="HTML0"/>
+        <w:pStyle w:val="HTMLPreformatted"/>
         <w:spacing w:line="360" w:lineRule="auto"/>
         <w:ind w:left="708"/>
         <w:rPr>
@@ -11494,7 +11494,7 @@
     </w:p>
     <w:p>
       <w:pPr>
-        <w:pStyle w:val="a3"/>
+        <w:pStyle w:val="ListParagraph"/>
         <w:numPr>
           <w:ilvl w:val="0"/>
           <w:numId w:val="16"/>
@@ -11613,10 +11613,10 @@
         </w:rPr>
         <w:t xml:space="preserve"> Աջակցում է օբյեկտ կողմնորոշված, հրամայական եւ ֆունկցիոնալ ոճերը: Հանդիսանում է ECMAScript լեզվի իրականացում։ Այն համացանցում ամենահանրահայտ սկրիպտային լեզուն է և աշխատում է բոլոր հանրահայտ </w:t>
       </w:r>
-      <w:hyperlink r:id="rId35" w:tooltip="Բրաուզեր" w:history="1">
+      <w:hyperlink r:id="rId34" w:tooltip="Բրաուզեր" w:history="1">
         <w:r>
           <w:rPr>
-            <w:rStyle w:val="a5"/>
+            <w:rStyle w:val="Hyperlink"/>
             <w:rFonts w:ascii="Sylfaen" w:hAnsi="Sylfaen" w:cs="Tahoma"/>
             <w:color w:val="auto"/>
             <w:sz w:val="24"/>
@@ -11649,10 +11649,10 @@
         </w:rPr>
         <w:t>են </w:t>
       </w:r>
-      <w:hyperlink r:id="rId36" w:tooltip="Ինտերնետ Էքսպլորեր" w:history="1">
+      <w:hyperlink r:id="rId35" w:tooltip="Ինտերնետ Էքսպլորեր" w:history="1">
         <w:r>
           <w:rPr>
-            <w:rStyle w:val="a5"/>
+            <w:rStyle w:val="Hyperlink"/>
             <w:rFonts w:ascii="Sylfaen" w:hAnsi="Sylfaen" w:cs="Tahoma"/>
             <w:color w:val="auto"/>
             <w:sz w:val="24"/>
@@ -11665,7 +11665,7 @@
         </w:r>
         <w:r>
           <w:rPr>
-            <w:rStyle w:val="a5"/>
+            <w:rStyle w:val="Hyperlink"/>
             <w:rFonts w:ascii="Sylfaen" w:hAnsi="Sylfaen" w:cs="Tahoma"/>
             <w:color w:val="auto"/>
             <w:sz w:val="24"/>
@@ -11678,7 +11678,7 @@
         </w:r>
         <w:r>
           <w:rPr>
-            <w:rStyle w:val="a5"/>
+            <w:rStyle w:val="Hyperlink"/>
             <w:rFonts w:ascii="Sylfaen" w:hAnsi="Sylfaen" w:cs="Tahoma"/>
             <w:color w:val="auto"/>
             <w:sz w:val="24"/>
@@ -11692,7 +11692,7 @@
         </w:r>
         <w:r>
           <w:rPr>
-            <w:rStyle w:val="a5"/>
+            <w:rStyle w:val="Hyperlink"/>
             <w:rFonts w:ascii="Sylfaen" w:hAnsi="Sylfaen" w:cs="Tahoma"/>
             <w:color w:val="auto"/>
             <w:sz w:val="24"/>
@@ -11705,7 +11705,7 @@
         </w:r>
         <w:r>
           <w:rPr>
-            <w:rStyle w:val="a5"/>
+            <w:rStyle w:val="Hyperlink"/>
             <w:rFonts w:ascii="Sylfaen" w:hAnsi="Sylfaen" w:cs="Tahoma"/>
             <w:color w:val="auto"/>
             <w:sz w:val="24"/>
@@ -11796,10 +11796,10 @@
         </w:rPr>
         <w:t>և </w:t>
       </w:r>
-      <w:hyperlink r:id="rId37" w:tooltip="Safari" w:history="1">
+      <w:hyperlink r:id="rId36" w:tooltip="Safari" w:history="1">
         <w:r>
           <w:rPr>
-            <w:rStyle w:val="a5"/>
+            <w:rStyle w:val="Hyperlink"/>
             <w:rFonts w:ascii="Sylfaen" w:hAnsi="Sylfaen" w:cs="Tahoma"/>
             <w:color w:val="auto"/>
             <w:sz w:val="24"/>
@@ -11885,10 +11885,10 @@
         </w:rPr>
         <w:t>է </w:t>
       </w:r>
-      <w:hyperlink r:id="rId38" w:tooltip="Բրենդան Այկ" w:history="1">
+      <w:hyperlink r:id="rId37" w:tooltip="Բրենդան Այկ" w:history="1">
         <w:r>
           <w:rPr>
-            <w:rStyle w:val="a5"/>
+            <w:rStyle w:val="Hyperlink"/>
             <w:rFonts w:ascii="Sylfaen" w:hAnsi="Sylfaen"/>
             <w:color w:val="auto"/>
             <w:sz w:val="24"/>
@@ -11910,10 +11910,10 @@
         </w:rPr>
         <w:t> կողմից </w:t>
       </w:r>
-      <w:hyperlink r:id="rId39" w:tooltip="1995" w:history="1">
+      <w:hyperlink r:id="rId38" w:tooltip="1995" w:history="1">
         <w:r>
           <w:rPr>
-            <w:rStyle w:val="a5"/>
+            <w:rStyle w:val="Hyperlink"/>
             <w:rFonts w:ascii="Sylfaen" w:hAnsi="Sylfaen"/>
             <w:color w:val="auto"/>
             <w:sz w:val="24"/>
@@ -12405,10 +12405,10 @@
         </w:rPr>
         <w:t xml:space="preserve">իջուկ կամ </w:t>
       </w:r>
-      <w:hyperlink r:id="rId40" w:tooltip="ECMAScript (դեռ գրված չէ)" w:history="1">
+      <w:hyperlink r:id="rId39" w:tooltip="ECMAScript (դեռ գրված չէ)" w:history="1">
         <w:r>
           <w:rPr>
-            <w:rStyle w:val="a5"/>
+            <w:rStyle w:val="Hyperlink"/>
             <w:rFonts w:ascii="Sylfaen" w:hAnsi="Sylfaen"/>
             <w:color w:val="auto"/>
             <w:sz w:val="24"/>
@@ -12713,7 +12713,7 @@
     </w:p>
     <w:p>
       <w:pPr>
-        <w:pStyle w:val="a3"/>
+        <w:pStyle w:val="ListParagraph"/>
         <w:numPr>
           <w:ilvl w:val="0"/>
           <w:numId w:val="15"/>
@@ -12738,7 +12738,7 @@
     </w:p>
     <w:p>
       <w:pPr>
-        <w:pStyle w:val="a3"/>
+        <w:pStyle w:val="ListParagraph"/>
         <w:numPr>
           <w:ilvl w:val="0"/>
           <w:numId w:val="15"/>
@@ -12763,7 +12763,7 @@
     </w:p>
     <w:p>
       <w:pPr>
-        <w:pStyle w:val="a3"/>
+        <w:pStyle w:val="ListParagraph"/>
         <w:numPr>
           <w:ilvl w:val="0"/>
           <w:numId w:val="15"/>
@@ -12789,7 +12789,7 @@
     </w:p>
     <w:p>
       <w:pPr>
-        <w:pStyle w:val="a3"/>
+        <w:pStyle w:val="ListParagraph"/>
         <w:numPr>
           <w:ilvl w:val="0"/>
           <w:numId w:val="15"/>
@@ -12814,7 +12814,7 @@
     </w:p>
     <w:p>
       <w:pPr>
-        <w:pStyle w:val="a3"/>
+        <w:pStyle w:val="ListParagraph"/>
         <w:numPr>
           <w:ilvl w:val="0"/>
           <w:numId w:val="15"/>
@@ -12847,7 +12847,7 @@
     </w:p>
     <w:p>
       <w:pPr>
-        <w:pStyle w:val="a3"/>
+        <w:pStyle w:val="ListParagraph"/>
         <w:numPr>
           <w:ilvl w:val="0"/>
           <w:numId w:val="15"/>
@@ -13060,7 +13060,7 @@
     </w:p>
     <w:p>
       <w:pPr>
-        <w:pStyle w:val="a3"/>
+        <w:pStyle w:val="ListParagraph"/>
         <w:shd w:val="clear" w:color="auto" w:fill="FFFFFF"/>
         <w:spacing w:after="24" w:line="360" w:lineRule="auto"/>
         <w:ind w:left="0" w:firstLine="720"/>
@@ -14374,7 +14374,7 @@
     </w:p>
     <w:p>
       <w:pPr>
-        <w:pStyle w:val="a3"/>
+        <w:pStyle w:val="ListParagraph"/>
         <w:numPr>
           <w:ilvl w:val="0"/>
           <w:numId w:val="19"/>
@@ -14446,10 +14446,10 @@
         </w:rPr>
         <w:t xml:space="preserve"> </w:t>
       </w:r>
-      <w:hyperlink r:id="rId41" w:tooltip="2012 թվական" w:history="1">
+      <w:hyperlink r:id="rId40" w:tooltip="2012 թվական" w:history="1">
         <w:r>
           <w:rPr>
-            <w:rStyle w:val="a5"/>
+            <w:rStyle w:val="Hyperlink"/>
             <w:rFonts w:ascii="Sylfaen" w:hAnsi="Sylfaen"/>
             <w:color w:val="auto"/>
             <w:sz w:val="24"/>
@@ -14511,10 +14511,10 @@
         </w:rPr>
         <w:t>է </w:t>
       </w:r>
-      <w:hyperlink r:id="rId42" w:tooltip="Մայքրոսոֆթ" w:history="1">
+      <w:hyperlink r:id="rId41" w:tooltip="Մայքրոսոֆթ" w:history="1">
         <w:r>
           <w:rPr>
-            <w:rStyle w:val="a5"/>
+            <w:rStyle w:val="Hyperlink"/>
             <w:rFonts w:ascii="Sylfaen" w:hAnsi="Sylfaen"/>
             <w:color w:val="auto"/>
             <w:sz w:val="24"/>
@@ -14556,10 +14556,10 @@
         </w:rPr>
         <w:t>պես </w:t>
       </w:r>
-      <w:hyperlink r:id="rId43" w:tooltip="Ցանցի կիրառական ծրագիր" w:history="1">
+      <w:hyperlink r:id="rId42" w:tooltip="Ցանցի կիրառական ծրագիր" w:history="1">
         <w:r>
           <w:rPr>
-            <w:rStyle w:val="a5"/>
+            <w:rStyle w:val="Hyperlink"/>
             <w:rFonts w:ascii="Sylfaen" w:hAnsi="Sylfaen"/>
             <w:color w:val="auto"/>
             <w:sz w:val="24"/>
@@ -14581,10 +14581,10 @@
         </w:rPr>
         <w:t> մշակման միջավայր՝ ընդլայնված </w:t>
       </w:r>
-      <w:hyperlink r:id="rId44" w:tooltip="JavaScript" w:history="1">
+      <w:hyperlink r:id="rId43" w:tooltip="JavaScript" w:history="1">
         <w:r>
           <w:rPr>
-            <w:rStyle w:val="a5"/>
+            <w:rStyle w:val="Hyperlink"/>
             <w:rFonts w:ascii="Sylfaen" w:hAnsi="Sylfaen"/>
             <w:color w:val="auto"/>
             <w:sz w:val="24"/>
@@ -14670,10 +14670,10 @@
         </w:rPr>
         <w:t>որը նախկինում ստեղծել է նաև </w:t>
       </w:r>
-      <w:hyperlink r:id="rId45" w:tooltip="Turbo Pascal (դեռ գրված չէ)" w:history="1">
+      <w:hyperlink r:id="rId44" w:tooltip="Turbo Pascal (դեռ գրված չէ)" w:history="1">
         <w:r>
           <w:rPr>
-            <w:rStyle w:val="a5"/>
+            <w:rStyle w:val="Hyperlink"/>
             <w:rFonts w:ascii="Sylfaen" w:hAnsi="Sylfaen"/>
             <w:color w:val="auto"/>
             <w:sz w:val="24"/>
@@ -14695,10 +14695,10 @@
         </w:rPr>
         <w:t>, </w:t>
       </w:r>
-      <w:hyperlink r:id="rId46" w:tooltip="Delphi (ծրագրավորման լեզու) (դեռ գրված չէ)" w:history="1">
+      <w:hyperlink r:id="rId45" w:tooltip="Delphi (ծրագրավորման լեզու) (դեռ գրված չէ)" w:history="1">
         <w:r>
           <w:rPr>
-            <w:rStyle w:val="a5"/>
+            <w:rStyle w:val="Hyperlink"/>
             <w:rFonts w:ascii="Sylfaen" w:hAnsi="Sylfaen"/>
             <w:color w:val="auto"/>
             <w:sz w:val="24"/>
@@ -14720,10 +14720,10 @@
         </w:rPr>
         <w:t> և </w:t>
       </w:r>
-      <w:hyperlink r:id="rId47" w:tooltip="C Sharp" w:history="1">
+      <w:hyperlink r:id="rId46" w:tooltip="C Sharp" w:history="1">
         <w:r>
           <w:rPr>
-            <w:rStyle w:val="a5"/>
+            <w:rStyle w:val="Hyperlink"/>
             <w:rFonts w:ascii="Sylfaen" w:hAnsi="Sylfaen"/>
             <w:color w:val="auto"/>
             <w:sz w:val="24"/>
@@ -14893,7 +14893,7 @@
     </w:p>
     <w:p>
       <w:pPr>
-        <w:pStyle w:val="a4"/>
+        <w:pStyle w:val="NormalWeb"/>
         <w:shd w:val="clear" w:color="auto" w:fill="FFFFFF"/>
         <w:spacing w:before="0" w:beforeAutospacing="0" w:after="0" w:afterAutospacing="0" w:line="360" w:lineRule="auto"/>
         <w:ind w:firstLine="709"/>
@@ -14910,10 +14910,10 @@
         </w:rPr>
         <w:t>TypeScript-ը համարվում է JavaScript-ի հետ համատեղելի։ Գործնականում, TypeScript ծրագրի կոմպիլացիայից հետո այն կարելի է գործարկել ցանկացած ցանցային </w:t>
       </w:r>
-      <w:hyperlink r:id="rId48" w:tooltip="Դիտարկիչ" w:history="1">
+      <w:hyperlink r:id="rId47" w:tooltip="Դիտարկիչ" w:history="1">
         <w:r>
           <w:rPr>
-            <w:rStyle w:val="a5"/>
+            <w:rStyle w:val="Hyperlink"/>
             <w:rFonts w:ascii="Sylfaen" w:hAnsi="Sylfaen"/>
             <w:color w:val="auto"/>
             <w:u w:val="none"/>
@@ -14929,10 +14929,10 @@
         </w:rPr>
         <w:t> կամ օգտագործել համատեղ ցանցային </w:t>
       </w:r>
-      <w:hyperlink r:id="rId49" w:tooltip="Node.js (դեռ գրված չէ)" w:history="1">
+      <w:hyperlink r:id="rId48" w:tooltip="Node.js (դեռ գրված չէ)" w:history="1">
         <w:r>
           <w:rPr>
-            <w:rStyle w:val="a5"/>
+            <w:rStyle w:val="Hyperlink"/>
             <w:rFonts w:ascii="Sylfaen" w:hAnsi="Sylfaen"/>
             <w:color w:val="auto"/>
             <w:u w:val="none"/>
@@ -14951,7 +14951,7 @@
     </w:p>
     <w:p>
       <w:pPr>
-        <w:pStyle w:val="2"/>
+        <w:pStyle w:val="Heading2"/>
         <w:shd w:val="clear" w:color="auto" w:fill="FFFFFF"/>
         <w:spacing w:before="0" w:after="60" w:line="360" w:lineRule="auto"/>
         <w:rPr>
@@ -15009,10 +15009,10 @@
         </w:rPr>
         <w:t>TypeScript-ը </w:t>
       </w:r>
-      <w:hyperlink r:id="rId50" w:tooltip="ECMAScript (դեռ գրված չէ)" w:history="1">
+      <w:hyperlink r:id="rId49" w:tooltip="ECMAScript (դեռ գրված չէ)" w:history="1">
         <w:r>
           <w:rPr>
-            <w:rStyle w:val="a5"/>
+            <w:rStyle w:val="Hyperlink"/>
             <w:rFonts w:ascii="Sylfaen" w:hAnsi="Sylfaen"/>
             <w:b w:val="0"/>
             <w:color w:val="auto"/>
@@ -15053,10 +15053,10 @@
           <w:lang w:val="hy-AM"/>
         </w:rPr>
       </w:pPr>
-      <w:hyperlink r:id="rId51" w:tooltip="Բացահայտ տիպավորում (դեռ գրված չէ)" w:history="1">
+      <w:hyperlink r:id="rId50" w:tooltip="Բացահայտ տիպավորում (դեռ գրված չէ)" w:history="1">
         <w:r>
           <w:rPr>
-            <w:rStyle w:val="a5"/>
+            <w:rStyle w:val="Hyperlink"/>
             <w:rFonts w:ascii="Sylfaen" w:hAnsi="Sylfaen"/>
             <w:color w:val="auto"/>
             <w:sz w:val="24"/>
@@ -15099,10 +15099,10 @@
           <w:lang w:val="hy-AM"/>
         </w:rPr>
       </w:pPr>
-      <w:hyperlink r:id="rId52" w:tooltip="Դաս (ծրագրավորում)" w:history="1">
+      <w:hyperlink r:id="rId51" w:tooltip="Դաս (ծրագրավորում)" w:history="1">
         <w:r>
           <w:rPr>
-            <w:rStyle w:val="a5"/>
+            <w:rStyle w:val="Hyperlink"/>
             <w:rFonts w:ascii="Sylfaen" w:hAnsi="Sylfaen"/>
             <w:color w:val="auto"/>
             <w:sz w:val="24"/>
@@ -15265,7 +15265,7 @@
           <w:rFonts w:ascii="Sylfaen" w:hAnsi="Sylfaen"/>
           <w:sz w:val="24"/>
           <w:szCs w:val="24"/>
-          <w:lang w:val="en-US"/>
+          <w:lang w:val="hy-AM"/>
         </w:rPr>
       </w:pPr>
       <w:r>
@@ -15341,13 +15341,13 @@
           <w:rFonts w:ascii="Sylfaen" w:hAnsi="Sylfaen"/>
           <w:sz w:val="24"/>
           <w:szCs w:val="24"/>
-          <w:lang w:val="en-US"/>
-        </w:rPr>
-      </w:pPr>
-    </w:p>
-    <w:p>
-      <w:pPr>
-        <w:pStyle w:val="a3"/>
+          <w:lang w:val="hy-AM"/>
+        </w:rPr>
+      </w:pPr>
+    </w:p>
+    <w:p>
+      <w:pPr>
+        <w:pStyle w:val="ListParagraph"/>
         <w:numPr>
           <w:ilvl w:val="0"/>
           <w:numId w:val="21"/>
@@ -15379,7 +15379,7 @@
           <w:szCs w:val="24"/>
           <w:lang w:val="en-US"/>
         </w:rPr>
-        <w:t xml:space="preserve"> 2</w:t>
+        <w:t xml:space="preserve"> </w:t>
       </w:r>
     </w:p>
     <w:p>
@@ -15451,7 +15451,7 @@
           <w:szCs w:val="24"/>
           <w:lang w:val="hy-AM" w:eastAsia="ru-RU"/>
         </w:rPr>
-        <w:t xml:space="preserve"> 2-</w:t>
+        <w:t xml:space="preserve"> </w:t>
       </w:r>
       <w:r>
         <w:rPr>
@@ -15462,19 +15462,18 @@
           <w:szCs w:val="24"/>
           <w:lang w:val="hy-AM" w:eastAsia="ru-RU"/>
         </w:rPr>
-        <w:t>ը</w:t>
-      </w:r>
-      <w:r>
-        <w:rPr>
-          <w:rFonts w:ascii="Sylfaen" w:hAnsi="Sylfaen"/>
-          <w:b/>
+        <w:t>բ</w:t>
+      </w:r>
+      <w:r>
+        <w:rPr>
+          <w:rFonts w:ascii="Sylfaen" w:hAnsi="Sylfaen"/>
           <w:bCs/>
           <w:color w:val="000000"/>
           <w:sz w:val="24"/>
           <w:szCs w:val="24"/>
           <w:lang w:val="hy-AM" w:eastAsia="ru-RU"/>
         </w:rPr>
-        <w:t xml:space="preserve"> </w:t>
+        <w:t>աց կոդով</w:t>
       </w:r>
       <w:r>
         <w:rPr>
@@ -15485,7 +15484,7 @@
           <w:szCs w:val="24"/>
           <w:lang w:val="hy-AM" w:eastAsia="ru-RU"/>
         </w:rPr>
-        <w:t>բ</w:t>
+        <w:t xml:space="preserve"> հաճախորդի կողմում աշխատող</w:t>
       </w:r>
       <w:r>
         <w:rPr>
@@ -15496,7 +15495,7 @@
           <w:szCs w:val="24"/>
           <w:lang w:val="hy-AM" w:eastAsia="ru-RU"/>
         </w:rPr>
-        <w:t>աց կոդով</w:t>
+        <w:t xml:space="preserve"> </w:t>
       </w:r>
       <w:r>
         <w:rPr>
@@ -15507,7 +15506,7 @@
           <w:szCs w:val="24"/>
           <w:lang w:val="hy-AM" w:eastAsia="ru-RU"/>
         </w:rPr>
-        <w:t xml:space="preserve"> հաճախորդի կողմում աշխատող</w:t>
+        <w:t>javaScript</w:t>
       </w:r>
       <w:r>
         <w:rPr>
@@ -15529,7 +15528,7 @@
           <w:szCs w:val="24"/>
           <w:lang w:val="hy-AM" w:eastAsia="ru-RU"/>
         </w:rPr>
-        <w:t>javaScript</w:t>
+        <w:t>ֆրեիմ</w:t>
       </w:r>
       <w:r>
         <w:rPr>
@@ -15540,7 +15539,7 @@
           <w:szCs w:val="24"/>
           <w:lang w:val="hy-AM" w:eastAsia="ru-RU"/>
         </w:rPr>
-        <w:t xml:space="preserve"> </w:t>
+        <w:t>-</w:t>
       </w:r>
       <w:r>
         <w:rPr>
@@ -15551,7 +15550,7 @@
           <w:szCs w:val="24"/>
           <w:lang w:val="hy-AM" w:eastAsia="ru-RU"/>
         </w:rPr>
-        <w:t>ֆրեիմվորկ</w:t>
+        <w:t>վորկ</w:t>
       </w:r>
       <w:r>
         <w:rPr>
@@ -15628,7 +15627,7 @@
           <w:szCs w:val="24"/>
           <w:lang w:val="hy-AM" w:eastAsia="ru-RU"/>
         </w:rPr>
-        <w:t>Նախատեսված է մեկ էջանոց ծրագրերի մշակման համար</w:t>
+        <w:t>Նախատեսված է մեկ էջա</w:t>
       </w:r>
       <w:r>
         <w:rPr>
@@ -15639,6 +15638,28 @@
           <w:szCs w:val="24"/>
           <w:lang w:val="hy-AM" w:eastAsia="ru-RU"/>
         </w:rPr>
+        <w:t>-</w:t>
+      </w:r>
+      <w:r>
+        <w:rPr>
+          <w:rFonts w:ascii="Sylfaen" w:hAnsi="Sylfaen"/>
+          <w:bCs/>
+          <w:color w:val="000000"/>
+          <w:sz w:val="24"/>
+          <w:szCs w:val="24"/>
+          <w:lang w:val="hy-AM" w:eastAsia="ru-RU"/>
+        </w:rPr>
+        <w:t>նոց ծրագրերի մշակման համար</w:t>
+      </w:r>
+      <w:r>
+        <w:rPr>
+          <w:rFonts w:ascii="Sylfaen" w:hAnsi="Sylfaen"/>
+          <w:bCs/>
+          <w:color w:val="000000"/>
+          <w:sz w:val="24"/>
+          <w:szCs w:val="24"/>
+          <w:lang w:val="hy-AM" w:eastAsia="ru-RU"/>
+        </w:rPr>
         <w:t xml:space="preserve">։ Նրա նպատակն է՝ </w:t>
       </w:r>
       <w:r>
@@ -15672,7 +15693,29 @@
           <w:szCs w:val="24"/>
           <w:lang w:val="hy-AM" w:eastAsia="ru-RU"/>
         </w:rPr>
-        <w:t xml:space="preserve">հիմքով բրաուզերային ծրագրերը, ինչպես նաև հեշտացնել թեստավորումը և մշակումը։ </w:t>
+        <w:t>հիմքով բրաուզե</w:t>
+      </w:r>
+      <w:r>
+        <w:rPr>
+          <w:rFonts w:ascii="Sylfaen" w:hAnsi="Sylfaen"/>
+          <w:bCs/>
+          <w:color w:val="000000"/>
+          <w:sz w:val="24"/>
+          <w:szCs w:val="24"/>
+          <w:lang w:val="hy-AM" w:eastAsia="ru-RU"/>
+        </w:rPr>
+        <w:t>-</w:t>
+      </w:r>
+      <w:r>
+        <w:rPr>
+          <w:rFonts w:ascii="Sylfaen" w:hAnsi="Sylfaen"/>
+          <w:bCs/>
+          <w:color w:val="000000"/>
+          <w:sz w:val="24"/>
+          <w:szCs w:val="24"/>
+          <w:lang w:val="hy-AM" w:eastAsia="ru-RU"/>
+        </w:rPr>
+        <w:t xml:space="preserve">րային ծրագրերը, ինչպես նաև հեշտացնել թեստավորումը և մշակումը։ </w:t>
       </w:r>
     </w:p>
     <w:p>
@@ -15686,7 +15729,7 @@
           <w:color w:val="000000"/>
           <w:sz w:val="24"/>
           <w:szCs w:val="24"/>
-          <w:lang w:val="en-US" w:eastAsia="ru-RU"/>
+          <w:lang w:val="hy-AM" w:eastAsia="ru-RU"/>
         </w:rPr>
       </w:pPr>
       <w:r>
@@ -15824,7 +15867,7 @@
           <w:color w:val="000000"/>
           <w:sz w:val="24"/>
           <w:szCs w:val="24"/>
-          <w:lang w:val="en-US" w:eastAsia="ru-RU"/>
+          <w:lang w:val="hy-AM" w:eastAsia="ru-RU"/>
         </w:rPr>
         <w:t>Angular-</w:t>
       </w:r>
@@ -15842,12 +15885,13 @@
     </w:p>
     <w:p>
       <w:pPr>
-        <w:pStyle w:val="a3"/>
+        <w:pStyle w:val="ListParagraph"/>
         <w:numPr>
           <w:ilvl w:val="0"/>
           <w:numId w:val="22"/>
         </w:numPr>
         <w:spacing w:after="24" w:line="360" w:lineRule="auto"/>
+        <w:ind w:left="540" w:hanging="180"/>
         <w:jc w:val="both"/>
         <w:rPr>
           <w:rFonts w:ascii="Sylfaen" w:hAnsi="Sylfaen"/>
@@ -15878,17 +15922,29 @@
           <w:szCs w:val="24"/>
           <w:lang w:eastAsia="ru-RU"/>
         </w:rPr>
-        <w:t>մանիպուլյացիայի բաժանումը հավելվածի տրամաբանական հատվածից, որը լավացնում է կոդի թեստավորումը,</w:t>
-      </w:r>
-    </w:p>
-    <w:p>
-      <w:pPr>
-        <w:pStyle w:val="a3"/>
+        <w:t>մանիպուլյացիայի բաժանումը հավելվածի տրամաբանական հատվածից, որ</w:t>
+      </w:r>
+      <w:r>
+        <w:rPr>
+          <w:rFonts w:ascii="Sylfaen" w:hAnsi="Sylfaen"/>
+          <w:bCs/>
+          <w:color w:val="000000"/>
+          <w:sz w:val="24"/>
+          <w:szCs w:val="24"/>
+          <w:lang w:eastAsia="ru-RU"/>
+        </w:rPr>
+        <w:t>ը լավացնում է կոդի թեստավորումը։</w:t>
+      </w:r>
+    </w:p>
+    <w:p>
+      <w:pPr>
+        <w:pStyle w:val="ListParagraph"/>
         <w:numPr>
           <w:ilvl w:val="0"/>
           <w:numId w:val="22"/>
         </w:numPr>
         <w:spacing w:after="24" w:line="360" w:lineRule="auto"/>
+        <w:ind w:left="540" w:hanging="180"/>
         <w:jc w:val="both"/>
         <w:rPr>
           <w:rFonts w:ascii="Sylfaen" w:hAnsi="Sylfaen"/>
@@ -16023,12 +16079,13 @@
     </w:p>
     <w:p>
       <w:pPr>
-        <w:pStyle w:val="a3"/>
+        <w:pStyle w:val="ListParagraph"/>
         <w:numPr>
           <w:ilvl w:val="0"/>
           <w:numId w:val="22"/>
         </w:numPr>
         <w:spacing w:after="24" w:line="360" w:lineRule="auto"/>
+        <w:ind w:left="540" w:hanging="180"/>
         <w:jc w:val="both"/>
         <w:rPr>
           <w:rFonts w:ascii="Sylfaen" w:hAnsi="Sylfaen"/>
@@ -16039,17 +16096,149 @@
           <w:lang w:eastAsia="ru-RU"/>
         </w:rPr>
       </w:pPr>
-      <w:bookmarkStart w:id="0" w:name="_GoBack"/>
-      <w:bookmarkEnd w:id="0"/>
-    </w:p>
-    <w:p>
-      <w:pPr>
-        <w:pStyle w:val="a3"/>
+      <w:r>
+        <w:rPr>
+          <w:rFonts w:ascii="Sylfaen" w:hAnsi="Sylfaen"/>
+          <w:bCs/>
+          <w:color w:val="000000"/>
+          <w:sz w:val="24"/>
+          <w:szCs w:val="24"/>
+          <w:lang w:eastAsia="ru-RU"/>
+        </w:rPr>
+        <w:t>Հաճախորդի եւ սերվերի հատվածի բաժանումը, ինչը թույլ է տալիս զուգահեռ մշակում</w:t>
+      </w:r>
+      <w:r>
+        <w:rPr>
+          <w:rFonts w:ascii="Sylfaen" w:hAnsi="Sylfaen"/>
+          <w:bCs/>
+          <w:color w:val="000000"/>
+          <w:sz w:val="24"/>
+          <w:szCs w:val="24"/>
+          <w:lang w:eastAsia="ru-RU"/>
+        </w:rPr>
+        <w:t>։</w:t>
+      </w:r>
+    </w:p>
+    <w:p>
+      <w:pPr>
+        <w:pStyle w:val="ListParagraph"/>
+        <w:numPr>
+          <w:ilvl w:val="0"/>
+          <w:numId w:val="22"/>
+        </w:numPr>
+        <w:tabs>
+          <w:tab w:val="left" w:pos="540"/>
+        </w:tabs>
+        <w:spacing w:after="24" w:line="360" w:lineRule="auto"/>
+        <w:ind w:left="540" w:hanging="180"/>
+        <w:jc w:val="both"/>
+        <w:rPr>
+          <w:rFonts w:ascii="Sylfaen" w:hAnsi="Sylfaen"/>
+          <w:bCs/>
+          <w:color w:val="000000"/>
+          <w:sz w:val="24"/>
+          <w:szCs w:val="24"/>
+          <w:lang w:eastAsia="ru-RU"/>
+        </w:rPr>
+      </w:pPr>
+      <w:r>
+        <w:rPr>
+          <w:rFonts w:ascii="Sylfaen" w:hAnsi="Sylfaen"/>
+          <w:bCs/>
+          <w:color w:val="000000"/>
+          <w:sz w:val="24"/>
+          <w:szCs w:val="24"/>
+          <w:lang w:eastAsia="ru-RU"/>
+        </w:rPr>
+        <w:t>MVC դիզայնի օրինակ</w:t>
+      </w:r>
+      <w:r>
+        <w:rPr>
+          <w:rFonts w:ascii="Sylfaen" w:hAnsi="Sylfaen"/>
+          <w:bCs/>
+          <w:color w:val="000000"/>
+          <w:sz w:val="24"/>
+          <w:szCs w:val="24"/>
+          <w:lang w:eastAsia="ru-RU"/>
+        </w:rPr>
+        <w:t xml:space="preserve">ով, </w:t>
+      </w:r>
+      <w:r>
+        <w:rPr>
+          <w:rFonts w:ascii="Sylfaen" w:hAnsi="Sylfaen"/>
+          <w:bCs/>
+          <w:color w:val="000000"/>
+          <w:sz w:val="24"/>
+          <w:szCs w:val="24"/>
+          <w:lang w:eastAsia="ru-RU"/>
+        </w:rPr>
+        <w:t>խրախուս</w:t>
+      </w:r>
+      <w:r>
+        <w:rPr>
+          <w:rFonts w:ascii="Sylfaen" w:hAnsi="Sylfaen"/>
+          <w:bCs/>
+          <w:color w:val="000000"/>
+          <w:sz w:val="24"/>
+          <w:szCs w:val="24"/>
+          <w:lang w:eastAsia="ru-RU"/>
+        </w:rPr>
+        <w:t>ել</w:t>
+      </w:r>
+      <w:r>
+        <w:rPr>
+          <w:rFonts w:ascii="Sylfaen" w:hAnsi="Sylfaen"/>
+          <w:bCs/>
+          <w:color w:val="000000"/>
+          <w:sz w:val="24"/>
+          <w:szCs w:val="24"/>
+          <w:lang w:eastAsia="ru-RU"/>
+        </w:rPr>
+        <w:t xml:space="preserve"> ներկայացման, տվյալների եւ բաղադրիչ</w:t>
+      </w:r>
+      <w:r>
+        <w:rPr>
+          <w:rFonts w:ascii="Sylfaen" w:hAnsi="Sylfaen"/>
+          <w:bCs/>
+          <w:color w:val="000000"/>
+          <w:sz w:val="24"/>
+          <w:szCs w:val="24"/>
+          <w:lang w:eastAsia="ru-RU"/>
+        </w:rPr>
+        <w:t>-</w:t>
+      </w:r>
+      <w:r>
+        <w:rPr>
+          <w:rFonts w:ascii="Sylfaen" w:hAnsi="Sylfaen"/>
+          <w:bCs/>
+          <w:color w:val="000000"/>
+          <w:sz w:val="24"/>
+          <w:szCs w:val="24"/>
+          <w:lang w:eastAsia="ru-RU"/>
+        </w:rPr>
+        <w:t>ների տրամաբանության միջեւ թույլ կապը</w:t>
+      </w:r>
+      <w:r>
+        <w:rPr>
+          <w:rFonts w:ascii="Sylfaen" w:hAnsi="Sylfaen"/>
+          <w:bCs/>
+          <w:color w:val="000000"/>
+          <w:sz w:val="24"/>
+          <w:szCs w:val="24"/>
+          <w:lang w:eastAsia="ru-RU"/>
+        </w:rPr>
+        <w:t>։</w:t>
+      </w:r>
+    </w:p>
+    <w:p>
+      <w:pPr>
+        <w:pStyle w:val="ListParagraph"/>
         <w:numPr>
           <w:ilvl w:val="0"/>
           <w:numId w:val="22"/>
         </w:numPr>
         <w:spacing w:after="24" w:line="360" w:lineRule="auto"/>
+        <w:ind w:left="540" w:hanging="180"/>
         <w:jc w:val="both"/>
         <w:rPr>
           <w:rFonts w:ascii="Sylfaen" w:hAnsi="Sylfaen"/>
@@ -16060,6 +16249,499 @@
           <w:lang w:eastAsia="ru-RU"/>
         </w:rPr>
       </w:pPr>
+      <w:r>
+        <w:rPr>
+          <w:rFonts w:ascii="Sylfaen" w:hAnsi="Sylfaen"/>
+          <w:bCs/>
+          <w:color w:val="000000"/>
+          <w:sz w:val="24"/>
+          <w:szCs w:val="24"/>
+          <w:lang w:eastAsia="ru-RU"/>
+        </w:rPr>
+        <w:t xml:space="preserve">Սերվերի հատվածում բեռնվածության նվածեցում, ինչի հաշվին վեբ հավելվածի աշխատանքը արագանում է։ </w:t>
+      </w:r>
+    </w:p>
+    <w:p>
+      <w:pPr>
+        <w:spacing w:after="24" w:line="360" w:lineRule="auto"/>
+        <w:ind w:left="360"/>
+        <w:jc w:val="both"/>
+        <w:rPr>
+          <w:rFonts w:ascii="Sylfaen" w:hAnsi="Sylfaen"/>
+          <w:bCs/>
+          <w:color w:val="000000"/>
+          <w:sz w:val="24"/>
+          <w:szCs w:val="24"/>
+          <w:lang w:eastAsia="ru-RU"/>
+        </w:rPr>
+      </w:pPr>
+    </w:p>
+    <w:p>
+      <w:pPr>
+        <w:pStyle w:val="ListParagraph"/>
+        <w:numPr>
+          <w:ilvl w:val="0"/>
+          <w:numId w:val="23"/>
+        </w:numPr>
+        <w:spacing w:after="24" w:line="360" w:lineRule="auto"/>
+        <w:ind w:left="360"/>
+        <w:jc w:val="both"/>
+        <w:rPr>
+          <w:rFonts w:ascii="Sylfaen" w:hAnsi="Sylfaen"/>
+          <w:bCs/>
+          <w:color w:val="000000"/>
+          <w:sz w:val="24"/>
+          <w:szCs w:val="24"/>
+          <w:lang w:eastAsia="ru-RU"/>
+        </w:rPr>
+      </w:pPr>
+      <w:r>
+        <w:rPr>
+          <w:rFonts w:ascii="Sylfaen" w:hAnsi="Sylfaen"/>
+          <w:b/>
+          <w:bCs/>
+          <w:color w:val="000000"/>
+          <w:sz w:val="24"/>
+          <w:szCs w:val="24"/>
+          <w:lang w:val="en-US" w:eastAsia="ru-RU"/>
+        </w:rPr>
+        <w:t>Express.js</w:t>
+      </w:r>
+    </w:p>
+    <w:p>
+      <w:pPr>
+        <w:pStyle w:val="ListParagraph"/>
+        <w:spacing w:after="24" w:line="360" w:lineRule="auto"/>
+        <w:ind w:left="0" w:firstLine="720"/>
+        <w:jc w:val="both"/>
+        <w:rPr>
+          <w:rFonts w:ascii="Sylfaen" w:hAnsi="Sylfaen"/>
+          <w:bCs/>
+          <w:color w:val="000000"/>
+          <w:sz w:val="24"/>
+          <w:szCs w:val="24"/>
+          <w:lang w:eastAsia="ru-RU"/>
+        </w:rPr>
+      </w:pPr>
+      <w:r>
+        <w:rPr>
+          <w:rFonts w:ascii="Sylfaen" w:hAnsi="Sylfaen"/>
+          <w:bCs/>
+          <w:color w:val="000000"/>
+          <w:sz w:val="24"/>
+          <w:szCs w:val="24"/>
+          <w:lang w:eastAsia="ru-RU"/>
+        </w:rPr>
+        <w:t>Express.js</w:t>
+      </w:r>
+      <w:r>
+        <w:rPr>
+          <w:rFonts w:ascii="Sylfaen" w:hAnsi="Sylfaen"/>
+          <w:bCs/>
+          <w:color w:val="000000"/>
+          <w:sz w:val="24"/>
+          <w:szCs w:val="24"/>
+          <w:lang w:eastAsia="ru-RU"/>
+        </w:rPr>
+        <w:t>-</w:t>
+      </w:r>
+      <w:r>
+        <w:rPr>
+          <w:rFonts w:ascii="Sylfaen" w:hAnsi="Sylfaen"/>
+          <w:bCs/>
+          <w:color w:val="000000"/>
+          <w:sz w:val="24"/>
+          <w:szCs w:val="24"/>
+          <w:lang w:eastAsia="ru-RU"/>
+        </w:rPr>
+        <w:t xml:space="preserve">ը շատ հաճախ կոչվում է նաև ուղղակի </w:t>
+      </w:r>
+      <w:r>
+        <w:rPr>
+          <w:rFonts w:ascii="Sylfaen" w:hAnsi="Sylfaen"/>
+          <w:bCs/>
+          <w:color w:val="000000"/>
+          <w:sz w:val="24"/>
+          <w:szCs w:val="24"/>
+          <w:lang w:eastAsia="ru-RU"/>
+        </w:rPr>
+        <w:t>Express</w:t>
+      </w:r>
+      <w:r>
+        <w:rPr>
+          <w:rFonts w:ascii="Sylfaen" w:hAnsi="Sylfaen"/>
+          <w:bCs/>
+          <w:color w:val="000000"/>
+          <w:sz w:val="24"/>
+          <w:szCs w:val="24"/>
+          <w:lang w:eastAsia="ru-RU"/>
+        </w:rPr>
+        <w:t xml:space="preserve">։ Այն անվճար և բաց կո-դով </w:t>
+      </w:r>
+      <w:r>
+        <w:rPr>
+          <w:rFonts w:ascii="Sylfaen" w:hAnsi="Sylfaen"/>
+          <w:bCs/>
+          <w:color w:val="000000"/>
+          <w:sz w:val="24"/>
+          <w:szCs w:val="24"/>
+          <w:lang w:eastAsia="ru-RU"/>
+        </w:rPr>
+        <w:t xml:space="preserve">Node.js </w:t>
+      </w:r>
+      <w:r>
+        <w:rPr>
+          <w:rFonts w:ascii="Sylfaen" w:hAnsi="Sylfaen"/>
+          <w:bCs/>
+          <w:color w:val="000000"/>
+          <w:sz w:val="24"/>
+          <w:szCs w:val="24"/>
+          <w:lang w:eastAsia="ru-RU"/>
+        </w:rPr>
+        <w:t>ծրագրային հարթակի ֆրեիմվորկ է</w:t>
+      </w:r>
+      <w:r>
+        <w:rPr>
+          <w:rFonts w:ascii="Sylfaen" w:hAnsi="Sylfaen"/>
+          <w:bCs/>
+          <w:color w:val="000000"/>
+          <w:sz w:val="24"/>
+          <w:szCs w:val="24"/>
+          <w:lang w:eastAsia="ru-RU"/>
+        </w:rPr>
+        <w:t>, ն</w:t>
+      </w:r>
+      <w:r>
+        <w:rPr>
+          <w:rFonts w:ascii="Sylfaen" w:hAnsi="Sylfaen"/>
+          <w:bCs/>
+          <w:color w:val="000000"/>
+          <w:sz w:val="24"/>
+          <w:szCs w:val="24"/>
+          <w:lang w:eastAsia="ru-RU"/>
+        </w:rPr>
+        <w:t xml:space="preserve">ախատեսված </w:t>
+      </w:r>
+      <w:r>
+        <w:rPr>
+          <w:rFonts w:ascii="Sylfaen" w:hAnsi="Sylfaen"/>
+          <w:bCs/>
+          <w:color w:val="000000"/>
+          <w:sz w:val="24"/>
+          <w:szCs w:val="24"/>
+          <w:lang w:eastAsia="ru-RU"/>
+        </w:rPr>
+        <w:t xml:space="preserve">վեբ հավելվածների և </w:t>
+      </w:r>
+      <w:r>
+        <w:rPr>
+          <w:rFonts w:ascii="Sylfaen" w:hAnsi="Sylfaen"/>
+          <w:bCs/>
+          <w:color w:val="000000"/>
+          <w:sz w:val="24"/>
+          <w:szCs w:val="24"/>
+          <w:lang w:eastAsia="ru-RU"/>
+        </w:rPr>
+        <w:t>կի</w:t>
+      </w:r>
+      <w:r>
+        <w:rPr>
+          <w:rFonts w:ascii="Sylfaen" w:hAnsi="Sylfaen"/>
+          <w:bCs/>
+          <w:color w:val="000000"/>
+          <w:sz w:val="24"/>
+          <w:szCs w:val="24"/>
+          <w:lang w:eastAsia="ru-RU"/>
+        </w:rPr>
+        <w:t>-</w:t>
+      </w:r>
+      <w:r>
+        <w:rPr>
+          <w:rFonts w:ascii="Sylfaen" w:hAnsi="Sylfaen"/>
+          <w:bCs/>
+          <w:color w:val="000000"/>
+          <w:sz w:val="24"/>
+          <w:szCs w:val="24"/>
+          <w:lang w:eastAsia="ru-RU"/>
+        </w:rPr>
+        <w:t>րառական ծրագրա</w:t>
+      </w:r>
+      <w:r>
+        <w:rPr>
+          <w:rFonts w:ascii="Sylfaen" w:hAnsi="Sylfaen"/>
+          <w:bCs/>
+          <w:color w:val="000000"/>
+          <w:sz w:val="24"/>
+          <w:szCs w:val="24"/>
+          <w:lang w:eastAsia="ru-RU"/>
+        </w:rPr>
+        <w:t>յի</w:t>
+      </w:r>
+      <w:r>
+        <w:rPr>
+          <w:rFonts w:ascii="Sylfaen" w:hAnsi="Sylfaen"/>
+          <w:bCs/>
+          <w:color w:val="000000"/>
+          <w:sz w:val="24"/>
+          <w:szCs w:val="24"/>
+          <w:lang w:eastAsia="ru-RU"/>
+        </w:rPr>
+        <w:t>ն ինտերֆեյս</w:t>
+      </w:r>
+      <w:r>
+        <w:rPr>
+          <w:rFonts w:ascii="Sylfaen" w:hAnsi="Sylfaen"/>
+          <w:bCs/>
+          <w:color w:val="000000"/>
+          <w:sz w:val="24"/>
+          <w:szCs w:val="24"/>
+          <w:lang w:eastAsia="ru-RU"/>
+        </w:rPr>
+        <w:t>երի ստեղծման համար։</w:t>
+      </w:r>
+      <w:r>
+        <w:rPr>
+          <w:rFonts w:ascii="Sylfaen" w:hAnsi="Sylfaen"/>
+          <w:bCs/>
+          <w:color w:val="000000"/>
+          <w:sz w:val="24"/>
+          <w:szCs w:val="24"/>
+          <w:lang w:eastAsia="ru-RU"/>
+        </w:rPr>
+        <w:t xml:space="preserve"> Այն ստեղծվել է 2010թ․հոկ-տեմբերի 16-ին և գրված է </w:t>
+      </w:r>
+      <w:r>
+        <w:rPr>
+          <w:rFonts w:ascii="Sylfaen" w:hAnsi="Sylfaen"/>
+          <w:bCs/>
+          <w:color w:val="000000"/>
+          <w:sz w:val="24"/>
+          <w:szCs w:val="24"/>
+          <w:lang w:eastAsia="ru-RU"/>
+        </w:rPr>
+        <w:t xml:space="preserve">javaScript </w:t>
+      </w:r>
+      <w:r>
+        <w:rPr>
+          <w:rFonts w:ascii="Sylfaen" w:hAnsi="Sylfaen"/>
+          <w:bCs/>
+          <w:color w:val="000000"/>
+          <w:sz w:val="24"/>
+          <w:szCs w:val="24"/>
+          <w:lang w:eastAsia="ru-RU"/>
+        </w:rPr>
+        <w:t>ծրագրավորման լեզվով։</w:t>
+      </w:r>
+      <w:r>
+        <w:rPr>
+          <w:rFonts w:ascii="Sylfaen" w:hAnsi="Sylfaen"/>
+          <w:bCs/>
+          <w:color w:val="000000"/>
+          <w:sz w:val="24"/>
+          <w:szCs w:val="24"/>
+          <w:lang w:eastAsia="ru-RU"/>
+        </w:rPr>
+        <w:t xml:space="preserve"> Ֆրեիմվորկի հեղինակը՝ Թ</w:t>
+      </w:r>
+      <w:r>
+        <w:rPr>
+          <w:rFonts w:ascii="MS Gothic" w:eastAsia="MS Gothic" w:hAnsi="MS Gothic" w:cs="MS Gothic" w:hint="eastAsia"/>
+          <w:bCs/>
+          <w:color w:val="000000"/>
+          <w:sz w:val="24"/>
+          <w:szCs w:val="24"/>
+          <w:lang w:eastAsia="ru-RU"/>
+        </w:rPr>
+        <w:t>․</w:t>
+      </w:r>
+      <w:r>
+        <w:rPr>
+          <w:rFonts w:ascii="MS Gothic" w:eastAsia="MS Gothic" w:hAnsi="MS Gothic" w:cs="MS Gothic" w:hint="eastAsia"/>
+          <w:bCs/>
+          <w:color w:val="000000"/>
+          <w:sz w:val="24"/>
+          <w:szCs w:val="24"/>
+          <w:lang w:eastAsia="ru-RU"/>
+        </w:rPr>
+        <w:t xml:space="preserve"> </w:t>
+      </w:r>
+      <w:r>
+        <w:rPr>
+          <w:rFonts w:ascii="Sylfaen" w:hAnsi="Sylfaen" w:cs="Sylfaen"/>
+          <w:bCs/>
+          <w:color w:val="000000"/>
+          <w:sz w:val="24"/>
+          <w:szCs w:val="24"/>
+          <w:lang w:eastAsia="ru-RU"/>
+        </w:rPr>
+        <w:t>Ջ</w:t>
+      </w:r>
+      <w:r>
+        <w:rPr>
+          <w:rFonts w:ascii="MS Gothic" w:eastAsia="MS Gothic" w:hAnsi="MS Gothic" w:cs="MS Gothic" w:hint="eastAsia"/>
+          <w:bCs/>
+          <w:color w:val="000000"/>
+          <w:sz w:val="24"/>
+          <w:szCs w:val="24"/>
+          <w:lang w:eastAsia="ru-RU"/>
+        </w:rPr>
+        <w:t>․</w:t>
+      </w:r>
+      <w:r>
+        <w:rPr>
+          <w:rFonts w:ascii="Sylfaen" w:hAnsi="Sylfaen"/>
+          <w:bCs/>
+          <w:color w:val="000000"/>
+          <w:sz w:val="24"/>
+          <w:szCs w:val="24"/>
+          <w:lang w:eastAsia="ru-RU"/>
+        </w:rPr>
+        <w:t xml:space="preserve">Հոլովայչուկը, այն նկարագրում է որպես </w:t>
+      </w:r>
+      <w:r>
+        <w:rPr>
+          <w:rFonts w:ascii="Sylfaen" w:hAnsi="Sylfaen"/>
+          <w:bCs/>
+          <w:color w:val="000000"/>
+          <w:sz w:val="24"/>
+          <w:szCs w:val="24"/>
+          <w:lang w:eastAsia="ru-RU"/>
+        </w:rPr>
+        <w:t xml:space="preserve">Ruby </w:t>
+      </w:r>
+      <w:r>
+        <w:rPr>
+          <w:rFonts w:ascii="Sylfaen" w:hAnsi="Sylfaen"/>
+          <w:bCs/>
+          <w:color w:val="000000"/>
+          <w:sz w:val="24"/>
+          <w:szCs w:val="24"/>
+          <w:lang w:eastAsia="ru-RU"/>
+        </w:rPr>
+        <w:t xml:space="preserve">ծրագրավորման լեզվի </w:t>
+      </w:r>
+      <w:r>
+        <w:rPr>
+          <w:rFonts w:ascii="Sylfaen" w:hAnsi="Sylfaen"/>
+          <w:bCs/>
+          <w:color w:val="000000"/>
+          <w:sz w:val="24"/>
+          <w:szCs w:val="24"/>
+          <w:lang w:eastAsia="ru-RU"/>
+        </w:rPr>
+        <w:t xml:space="preserve">Sinatra </w:t>
+      </w:r>
+      <w:r>
+        <w:rPr>
+          <w:rFonts w:ascii="Sylfaen" w:hAnsi="Sylfaen"/>
+          <w:bCs/>
+          <w:color w:val="000000"/>
+          <w:sz w:val="24"/>
+          <w:szCs w:val="24"/>
+          <w:lang w:eastAsia="ru-RU"/>
+        </w:rPr>
+        <w:t>ֆրեիմվորկի հիմքի վրա ստեղծված</w:t>
+      </w:r>
+      <w:r>
+        <w:rPr>
+          <w:rFonts w:ascii="Sylfaen" w:hAnsi="Sylfaen"/>
+          <w:bCs/>
+          <w:color w:val="000000"/>
+          <w:sz w:val="24"/>
+          <w:szCs w:val="24"/>
+          <w:lang w:eastAsia="ru-RU"/>
+        </w:rPr>
+        <w:t xml:space="preserve"> </w:t>
+      </w:r>
+      <w:r>
+        <w:rPr>
+          <w:rFonts w:ascii="Sylfaen" w:hAnsi="Sylfaen"/>
+          <w:bCs/>
+          <w:color w:val="000000"/>
+          <w:sz w:val="24"/>
+          <w:szCs w:val="24"/>
+          <w:lang w:eastAsia="ru-RU"/>
+        </w:rPr>
+        <w:t>ֆրեիմվորկ</w:t>
+      </w:r>
+      <w:r>
+        <w:rPr>
+          <w:rFonts w:ascii="Sylfaen" w:hAnsi="Sylfaen"/>
+          <w:bCs/>
+          <w:color w:val="000000"/>
+          <w:sz w:val="24"/>
+          <w:szCs w:val="24"/>
+          <w:lang w:eastAsia="ru-RU"/>
+        </w:rPr>
+        <w:t>, ի նկատի ունենալով, որ այն մինիմա</w:t>
+      </w:r>
+      <w:r>
+        <w:rPr>
+          <w:rFonts w:ascii="Sylfaen" w:hAnsi="Sylfaen"/>
+          <w:bCs/>
+          <w:color w:val="000000"/>
+          <w:sz w:val="24"/>
+          <w:szCs w:val="24"/>
+          <w:lang w:eastAsia="ru-RU"/>
+        </w:rPr>
+        <w:t>-</w:t>
+      </w:r>
+      <w:r>
+        <w:rPr>
+          <w:rFonts w:ascii="Sylfaen" w:hAnsi="Sylfaen"/>
+          <w:bCs/>
+          <w:color w:val="000000"/>
+          <w:sz w:val="24"/>
+          <w:szCs w:val="24"/>
+          <w:lang w:eastAsia="ru-RU"/>
+        </w:rPr>
+        <w:t xml:space="preserve">լիստական է և պարունակում է մեծ թվով մոդուլներ։ </w:t>
+      </w:r>
+      <w:r>
+        <w:rPr>
+          <w:rFonts w:ascii="Sylfaen" w:hAnsi="Sylfaen"/>
+          <w:bCs/>
+          <w:color w:val="000000"/>
+          <w:sz w:val="24"/>
+          <w:szCs w:val="24"/>
+          <w:lang w:eastAsia="ru-RU"/>
+        </w:rPr>
+        <w:t>Express-</w:t>
+      </w:r>
+      <w:r>
+        <w:rPr>
+          <w:rFonts w:ascii="Sylfaen" w:hAnsi="Sylfaen"/>
+          <w:bCs/>
+          <w:color w:val="000000"/>
+          <w:sz w:val="24"/>
+          <w:szCs w:val="24"/>
+          <w:lang w:eastAsia="ru-RU"/>
+        </w:rPr>
+        <w:t xml:space="preserve">ը հանդիսանում է </w:t>
+      </w:r>
+      <w:r>
+        <w:rPr>
+          <w:rFonts w:ascii="Sylfaen" w:hAnsi="Sylfaen"/>
+          <w:bCs/>
+          <w:color w:val="000000"/>
+          <w:sz w:val="24"/>
+          <w:szCs w:val="24"/>
+          <w:lang w:eastAsia="ru-RU"/>
+        </w:rPr>
+        <w:t xml:space="preserve">MEAN </w:t>
+      </w:r>
+      <w:r>
+        <w:rPr>
+          <w:rFonts w:ascii="Sylfaen" w:hAnsi="Sylfaen"/>
+          <w:bCs/>
+          <w:color w:val="000000"/>
+          <w:sz w:val="24"/>
+          <w:szCs w:val="24"/>
+          <w:lang w:eastAsia="ru-RU"/>
+        </w:rPr>
+        <w:t>ծրագրային բլոկի սերվերային հատվածը։</w:t>
+      </w:r>
+      <w:bookmarkEnd w:id="0"/>
     </w:p>
     <w:sectPr>
       <w:pgSz w:w="11906" w:h="16838"/>
@@ -16072,8 +16754,8 @@
 </file>
 
 <file path=word/numbering.xml><?xml version="1.0" encoding="utf-8"?>
-<w:numbering xmlns:wpc="http://schemas.microsoft.com/office/word/2010/wordprocessingCanvas" xmlns:mc="http://schemas.openxmlformats.org/markup-compatibility/2006" xmlns:o="urn:schemas-microsoft-com:office:office" xmlns:r="http://schemas.openxmlformats.org/officeDocument/2006/relationships" xmlns:m="http://schemas.openxmlformats.org/officeDocument/2006/math" xmlns:v="urn:schemas-microsoft-com:vml" xmlns:wp14="http://schemas.microsoft.com/office/word/2010/wordprocessingDrawing" xmlns:wp="http://schemas.openxmlformats.org/drawingml/2006/wordprocessingDrawing" xmlns:w10="urn:schemas-microsoft-com:office:word" xmlns:w="http://schemas.openxmlformats.org/wordprocessingml/2006/main" xmlns:w14="http://schemas.microsoft.com/office/word/2010/wordml" xmlns:wpg="http://schemas.microsoft.com/office/word/2010/wordprocessingGroup" xmlns:wpi="http://schemas.microsoft.com/office/word/2010/wordprocessingInk" xmlns:wne="http://schemas.microsoft.com/office/word/2006/wordml" xmlns:wps="http://schemas.microsoft.com/office/word/2010/wordprocessingShape" mc:Ignorable="w14 wp14">
-  <w:abstractNum w:abstractNumId="0">
+<w:numbering xmlns:wpc="http://schemas.microsoft.com/office/word/2010/wordprocessingCanvas" xmlns:cx="http://schemas.microsoft.com/office/drawing/2014/chartex" xmlns:cx1="http://schemas.microsoft.com/office/drawing/2015/9/8/chartex" xmlns:mc="http://schemas.openxmlformats.org/markup-compatibility/2006" xmlns:o="urn:schemas-microsoft-com:office:office" xmlns:r="http://schemas.openxmlformats.org/officeDocument/2006/relationships" xmlns:m="http://schemas.openxmlformats.org/officeDocument/2006/math" xmlns:v="urn:schemas-microsoft-com:vml" xmlns:wp14="http://schemas.microsoft.com/office/word/2010/wordprocessingDrawing" xmlns:wp="http://schemas.openxmlformats.org/drawingml/2006/wordprocessingDrawing" xmlns:w10="urn:schemas-microsoft-com:office:word" xmlns:w="http://schemas.openxmlformats.org/wordprocessingml/2006/main" xmlns:w14="http://schemas.microsoft.com/office/word/2010/wordml" xmlns:w15="http://schemas.microsoft.com/office/word/2012/wordml" xmlns:w16se="http://schemas.microsoft.com/office/word/2015/wordml/symex" xmlns:wpg="http://schemas.microsoft.com/office/word/2010/wordprocessingGroup" xmlns:wpi="http://schemas.microsoft.com/office/word/2010/wordprocessingInk" xmlns:wne="http://schemas.microsoft.com/office/word/2006/wordml" xmlns:wps="http://schemas.microsoft.com/office/word/2010/wordprocessingShape" mc:Ignorable="w14 w15 w16se wp14">
+  <w:abstractNum w:abstractNumId="0" w15:restartNumberingAfterBreak="0">
     <w:nsid w:val="01030228"/>
     <w:multiLevelType w:val="multilevel"/>
     <w:tmpl w:val="7EF85F54"/>
@@ -16188,7 +16870,7 @@
       </w:rPr>
     </w:lvl>
   </w:abstractNum>
-  <w:abstractNum w:abstractNumId="1">
+  <w:abstractNum w:abstractNumId="1" w15:restartNumberingAfterBreak="0">
     <w:nsid w:val="049906A8"/>
     <w:multiLevelType w:val="hybridMultilevel"/>
     <w:tmpl w:val="14B84A0C"/>
@@ -16301,7 +16983,7 @@
       </w:rPr>
     </w:lvl>
   </w:abstractNum>
-  <w:abstractNum w:abstractNumId="2">
+  <w:abstractNum w:abstractNumId="2" w15:restartNumberingAfterBreak="0">
     <w:nsid w:val="0566549F"/>
     <w:multiLevelType w:val="hybridMultilevel"/>
     <w:tmpl w:val="BF828236"/>
@@ -16414,7 +17096,7 @@
       </w:rPr>
     </w:lvl>
   </w:abstractNum>
-  <w:abstractNum w:abstractNumId="3">
+  <w:abstractNum w:abstractNumId="3" w15:restartNumberingAfterBreak="0">
     <w:nsid w:val="09BA5447"/>
     <w:multiLevelType w:val="hybridMultilevel"/>
     <w:tmpl w:val="AFA4D096"/>
@@ -16503,7 +17185,7 @@
       </w:pPr>
     </w:lvl>
   </w:abstractNum>
-  <w:abstractNum w:abstractNumId="4">
+  <w:abstractNum w:abstractNumId="4" w15:restartNumberingAfterBreak="0">
     <w:nsid w:val="147920B9"/>
     <w:multiLevelType w:val="multilevel"/>
     <w:tmpl w:val="0C184DD6"/>
@@ -16652,7 +17334,7 @@
       </w:rPr>
     </w:lvl>
   </w:abstractNum>
-  <w:abstractNum w:abstractNumId="5">
+  <w:abstractNum w:abstractNumId="5" w15:restartNumberingAfterBreak="0">
     <w:nsid w:val="15BF033E"/>
     <w:multiLevelType w:val="hybridMultilevel"/>
     <w:tmpl w:val="2FC4E580"/>
@@ -16741,7 +17423,7 @@
       </w:pPr>
     </w:lvl>
   </w:abstractNum>
-  <w:abstractNum w:abstractNumId="6">
+  <w:abstractNum w:abstractNumId="6" w15:restartNumberingAfterBreak="0">
     <w:nsid w:val="1BFB2CA9"/>
     <w:multiLevelType w:val="multilevel"/>
     <w:tmpl w:val="0C92BDDE"/>
@@ -16890,7 +17572,7 @@
       </w:rPr>
     </w:lvl>
   </w:abstractNum>
-  <w:abstractNum w:abstractNumId="7">
+  <w:abstractNum w:abstractNumId="7" w15:restartNumberingAfterBreak="0">
     <w:nsid w:val="23CC04EE"/>
     <w:multiLevelType w:val="multilevel"/>
     <w:tmpl w:val="934C3196"/>
@@ -17003,7 +17685,7 @@
       </w:pPr>
     </w:lvl>
   </w:abstractNum>
-  <w:abstractNum w:abstractNumId="8">
+  <w:abstractNum w:abstractNumId="8" w15:restartNumberingAfterBreak="0">
     <w:nsid w:val="31AD7765"/>
     <w:multiLevelType w:val="multilevel"/>
     <w:tmpl w:val="5FA6F8E8"/>
@@ -17152,7 +17834,97 @@
       </w:rPr>
     </w:lvl>
   </w:abstractNum>
-  <w:abstractNum w:abstractNumId="9">
+  <w:abstractNum w:abstractNumId="9" w15:restartNumberingAfterBreak="0">
+    <w:nsid w:val="35C626E4"/>
+    <w:multiLevelType w:val="hybridMultilevel"/>
+    <w:tmpl w:val="B464DE18"/>
+    <w:lvl w:ilvl="0" w:tplc="F3D82E10">
+      <w:start w:val="1"/>
+      <w:numFmt w:val="decimal"/>
+      <w:lvlText w:val="%1.7"/>
+      <w:lvlJc w:val="left"/>
+      <w:pPr>
+        <w:ind w:left="720" w:hanging="360"/>
+      </w:pPr>
+      <w:rPr>
+        <w:rFonts w:hint="default"/>
+        <w:b/>
+      </w:rPr>
+    </w:lvl>
+    <w:lvl w:ilvl="1" w:tplc="04090019" w:tentative="1">
+      <w:start w:val="1"/>
+      <w:numFmt w:val="lowerLetter"/>
+      <w:lvlText w:val="%2."/>
+      <w:lvlJc w:val="left"/>
+      <w:pPr>
+        <w:ind w:left="1440" w:hanging="360"/>
+      </w:pPr>
+    </w:lvl>
+    <w:lvl w:ilvl="2" w:tplc="0409001B" w:tentative="1">
+      <w:start w:val="1"/>
+      <w:numFmt w:val="lowerRoman"/>
+      <w:lvlText w:val="%3."/>
+      <w:lvlJc w:val="right"/>
+      <w:pPr>
+        <w:ind w:left="2160" w:hanging="180"/>
+      </w:pPr>
+    </w:lvl>
+    <w:lvl w:ilvl="3" w:tplc="0409000F" w:tentative="1">
+      <w:start w:val="1"/>
+      <w:numFmt w:val="decimal"/>
+      <w:lvlText w:val="%4."/>
+      <w:lvlJc w:val="left"/>
+      <w:pPr>
+        <w:ind w:left="2880" w:hanging="360"/>
+      </w:pPr>
+    </w:lvl>
+    <w:lvl w:ilvl="4" w:tplc="04090019" w:tentative="1">
+      <w:start w:val="1"/>
+      <w:numFmt w:val="lowerLetter"/>
+      <w:lvlText w:val="%5."/>
+      <w:lvlJc w:val="left"/>
+      <w:pPr>
+        <w:ind w:left="3600" w:hanging="360"/>
+      </w:pPr>
+    </w:lvl>
+    <w:lvl w:ilvl="5" w:tplc="0409001B" w:tentative="1">
+      <w:start w:val="1"/>
+      <w:numFmt w:val="lowerRoman"/>
+      <w:lvlText w:val="%6."/>
+      <w:lvlJc w:val="right"/>
+      <w:pPr>
+        <w:ind w:left="4320" w:hanging="180"/>
+      </w:pPr>
+    </w:lvl>
+    <w:lvl w:ilvl="6" w:tplc="0409000F" w:tentative="1">
+      <w:start w:val="1"/>
+      <w:numFmt w:val="decimal"/>
+      <w:lvlText w:val="%7."/>
+      <w:lvlJc w:val="left"/>
+      <w:pPr>
+        <w:ind w:left="5040" w:hanging="360"/>
+      </w:pPr>
+    </w:lvl>
+    <w:lvl w:ilvl="7" w:tplc="04090019" w:tentative="1">
+      <w:start w:val="1"/>
+      <w:numFmt w:val="lowerLetter"/>
+      <w:lvlText w:val="%8."/>
+      <w:lvlJc w:val="left"/>
+      <w:pPr>
+        <w:ind w:left="5760" w:hanging="360"/>
+      </w:pPr>
+    </w:lvl>
+    <w:lvl w:ilvl="8" w:tplc="0409001B" w:tentative="1">
+      <w:start w:val="1"/>
+      <w:numFmt w:val="lowerRoman"/>
+      <w:lvlText w:val="%9."/>
+      <w:lvlJc w:val="right"/>
+      <w:pPr>
+        <w:ind w:left="6480" w:hanging="180"/>
+      </w:pPr>
+    </w:lvl>
+  </w:abstractNum>
+  <w:abstractNum w:abstractNumId="10" w15:restartNumberingAfterBreak="0">
     <w:nsid w:val="37A277AB"/>
     <w:multiLevelType w:val="hybridMultilevel"/>
     <w:tmpl w:val="6D26E632"/>
@@ -17265,7 +18037,7 @@
       </w:rPr>
     </w:lvl>
   </w:abstractNum>
-  <w:abstractNum w:abstractNumId="10">
+  <w:abstractNum w:abstractNumId="11" w15:restartNumberingAfterBreak="0">
     <w:nsid w:val="37BC6DBC"/>
     <w:multiLevelType w:val="multilevel"/>
     <w:tmpl w:val="062AD92C"/>
@@ -17414,7 +18186,7 @@
       </w:rPr>
     </w:lvl>
   </w:abstractNum>
-  <w:abstractNum w:abstractNumId="11">
+  <w:abstractNum w:abstractNumId="12" w15:restartNumberingAfterBreak="0">
     <w:nsid w:val="39576CE8"/>
     <w:multiLevelType w:val="multilevel"/>
     <w:tmpl w:val="8C6C9602"/>
@@ -17563,7 +18335,7 @@
       </w:rPr>
     </w:lvl>
   </w:abstractNum>
-  <w:abstractNum w:abstractNumId="12">
+  <w:abstractNum w:abstractNumId="13" w15:restartNumberingAfterBreak="0">
     <w:nsid w:val="3C333E97"/>
     <w:multiLevelType w:val="hybridMultilevel"/>
     <w:tmpl w:val="7D42AD98"/>
@@ -17652,7 +18424,7 @@
       </w:pPr>
     </w:lvl>
   </w:abstractNum>
-  <w:abstractNum w:abstractNumId="13">
+  <w:abstractNum w:abstractNumId="14" w15:restartNumberingAfterBreak="0">
     <w:nsid w:val="3E1746BA"/>
     <w:multiLevelType w:val="multilevel"/>
     <w:tmpl w:val="0B028692"/>
@@ -17801,7 +18573,7 @@
       </w:rPr>
     </w:lvl>
   </w:abstractNum>
-  <w:abstractNum w:abstractNumId="14">
+  <w:abstractNum w:abstractNumId="15" w15:restartNumberingAfterBreak="0">
     <w:nsid w:val="42533B65"/>
     <w:multiLevelType w:val="multilevel"/>
     <w:tmpl w:val="9EE4227C"/>
@@ -17950,7 +18722,7 @@
       </w:rPr>
     </w:lvl>
   </w:abstractNum>
-  <w:abstractNum w:abstractNumId="15">
+  <w:abstractNum w:abstractNumId="16" w15:restartNumberingAfterBreak="0">
     <w:nsid w:val="4A957B87"/>
     <w:multiLevelType w:val="multilevel"/>
     <w:tmpl w:val="64101C16"/>
@@ -18099,7 +18871,7 @@
       </w:rPr>
     </w:lvl>
   </w:abstractNum>
-  <w:abstractNum w:abstractNumId="16">
+  <w:abstractNum w:abstractNumId="17" w15:restartNumberingAfterBreak="0">
     <w:nsid w:val="533A199B"/>
     <w:multiLevelType w:val="multilevel"/>
     <w:tmpl w:val="0E24BFC4"/>
@@ -18212,7 +18984,7 @@
       </w:pPr>
     </w:lvl>
   </w:abstractNum>
-  <w:abstractNum w:abstractNumId="17">
+  <w:abstractNum w:abstractNumId="18" w15:restartNumberingAfterBreak="0">
     <w:nsid w:val="55C07D9E"/>
     <w:multiLevelType w:val="hybridMultilevel"/>
     <w:tmpl w:val="9ADC5FA2"/>
@@ -18301,7 +19073,7 @@
       </w:pPr>
     </w:lvl>
   </w:abstractNum>
-  <w:abstractNum w:abstractNumId="18">
+  <w:abstractNum w:abstractNumId="19" w15:restartNumberingAfterBreak="0">
     <w:nsid w:val="59A56330"/>
     <w:multiLevelType w:val="hybridMultilevel"/>
     <w:tmpl w:val="D2605D8E"/>
@@ -18390,7 +19162,7 @@
       </w:pPr>
     </w:lvl>
   </w:abstractNum>
-  <w:abstractNum w:abstractNumId="19">
+  <w:abstractNum w:abstractNumId="20" w15:restartNumberingAfterBreak="0">
     <w:nsid w:val="680C5264"/>
     <w:multiLevelType w:val="hybridMultilevel"/>
     <w:tmpl w:val="DDCC7032"/>
@@ -18479,7 +19251,7 @@
       </w:pPr>
     </w:lvl>
   </w:abstractNum>
-  <w:abstractNum w:abstractNumId="20">
+  <w:abstractNum w:abstractNumId="21" w15:restartNumberingAfterBreak="0">
     <w:nsid w:val="694D024E"/>
     <w:multiLevelType w:val="multilevel"/>
     <w:tmpl w:val="F11AFA08"/>
@@ -18594,7 +19366,7 @@
       </w:rPr>
     </w:lvl>
   </w:abstractNum>
-  <w:abstractNum w:abstractNumId="21">
+  <w:abstractNum w:abstractNumId="22" w15:restartNumberingAfterBreak="0">
     <w:nsid w:val="795C0B03"/>
     <w:multiLevelType w:val="multilevel"/>
     <w:tmpl w:val="5CBABEB8"/>
@@ -18747,73 +19519,76 @@
     <w:abstractNumId w:val="0"/>
   </w:num>
   <w:num w:numId="2">
-    <w:abstractNumId w:val="11"/>
+    <w:abstractNumId w:val="12"/>
   </w:num>
   <w:num w:numId="3">
-    <w:abstractNumId w:val="16"/>
+    <w:abstractNumId w:val="17"/>
   </w:num>
   <w:num w:numId="4">
-    <w:abstractNumId w:val="13"/>
+    <w:abstractNumId w:val="14"/>
   </w:num>
   <w:num w:numId="5">
     <w:abstractNumId w:val="6"/>
   </w:num>
   <w:num w:numId="6">
-    <w:abstractNumId w:val="14"/>
+    <w:abstractNumId w:val="15"/>
   </w:num>
   <w:num w:numId="7">
     <w:abstractNumId w:val="8"/>
   </w:num>
   <w:num w:numId="8">
-    <w:abstractNumId w:val="15"/>
+    <w:abstractNumId w:val="16"/>
   </w:num>
   <w:num w:numId="9">
-    <w:abstractNumId w:val="21"/>
+    <w:abstractNumId w:val="22"/>
   </w:num>
   <w:num w:numId="10">
     <w:abstractNumId w:val="5"/>
   </w:num>
   <w:num w:numId="11">
-    <w:abstractNumId w:val="10"/>
+    <w:abstractNumId w:val="11"/>
   </w:num>
   <w:num w:numId="12">
-    <w:abstractNumId w:val="20"/>
+    <w:abstractNumId w:val="21"/>
   </w:num>
   <w:num w:numId="13">
     <w:abstractNumId w:val="3"/>
   </w:num>
   <w:num w:numId="14">
-    <w:abstractNumId w:val="9"/>
+    <w:abstractNumId w:val="10"/>
   </w:num>
   <w:num w:numId="15">
     <w:abstractNumId w:val="2"/>
   </w:num>
   <w:num w:numId="16">
-    <w:abstractNumId w:val="17"/>
+    <w:abstractNumId w:val="18"/>
   </w:num>
   <w:num w:numId="17">
     <w:abstractNumId w:val="7"/>
   </w:num>
   <w:num w:numId="18">
-    <w:abstractNumId w:val="12"/>
+    <w:abstractNumId w:val="13"/>
   </w:num>
   <w:num w:numId="19">
-    <w:abstractNumId w:val="18"/>
+    <w:abstractNumId w:val="19"/>
   </w:num>
   <w:num w:numId="20">
     <w:abstractNumId w:val="4"/>
   </w:num>
   <w:num w:numId="21">
-    <w:abstractNumId w:val="19"/>
+    <w:abstractNumId w:val="20"/>
   </w:num>
   <w:num w:numId="22">
     <w:abstractNumId w:val="1"/>
+  </w:num>
+  <w:num w:numId="23">
+    <w:abstractNumId w:val="9"/>
   </w:num>
 </w:numbering>
 </file>
 
 <file path=word/styles.xml><?xml version="1.0" encoding="utf-8"?>
-<w:styles xmlns:mc="http://schemas.openxmlformats.org/markup-compatibility/2006" xmlns:r="http://schemas.openxmlformats.org/officeDocument/2006/relationships" xmlns:w="http://schemas.openxmlformats.org/wordprocessingml/2006/main" xmlns:w14="http://schemas.microsoft.com/office/word/2010/wordml" mc:Ignorable="w14">
+<w:styles xmlns:mc="http://schemas.openxmlformats.org/markup-compatibility/2006" xmlns:r="http://schemas.openxmlformats.org/officeDocument/2006/relationships" xmlns:w="http://schemas.openxmlformats.org/wordprocessingml/2006/main" xmlns:w14="http://schemas.microsoft.com/office/word/2010/wordml" xmlns:w15="http://schemas.microsoft.com/office/word/2012/wordml" xmlns:w16se="http://schemas.microsoft.com/office/word/2015/wordml/symex" mc:Ignorable="w14 w15 w16se">
   <w:docDefaults>
     <w:rPrDefault>
       <w:rPr>
@@ -18829,154 +19604,388 @@
       </w:pPr>
     </w:pPrDefault>
   </w:docDefaults>
-  <w:latentStyles w:defLockedState="0" w:defUIPriority="99" w:defSemiHidden="1" w:defUnhideWhenUsed="1" w:defQFormat="0" w:count="267">
-    <w:lsdException w:name="Normal" w:semiHidden="0" w:uiPriority="0" w:unhideWhenUsed="0" w:qFormat="1"/>
-    <w:lsdException w:name="heading 1" w:semiHidden="0" w:uiPriority="9" w:unhideWhenUsed="0" w:qFormat="1"/>
-    <w:lsdException w:name="heading 2" w:uiPriority="9" w:qFormat="1"/>
-    <w:lsdException w:name="heading 3" w:uiPriority="9" w:qFormat="1"/>
-    <w:lsdException w:name="heading 4" w:uiPriority="9" w:qFormat="1"/>
-    <w:lsdException w:name="heading 5" w:uiPriority="9" w:qFormat="1"/>
-    <w:lsdException w:name="heading 6" w:uiPriority="9" w:qFormat="1"/>
-    <w:lsdException w:name="heading 7" w:uiPriority="9" w:qFormat="1"/>
-    <w:lsdException w:name="heading 8" w:uiPriority="9" w:qFormat="1"/>
-    <w:lsdException w:name="heading 9" w:uiPriority="9" w:qFormat="1"/>
-    <w:lsdException w:name="toc 1" w:uiPriority="39"/>
-    <w:lsdException w:name="toc 2" w:uiPriority="39"/>
-    <w:lsdException w:name="toc 3" w:uiPriority="39"/>
-    <w:lsdException w:name="toc 4" w:uiPriority="39"/>
-    <w:lsdException w:name="toc 5" w:uiPriority="39"/>
-    <w:lsdException w:name="toc 6" w:uiPriority="39"/>
-    <w:lsdException w:name="toc 7" w:uiPriority="39"/>
-    <w:lsdException w:name="toc 8" w:uiPriority="39"/>
-    <w:lsdException w:name="toc 9" w:uiPriority="39"/>
-    <w:lsdException w:name="caption" w:uiPriority="35" w:qFormat="1"/>
-    <w:lsdException w:name="Title" w:semiHidden="0" w:uiPriority="10" w:unhideWhenUsed="0" w:qFormat="1"/>
-    <w:lsdException w:name="Default Paragraph Font" w:uiPriority="1"/>
-    <w:lsdException w:name="Subtitle" w:semiHidden="0" w:uiPriority="11" w:unhideWhenUsed="0" w:qFormat="1"/>
-    <w:lsdException w:name="Strong" w:semiHidden="0" w:uiPriority="22" w:unhideWhenUsed="0" w:qFormat="1"/>
-    <w:lsdException w:name="Emphasis" w:semiHidden="0" w:uiPriority="20" w:unhideWhenUsed="0" w:qFormat="1"/>
-    <w:lsdException w:name="Table Grid" w:semiHidden="0" w:uiPriority="59" w:unhideWhenUsed="0"/>
-    <w:lsdException w:name="Placeholder Text" w:unhideWhenUsed="0"/>
-    <w:lsdException w:name="No Spacing" w:semiHidden="0" w:uiPriority="1" w:unhideWhenUsed="0" w:qFormat="1"/>
-    <w:lsdException w:name="Light Shading" w:semiHidden="0" w:uiPriority="60" w:unhideWhenUsed="0"/>
-    <w:lsdException w:name="Light List" w:semiHidden="0" w:uiPriority="61" w:unhideWhenUsed="0"/>
-    <w:lsdException w:name="Light Grid" w:semiHidden="0" w:uiPriority="62" w:unhideWhenUsed="0"/>
-    <w:lsdException w:name="Medium Shading 1" w:semiHidden="0" w:uiPriority="63" w:unhideWhenUsed="0"/>
-    <w:lsdException w:name="Medium Shading 2" w:semiHidden="0" w:uiPriority="64" w:unhideWhenUsed="0"/>
-    <w:lsdException w:name="Medium List 1" w:semiHidden="0" w:uiPriority="65" w:unhideWhenUsed="0"/>
-    <w:lsdException w:name="Medium List 2" w:semiHidden="0" w:uiPriority="66" w:unhideWhenUsed="0"/>
-    <w:lsdException w:name="Medium Grid 1" w:semiHidden="0" w:uiPriority="67" w:unhideWhenUsed="0"/>
-    <w:lsdException w:name="Medium Grid 2" w:semiHidden="0" w:uiPriority="68" w:unhideWhenUsed="0"/>
-    <w:lsdException w:name="Medium Grid 3" w:semiHidden="0" w:uiPriority="69" w:unhideWhenUsed="0"/>
-    <w:lsdException w:name="Dark List" w:semiHidden="0" w:uiPriority="70" w:unhideWhenUsed="0"/>
-    <w:lsdException w:name="Colorful Shading" w:semiHidden="0" w:uiPriority="71" w:unhideWhenUsed="0"/>
-    <w:lsdException w:name="Colorful List" w:semiHidden="0" w:uiPriority="72" w:unhideWhenUsed="0"/>
-    <w:lsdException w:name="Colorful Grid" w:semiHidden="0" w:uiPriority="73" w:unhideWhenUsed="0"/>
-    <w:lsdException w:name="Light Shading Accent 1" w:semiHidden="0" w:uiPriority="60" w:unhideWhenUsed="0"/>
-    <w:lsdException w:name="Light List Accent 1" w:semiHidden="0" w:uiPriority="61" w:unhideWhenUsed="0"/>
-    <w:lsdException w:name="Light Grid Accent 1" w:semiHidden="0" w:uiPriority="62" w:unhideWhenUsed="0"/>
-    <w:lsdException w:name="Medium Shading 1 Accent 1" w:semiHidden="0" w:uiPriority="63" w:unhideWhenUsed="0"/>
-    <w:lsdException w:name="Medium Shading 2 Accent 1" w:semiHidden="0" w:uiPriority="64" w:unhideWhenUsed="0"/>
-    <w:lsdException w:name="Medium List 1 Accent 1" w:semiHidden="0" w:uiPriority="65" w:unhideWhenUsed="0"/>
-    <w:lsdException w:name="Revision" w:unhideWhenUsed="0"/>
-    <w:lsdException w:name="List Paragraph" w:semiHidden="0" w:uiPriority="34" w:unhideWhenUsed="0" w:qFormat="1"/>
-    <w:lsdException w:name="Quote" w:semiHidden="0" w:uiPriority="29" w:unhideWhenUsed="0" w:qFormat="1"/>
-    <w:lsdException w:name="Intense Quote" w:semiHidden="0" w:uiPriority="30" w:unhideWhenUsed="0" w:qFormat="1"/>
-    <w:lsdException w:name="Medium List 2 Accent 1" w:semiHidden="0" w:uiPriority="66" w:unhideWhenUsed="0"/>
-    <w:lsdException w:name="Medium Grid 1 Accent 1" w:semiHidden="0" w:uiPriority="67" w:unhideWhenUsed="0"/>
-    <w:lsdException w:name="Medium Grid 2 Accent 1" w:semiHidden="0" w:uiPriority="68" w:unhideWhenUsed="0"/>
-    <w:lsdException w:name="Medium Grid 3 Accent 1" w:semiHidden="0" w:uiPriority="69" w:unhideWhenUsed="0"/>
-    <w:lsdException w:name="Dark List Accent 1" w:semiHidden="0" w:uiPriority="70" w:unhideWhenUsed="0"/>
-    <w:lsdException w:name="Colorful Shading Accent 1" w:semiHidden="0" w:uiPriority="71" w:unhideWhenUsed="0"/>
-    <w:lsdException w:name="Colorful List Accent 1" w:semiHidden="0" w:uiPriority="72" w:unhideWhenUsed="0"/>
-    <w:lsdException w:name="Colorful Grid Accent 1" w:semiHidden="0" w:uiPriority="73" w:unhideWhenUsed="0"/>
-    <w:lsdException w:name="Light Shading Accent 2" w:semiHidden="0" w:uiPriority="60" w:unhideWhenUsed="0"/>
-    <w:lsdException w:name="Light List Accent 2" w:semiHidden="0" w:uiPriority="61" w:unhideWhenUsed="0"/>
-    <w:lsdException w:name="Light Grid Accent 2" w:semiHidden="0" w:uiPriority="62" w:unhideWhenUsed="0"/>
-    <w:lsdException w:name="Medium Shading 1 Accent 2" w:semiHidden="0" w:uiPriority="63" w:unhideWhenUsed="0"/>
-    <w:lsdException w:name="Medium Shading 2 Accent 2" w:semiHidden="0" w:uiPriority="64" w:unhideWhenUsed="0"/>
-    <w:lsdException w:name="Medium List 1 Accent 2" w:semiHidden="0" w:uiPriority="65" w:unhideWhenUsed="0"/>
-    <w:lsdException w:name="Medium List 2 Accent 2" w:semiHidden="0" w:uiPriority="66" w:unhideWhenUsed="0"/>
-    <w:lsdException w:name="Medium Grid 1 Accent 2" w:semiHidden="0" w:uiPriority="67" w:unhideWhenUsed="0"/>
-    <w:lsdException w:name="Medium Grid 2 Accent 2" w:semiHidden="0" w:uiPriority="68" w:unhideWhenUsed="0"/>
-    <w:lsdException w:name="Medium Grid 3 Accent 2" w:semiHidden="0" w:uiPriority="69" w:unhideWhenUsed="0"/>
-    <w:lsdException w:name="Dark List Accent 2" w:semiHidden="0" w:uiPriority="70" w:unhideWhenUsed="0"/>
-    <w:lsdException w:name="Colorful Shading Accent 2" w:semiHidden="0" w:uiPriority="71" w:unhideWhenUsed="0"/>
-    <w:lsdException w:name="Colorful List Accent 2" w:semiHidden="0" w:uiPriority="72" w:unhideWhenUsed="0"/>
-    <w:lsdException w:name="Colorful Grid Accent 2" w:semiHidden="0" w:uiPriority="73" w:unhideWhenUsed="0"/>
-    <w:lsdException w:name="Light Shading Accent 3" w:semiHidden="0" w:uiPriority="60" w:unhideWhenUsed="0"/>
-    <w:lsdException w:name="Light List Accent 3" w:semiHidden="0" w:uiPriority="61" w:unhideWhenUsed="0"/>
-    <w:lsdException w:name="Light Grid Accent 3" w:semiHidden="0" w:uiPriority="62" w:unhideWhenUsed="0"/>
-    <w:lsdException w:name="Medium Shading 1 Accent 3" w:semiHidden="0" w:uiPriority="63" w:unhideWhenUsed="0"/>
-    <w:lsdException w:name="Medium Shading 2 Accent 3" w:semiHidden="0" w:uiPriority="64" w:unhideWhenUsed="0"/>
-    <w:lsdException w:name="Medium List 1 Accent 3" w:semiHidden="0" w:uiPriority="65" w:unhideWhenUsed="0"/>
-    <w:lsdException w:name="Medium List 2 Accent 3" w:semiHidden="0" w:uiPriority="66" w:unhideWhenUsed="0"/>
-    <w:lsdException w:name="Medium Grid 1 Accent 3" w:semiHidden="0" w:uiPriority="67" w:unhideWhenUsed="0"/>
-    <w:lsdException w:name="Medium Grid 2 Accent 3" w:semiHidden="0" w:uiPriority="68" w:unhideWhenUsed="0"/>
-    <w:lsdException w:name="Medium Grid 3 Accent 3" w:semiHidden="0" w:uiPriority="69" w:unhideWhenUsed="0"/>
-    <w:lsdException w:name="Dark List Accent 3" w:semiHidden="0" w:uiPriority="70" w:unhideWhenUsed="0"/>
-    <w:lsdException w:name="Colorful Shading Accent 3" w:semiHidden="0" w:uiPriority="71" w:unhideWhenUsed="0"/>
-    <w:lsdException w:name="Colorful List Accent 3" w:semiHidden="0" w:uiPriority="72" w:unhideWhenUsed="0"/>
-    <w:lsdException w:name="Colorful Grid Accent 3" w:semiHidden="0" w:uiPriority="73" w:unhideWhenUsed="0"/>
-    <w:lsdException w:name="Light Shading Accent 4" w:semiHidden="0" w:uiPriority="60" w:unhideWhenUsed="0"/>
-    <w:lsdException w:name="Light List Accent 4" w:semiHidden="0" w:uiPriority="61" w:unhideWhenUsed="0"/>
-    <w:lsdException w:name="Light Grid Accent 4" w:semiHidden="0" w:uiPriority="62" w:unhideWhenUsed="0"/>
-    <w:lsdException w:name="Medium Shading 1 Accent 4" w:semiHidden="0" w:uiPriority="63" w:unhideWhenUsed="0"/>
-    <w:lsdException w:name="Medium Shading 2 Accent 4" w:semiHidden="0" w:uiPriority="64" w:unhideWhenUsed="0"/>
-    <w:lsdException w:name="Medium List 1 Accent 4" w:semiHidden="0" w:uiPriority="65" w:unhideWhenUsed="0"/>
-    <w:lsdException w:name="Medium List 2 Accent 4" w:semiHidden="0" w:uiPriority="66" w:unhideWhenUsed="0"/>
-    <w:lsdException w:name="Medium Grid 1 Accent 4" w:semiHidden="0" w:uiPriority="67" w:unhideWhenUsed="0"/>
-    <w:lsdException w:name="Medium Grid 2 Accent 4" w:semiHidden="0" w:uiPriority="68" w:unhideWhenUsed="0"/>
-    <w:lsdException w:name="Medium Grid 3 Accent 4" w:semiHidden="0" w:uiPriority="69" w:unhideWhenUsed="0"/>
-    <w:lsdException w:name="Dark List Accent 4" w:semiHidden="0" w:uiPriority="70" w:unhideWhenUsed="0"/>
-    <w:lsdException w:name="Colorful Shading Accent 4" w:semiHidden="0" w:uiPriority="71" w:unhideWhenUsed="0"/>
-    <w:lsdException w:name="Colorful List Accent 4" w:semiHidden="0" w:uiPriority="72" w:unhideWhenUsed="0"/>
-    <w:lsdException w:name="Colorful Grid Accent 4" w:semiHidden="0" w:uiPriority="73" w:unhideWhenUsed="0"/>
-    <w:lsdException w:name="Light Shading Accent 5" w:semiHidden="0" w:uiPriority="60" w:unhideWhenUsed="0"/>
-    <w:lsdException w:name="Light List Accent 5" w:semiHidden="0" w:uiPriority="61" w:unhideWhenUsed="0"/>
-    <w:lsdException w:name="Light Grid Accent 5" w:semiHidden="0" w:uiPriority="62" w:unhideWhenUsed="0"/>
-    <w:lsdException w:name="Medium Shading 1 Accent 5" w:semiHidden="0" w:uiPriority="63" w:unhideWhenUsed="0"/>
-    <w:lsdException w:name="Medium Shading 2 Accent 5" w:semiHidden="0" w:uiPriority="64" w:unhideWhenUsed="0"/>
-    <w:lsdException w:name="Medium List 1 Accent 5" w:semiHidden="0" w:uiPriority="65" w:unhideWhenUsed="0"/>
-    <w:lsdException w:name="Medium List 2 Accent 5" w:semiHidden="0" w:uiPriority="66" w:unhideWhenUsed="0"/>
-    <w:lsdException w:name="Medium Grid 1 Accent 5" w:semiHidden="0" w:uiPriority="67" w:unhideWhenUsed="0"/>
-    <w:lsdException w:name="Medium Grid 2 Accent 5" w:semiHidden="0" w:uiPriority="68" w:unhideWhenUsed="0"/>
-    <w:lsdException w:name="Medium Grid 3 Accent 5" w:semiHidden="0" w:uiPriority="69" w:unhideWhenUsed="0"/>
-    <w:lsdException w:name="Dark List Accent 5" w:semiHidden="0" w:uiPriority="70" w:unhideWhenUsed="0"/>
-    <w:lsdException w:name="Colorful Shading Accent 5" w:semiHidden="0" w:uiPriority="71" w:unhideWhenUsed="0"/>
-    <w:lsdException w:name="Colorful List Accent 5" w:semiHidden="0" w:uiPriority="72" w:unhideWhenUsed="0"/>
-    <w:lsdException w:name="Colorful Grid Accent 5" w:semiHidden="0" w:uiPriority="73" w:unhideWhenUsed="0"/>
-    <w:lsdException w:name="Light Shading Accent 6" w:semiHidden="0" w:uiPriority="60" w:unhideWhenUsed="0"/>
-    <w:lsdException w:name="Light List Accent 6" w:semiHidden="0" w:uiPriority="61" w:unhideWhenUsed="0"/>
-    <w:lsdException w:name="Light Grid Accent 6" w:semiHidden="0" w:uiPriority="62" w:unhideWhenUsed="0"/>
-    <w:lsdException w:name="Medium Shading 1 Accent 6" w:semiHidden="0" w:uiPriority="63" w:unhideWhenUsed="0"/>
-    <w:lsdException w:name="Medium Shading 2 Accent 6" w:semiHidden="0" w:uiPriority="64" w:unhideWhenUsed="0"/>
-    <w:lsdException w:name="Medium List 1 Accent 6" w:semiHidden="0" w:uiPriority="65" w:unhideWhenUsed="0"/>
-    <w:lsdException w:name="Medium List 2 Accent 6" w:semiHidden="0" w:uiPriority="66" w:unhideWhenUsed="0"/>
-    <w:lsdException w:name="Medium Grid 1 Accent 6" w:semiHidden="0" w:uiPriority="67" w:unhideWhenUsed="0"/>
-    <w:lsdException w:name="Medium Grid 2 Accent 6" w:semiHidden="0" w:uiPriority="68" w:unhideWhenUsed="0"/>
-    <w:lsdException w:name="Medium Grid 3 Accent 6" w:semiHidden="0" w:uiPriority="69" w:unhideWhenUsed="0"/>
-    <w:lsdException w:name="Dark List Accent 6" w:semiHidden="0" w:uiPriority="70" w:unhideWhenUsed="0"/>
-    <w:lsdException w:name="Colorful Shading Accent 6" w:semiHidden="0" w:uiPriority="71" w:unhideWhenUsed="0"/>
-    <w:lsdException w:name="Colorful List Accent 6" w:semiHidden="0" w:uiPriority="72" w:unhideWhenUsed="0"/>
-    <w:lsdException w:name="Colorful Grid Accent 6" w:semiHidden="0" w:uiPriority="73" w:unhideWhenUsed="0"/>
-    <w:lsdException w:name="Subtle Emphasis" w:semiHidden="0" w:uiPriority="19" w:unhideWhenUsed="0" w:qFormat="1"/>
-    <w:lsdException w:name="Intense Emphasis" w:semiHidden="0" w:uiPriority="21" w:unhideWhenUsed="0" w:qFormat="1"/>
-    <w:lsdException w:name="Subtle Reference" w:semiHidden="0" w:uiPriority="31" w:unhideWhenUsed="0" w:qFormat="1"/>
-    <w:lsdException w:name="Intense Reference" w:semiHidden="0" w:uiPriority="32" w:unhideWhenUsed="0" w:qFormat="1"/>
-    <w:lsdException w:name="Book Title" w:semiHidden="0" w:uiPriority="33" w:unhideWhenUsed="0" w:qFormat="1"/>
-    <w:lsdException w:name="Bibliography" w:uiPriority="37"/>
-    <w:lsdException w:name="TOC Heading" w:uiPriority="39" w:qFormat="1"/>
+  <w:latentStyles w:defLockedState="0" w:defUIPriority="99" w:defSemiHidden="0" w:defUnhideWhenUsed="0" w:defQFormat="0" w:count="371">
+    <w:lsdException w:name="Normal" w:uiPriority="0" w:qFormat="1"/>
+    <w:lsdException w:name="heading 1" w:uiPriority="9" w:qFormat="1"/>
+    <w:lsdException w:name="heading 2" w:semiHidden="1" w:uiPriority="9" w:unhideWhenUsed="1" w:qFormat="1"/>
+    <w:lsdException w:name="heading 3" w:semiHidden="1" w:uiPriority="9" w:unhideWhenUsed="1" w:qFormat="1"/>
+    <w:lsdException w:name="heading 4" w:semiHidden="1" w:uiPriority="9" w:unhideWhenUsed="1" w:qFormat="1"/>
+    <w:lsdException w:name="heading 5" w:semiHidden="1" w:uiPriority="9" w:unhideWhenUsed="1" w:qFormat="1"/>
+    <w:lsdException w:name="heading 6" w:semiHidden="1" w:uiPriority="9" w:unhideWhenUsed="1" w:qFormat="1"/>
+    <w:lsdException w:name="heading 7" w:semiHidden="1" w:uiPriority="9" w:unhideWhenUsed="1" w:qFormat="1"/>
+    <w:lsdException w:name="heading 8" w:semiHidden="1" w:uiPriority="9" w:unhideWhenUsed="1" w:qFormat="1"/>
+    <w:lsdException w:name="heading 9" w:semiHidden="1" w:uiPriority="9" w:unhideWhenUsed="1" w:qFormat="1"/>
+    <w:lsdException w:name="index 1" w:semiHidden="1" w:unhideWhenUsed="1"/>
+    <w:lsdException w:name="index 2" w:semiHidden="1" w:unhideWhenUsed="1"/>
+    <w:lsdException w:name="index 3" w:semiHidden="1" w:unhideWhenUsed="1"/>
+    <w:lsdException w:name="index 4" w:semiHidden="1" w:unhideWhenUsed="1"/>
+    <w:lsdException w:name="index 5" w:semiHidden="1" w:unhideWhenUsed="1"/>
+    <w:lsdException w:name="index 6" w:semiHidden="1" w:unhideWhenUsed="1"/>
+    <w:lsdException w:name="index 7" w:semiHidden="1" w:unhideWhenUsed="1"/>
+    <w:lsdException w:name="index 8" w:semiHidden="1" w:unhideWhenUsed="1"/>
+    <w:lsdException w:name="index 9" w:semiHidden="1" w:unhideWhenUsed="1"/>
+    <w:lsdException w:name="toc 1" w:semiHidden="1" w:uiPriority="39" w:unhideWhenUsed="1"/>
+    <w:lsdException w:name="toc 2" w:semiHidden="1" w:uiPriority="39" w:unhideWhenUsed="1"/>
+    <w:lsdException w:name="toc 3" w:semiHidden="1" w:uiPriority="39" w:unhideWhenUsed="1"/>
+    <w:lsdException w:name="toc 4" w:semiHidden="1" w:uiPriority="39" w:unhideWhenUsed="1"/>
+    <w:lsdException w:name="toc 5" w:semiHidden="1" w:uiPriority="39" w:unhideWhenUsed="1"/>
+    <w:lsdException w:name="toc 6" w:semiHidden="1" w:uiPriority="39" w:unhideWhenUsed="1"/>
+    <w:lsdException w:name="toc 7" w:semiHidden="1" w:uiPriority="39" w:unhideWhenUsed="1"/>
+    <w:lsdException w:name="toc 8" w:semiHidden="1" w:uiPriority="39" w:unhideWhenUsed="1"/>
+    <w:lsdException w:name="toc 9" w:semiHidden="1" w:uiPriority="39" w:unhideWhenUsed="1"/>
+    <w:lsdException w:name="Normal Indent" w:semiHidden="1" w:unhideWhenUsed="1"/>
+    <w:lsdException w:name="footnote text" w:semiHidden="1" w:unhideWhenUsed="1"/>
+    <w:lsdException w:name="annotation text" w:semiHidden="1" w:unhideWhenUsed="1"/>
+    <w:lsdException w:name="header" w:semiHidden="1" w:unhideWhenUsed="1"/>
+    <w:lsdException w:name="footer" w:semiHidden="1" w:unhideWhenUsed="1"/>
+    <w:lsdException w:name="index heading" w:semiHidden="1" w:unhideWhenUsed="1"/>
+    <w:lsdException w:name="caption" w:semiHidden="1" w:uiPriority="35" w:unhideWhenUsed="1" w:qFormat="1"/>
+    <w:lsdException w:name="table of figures" w:semiHidden="1" w:unhideWhenUsed="1"/>
+    <w:lsdException w:name="envelope address" w:semiHidden="1" w:unhideWhenUsed="1"/>
+    <w:lsdException w:name="envelope return" w:semiHidden="1" w:unhideWhenUsed="1"/>
+    <w:lsdException w:name="footnote reference" w:semiHidden="1" w:unhideWhenUsed="1"/>
+    <w:lsdException w:name="annotation reference" w:semiHidden="1" w:unhideWhenUsed="1"/>
+    <w:lsdException w:name="line number" w:semiHidden="1" w:unhideWhenUsed="1"/>
+    <w:lsdException w:name="page number" w:semiHidden="1" w:unhideWhenUsed="1"/>
+    <w:lsdException w:name="endnote reference" w:semiHidden="1" w:unhideWhenUsed="1"/>
+    <w:lsdException w:name="endnote text" w:semiHidden="1" w:unhideWhenUsed="1"/>
+    <w:lsdException w:name="table of authorities" w:semiHidden="1" w:unhideWhenUsed="1"/>
+    <w:lsdException w:name="macro" w:semiHidden="1" w:unhideWhenUsed="1"/>
+    <w:lsdException w:name="toa heading" w:semiHidden="1" w:unhideWhenUsed="1"/>
+    <w:lsdException w:name="List" w:semiHidden="1" w:unhideWhenUsed="1"/>
+    <w:lsdException w:name="List Bullet" w:semiHidden="1" w:unhideWhenUsed="1"/>
+    <w:lsdException w:name="List Number" w:semiHidden="1" w:unhideWhenUsed="1"/>
+    <w:lsdException w:name="List 2" w:semiHidden="1" w:unhideWhenUsed="1"/>
+    <w:lsdException w:name="List 3" w:semiHidden="1" w:unhideWhenUsed="1"/>
+    <w:lsdException w:name="List 4" w:semiHidden="1" w:unhideWhenUsed="1"/>
+    <w:lsdException w:name="List 5" w:semiHidden="1" w:unhideWhenUsed="1"/>
+    <w:lsdException w:name="List Bullet 2" w:semiHidden="1" w:unhideWhenUsed="1"/>
+    <w:lsdException w:name="List Bullet 3" w:semiHidden="1" w:unhideWhenUsed="1"/>
+    <w:lsdException w:name="List Bullet 4" w:semiHidden="1" w:unhideWhenUsed="1"/>
+    <w:lsdException w:name="List Bullet 5" w:semiHidden="1" w:unhideWhenUsed="1"/>
+    <w:lsdException w:name="List Number 2" w:semiHidden="1" w:unhideWhenUsed="1"/>
+    <w:lsdException w:name="List Number 3" w:semiHidden="1" w:unhideWhenUsed="1"/>
+    <w:lsdException w:name="List Number 4" w:semiHidden="1" w:unhideWhenUsed="1"/>
+    <w:lsdException w:name="List Number 5" w:semiHidden="1" w:unhideWhenUsed="1"/>
+    <w:lsdException w:name="Title" w:uiPriority="10" w:qFormat="1"/>
+    <w:lsdException w:name="Closing" w:semiHidden="1" w:unhideWhenUsed="1"/>
+    <w:lsdException w:name="Signature" w:semiHidden="1" w:unhideWhenUsed="1"/>
+    <w:lsdException w:name="Default Paragraph Font" w:semiHidden="1" w:uiPriority="1" w:unhideWhenUsed="1"/>
+    <w:lsdException w:name="Body Text" w:semiHidden="1" w:unhideWhenUsed="1"/>
+    <w:lsdException w:name="Body Text Indent" w:semiHidden="1" w:unhideWhenUsed="1"/>
+    <w:lsdException w:name="List Continue" w:semiHidden="1" w:unhideWhenUsed="1"/>
+    <w:lsdException w:name="List Continue 2" w:semiHidden="1" w:unhideWhenUsed="1"/>
+    <w:lsdException w:name="List Continue 3" w:semiHidden="1" w:unhideWhenUsed="1"/>
+    <w:lsdException w:name="List Continue 4" w:semiHidden="1" w:unhideWhenUsed="1"/>
+    <w:lsdException w:name="List Continue 5" w:semiHidden="1" w:unhideWhenUsed="1"/>
+    <w:lsdException w:name="Message Header" w:semiHidden="1" w:unhideWhenUsed="1"/>
+    <w:lsdException w:name="Subtitle" w:uiPriority="11" w:qFormat="1"/>
+    <w:lsdException w:name="Salutation" w:semiHidden="1" w:unhideWhenUsed="1"/>
+    <w:lsdException w:name="Date" w:semiHidden="1" w:unhideWhenUsed="1"/>
+    <w:lsdException w:name="Body Text First Indent" w:semiHidden="1" w:unhideWhenUsed="1"/>
+    <w:lsdException w:name="Body Text First Indent 2" w:semiHidden="1" w:unhideWhenUsed="1"/>
+    <w:lsdException w:name="Note Heading" w:semiHidden="1" w:unhideWhenUsed="1"/>
+    <w:lsdException w:name="Body Text 2" w:semiHidden="1" w:unhideWhenUsed="1"/>
+    <w:lsdException w:name="Body Text 3" w:semiHidden="1" w:unhideWhenUsed="1"/>
+    <w:lsdException w:name="Body Text Indent 2" w:semiHidden="1" w:unhideWhenUsed="1"/>
+    <w:lsdException w:name="Body Text Indent 3" w:semiHidden="1" w:unhideWhenUsed="1"/>
+    <w:lsdException w:name="Block Text" w:semiHidden="1" w:unhideWhenUsed="1"/>
+    <w:lsdException w:name="Hyperlink" w:semiHidden="1" w:unhideWhenUsed="1"/>
+    <w:lsdException w:name="FollowedHyperlink" w:semiHidden="1" w:unhideWhenUsed="1"/>
+    <w:lsdException w:name="Strong" w:uiPriority="22" w:qFormat="1"/>
+    <w:lsdException w:name="Emphasis" w:uiPriority="20" w:qFormat="1"/>
+    <w:lsdException w:name="Document Map" w:semiHidden="1" w:unhideWhenUsed="1"/>
+    <w:lsdException w:name="Plain Text" w:semiHidden="1" w:unhideWhenUsed="1"/>
+    <w:lsdException w:name="E-mail Signature" w:semiHidden="1" w:unhideWhenUsed="1"/>
+    <w:lsdException w:name="HTML Top of Form" w:semiHidden="1" w:unhideWhenUsed="1"/>
+    <w:lsdException w:name="HTML Bottom of Form" w:semiHidden="1" w:unhideWhenUsed="1"/>
+    <w:lsdException w:name="Normal (Web)" w:semiHidden="1" w:unhideWhenUsed="1"/>
+    <w:lsdException w:name="HTML Acronym" w:semiHidden="1" w:unhideWhenUsed="1"/>
+    <w:lsdException w:name="HTML Address" w:semiHidden="1" w:unhideWhenUsed="1"/>
+    <w:lsdException w:name="HTML Cite" w:semiHidden="1" w:unhideWhenUsed="1"/>
+    <w:lsdException w:name="HTML Code" w:semiHidden="1" w:unhideWhenUsed="1"/>
+    <w:lsdException w:name="HTML Definition" w:semiHidden="1" w:unhideWhenUsed="1"/>
+    <w:lsdException w:name="HTML Keyboard" w:semiHidden="1" w:unhideWhenUsed="1"/>
+    <w:lsdException w:name="HTML Preformatted" w:semiHidden="1" w:unhideWhenUsed="1"/>
+    <w:lsdException w:name="HTML Sample" w:semiHidden="1" w:unhideWhenUsed="1"/>
+    <w:lsdException w:name="HTML Typewriter" w:semiHidden="1" w:unhideWhenUsed="1"/>
+    <w:lsdException w:name="HTML Variable" w:semiHidden="1" w:unhideWhenUsed="1"/>
+    <w:lsdException w:name="Normal Table" w:semiHidden="1" w:unhideWhenUsed="1"/>
+    <w:lsdException w:name="annotation subject" w:semiHidden="1" w:unhideWhenUsed="1"/>
+    <w:lsdException w:name="No List" w:semiHidden="1" w:unhideWhenUsed="1"/>
+    <w:lsdException w:name="Outline List 1" w:semiHidden="1" w:unhideWhenUsed="1"/>
+    <w:lsdException w:name="Outline List 2" w:semiHidden="1" w:unhideWhenUsed="1"/>
+    <w:lsdException w:name="Outline List 3" w:semiHidden="1" w:unhideWhenUsed="1"/>
+    <w:lsdException w:name="Table Simple 1" w:semiHidden="1" w:unhideWhenUsed="1"/>
+    <w:lsdException w:name="Table Simple 2" w:semiHidden="1" w:unhideWhenUsed="1"/>
+    <w:lsdException w:name="Table Simple 3" w:semiHidden="1" w:unhideWhenUsed="1"/>
+    <w:lsdException w:name="Table Classic 1" w:semiHidden="1" w:unhideWhenUsed="1"/>
+    <w:lsdException w:name="Table Classic 2" w:semiHidden="1" w:unhideWhenUsed="1"/>
+    <w:lsdException w:name="Table Classic 3" w:semiHidden="1" w:unhideWhenUsed="1"/>
+    <w:lsdException w:name="Table Classic 4" w:semiHidden="1" w:unhideWhenUsed="1"/>
+    <w:lsdException w:name="Table Colorful 1" w:semiHidden="1" w:unhideWhenUsed="1"/>
+    <w:lsdException w:name="Table Colorful 2" w:semiHidden="1" w:unhideWhenUsed="1"/>
+    <w:lsdException w:name="Table Colorful 3" w:semiHidden="1" w:unhideWhenUsed="1"/>
+    <w:lsdException w:name="Table Columns 1" w:semiHidden="1" w:unhideWhenUsed="1"/>
+    <w:lsdException w:name="Table Columns 2" w:semiHidden="1" w:unhideWhenUsed="1"/>
+    <w:lsdException w:name="Table Columns 3" w:semiHidden="1" w:unhideWhenUsed="1"/>
+    <w:lsdException w:name="Table Columns 4" w:semiHidden="1" w:unhideWhenUsed="1"/>
+    <w:lsdException w:name="Table Columns 5" w:semiHidden="1" w:unhideWhenUsed="1"/>
+    <w:lsdException w:name="Table Grid 1" w:semiHidden="1" w:unhideWhenUsed="1"/>
+    <w:lsdException w:name="Table Grid 2" w:semiHidden="1" w:unhideWhenUsed="1"/>
+    <w:lsdException w:name="Table Grid 3" w:semiHidden="1" w:unhideWhenUsed="1"/>
+    <w:lsdException w:name="Table Grid 4" w:semiHidden="1" w:unhideWhenUsed="1"/>
+    <w:lsdException w:name="Table Grid 5" w:semiHidden="1" w:unhideWhenUsed="1"/>
+    <w:lsdException w:name="Table Grid 6" w:semiHidden="1" w:unhideWhenUsed="1"/>
+    <w:lsdException w:name="Table Grid 7" w:semiHidden="1" w:unhideWhenUsed="1"/>
+    <w:lsdException w:name="Table Grid 8" w:semiHidden="1" w:unhideWhenUsed="1"/>
+    <w:lsdException w:name="Table List 1" w:semiHidden="1" w:unhideWhenUsed="1"/>
+    <w:lsdException w:name="Table List 2" w:semiHidden="1" w:unhideWhenUsed="1"/>
+    <w:lsdException w:name="Table List 3" w:semiHidden="1" w:unhideWhenUsed="1"/>
+    <w:lsdException w:name="Table List 4" w:semiHidden="1" w:unhideWhenUsed="1"/>
+    <w:lsdException w:name="Table List 5" w:semiHidden="1" w:unhideWhenUsed="1"/>
+    <w:lsdException w:name="Table List 6" w:semiHidden="1" w:unhideWhenUsed="1"/>
+    <w:lsdException w:name="Table List 7" w:semiHidden="1" w:unhideWhenUsed="1"/>
+    <w:lsdException w:name="Table List 8" w:semiHidden="1" w:unhideWhenUsed="1"/>
+    <w:lsdException w:name="Table 3D effects 1" w:semiHidden="1" w:unhideWhenUsed="1"/>
+    <w:lsdException w:name="Table 3D effects 2" w:semiHidden="1" w:unhideWhenUsed="1"/>
+    <w:lsdException w:name="Table 3D effects 3" w:semiHidden="1" w:unhideWhenUsed="1"/>
+    <w:lsdException w:name="Table Contemporary" w:semiHidden="1" w:unhideWhenUsed="1"/>
+    <w:lsdException w:name="Table Elegant" w:semiHidden="1" w:unhideWhenUsed="1"/>
+    <w:lsdException w:name="Table Professional" w:semiHidden="1" w:unhideWhenUsed="1"/>
+    <w:lsdException w:name="Table Subtle 1" w:semiHidden="1" w:unhideWhenUsed="1"/>
+    <w:lsdException w:name="Table Subtle 2" w:semiHidden="1" w:unhideWhenUsed="1"/>
+    <w:lsdException w:name="Table Web 1" w:semiHidden="1" w:unhideWhenUsed="1"/>
+    <w:lsdException w:name="Table Web 2" w:semiHidden="1" w:unhideWhenUsed="1"/>
+    <w:lsdException w:name="Table Web 3" w:semiHidden="1" w:unhideWhenUsed="1"/>
+    <w:lsdException w:name="Balloon Text" w:semiHidden="1" w:unhideWhenUsed="1"/>
+    <w:lsdException w:name="Table Grid" w:uiPriority="59"/>
+    <w:lsdException w:name="Table Theme" w:semiHidden="1" w:unhideWhenUsed="1"/>
+    <w:lsdException w:name="Placeholder Text" w:semiHidden="1"/>
+    <w:lsdException w:name="No Spacing" w:uiPriority="1" w:qFormat="1"/>
+    <w:lsdException w:name="Light Shading" w:uiPriority="60"/>
+    <w:lsdException w:name="Light List" w:uiPriority="61"/>
+    <w:lsdException w:name="Light Grid" w:uiPriority="62"/>
+    <w:lsdException w:name="Medium Shading 1" w:uiPriority="63"/>
+    <w:lsdException w:name="Medium Shading 2" w:uiPriority="64"/>
+    <w:lsdException w:name="Medium List 1" w:uiPriority="65"/>
+    <w:lsdException w:name="Medium List 2" w:uiPriority="66"/>
+    <w:lsdException w:name="Medium Grid 1" w:uiPriority="67"/>
+    <w:lsdException w:name="Medium Grid 2" w:uiPriority="68"/>
+    <w:lsdException w:name="Medium Grid 3" w:uiPriority="69"/>
+    <w:lsdException w:name="Dark List" w:uiPriority="70"/>
+    <w:lsdException w:name="Colorful Shading" w:uiPriority="71"/>
+    <w:lsdException w:name="Colorful List" w:uiPriority="72"/>
+    <w:lsdException w:name="Colorful Grid" w:uiPriority="73"/>
+    <w:lsdException w:name="Light Shading Accent 1" w:uiPriority="60"/>
+    <w:lsdException w:name="Light List Accent 1" w:uiPriority="61"/>
+    <w:lsdException w:name="Light Grid Accent 1" w:uiPriority="62"/>
+    <w:lsdException w:name="Medium Shading 1 Accent 1" w:uiPriority="63"/>
+    <w:lsdException w:name="Medium Shading 2 Accent 1" w:uiPriority="64"/>
+    <w:lsdException w:name="Medium List 1 Accent 1" w:uiPriority="65"/>
+    <w:lsdException w:name="Revision" w:semiHidden="1"/>
+    <w:lsdException w:name="List Paragraph" w:uiPriority="34" w:qFormat="1"/>
+    <w:lsdException w:name="Quote" w:uiPriority="29" w:qFormat="1"/>
+    <w:lsdException w:name="Intense Quote" w:uiPriority="30" w:qFormat="1"/>
+    <w:lsdException w:name="Medium List 2 Accent 1" w:uiPriority="66"/>
+    <w:lsdException w:name="Medium Grid 1 Accent 1" w:uiPriority="67"/>
+    <w:lsdException w:name="Medium Grid 2 Accent 1" w:uiPriority="68"/>
+    <w:lsdException w:name="Medium Grid 3 Accent 1" w:uiPriority="69"/>
+    <w:lsdException w:name="Dark List Accent 1" w:uiPriority="70"/>
+    <w:lsdException w:name="Colorful Shading Accent 1" w:uiPriority="71"/>
+    <w:lsdException w:name="Colorful List Accent 1" w:uiPriority="72"/>
+    <w:lsdException w:name="Colorful Grid Accent 1" w:uiPriority="73"/>
+    <w:lsdException w:name="Light Shading Accent 2" w:uiPriority="60"/>
+    <w:lsdException w:name="Light List Accent 2" w:uiPriority="61"/>
+    <w:lsdException w:name="Light Grid Accent 2" w:uiPriority="62"/>
+    <w:lsdException w:name="Medium Shading 1 Accent 2" w:uiPriority="63"/>
+    <w:lsdException w:name="Medium Shading 2 Accent 2" w:uiPriority="64"/>
+    <w:lsdException w:name="Medium List 1 Accent 2" w:uiPriority="65"/>
+    <w:lsdException w:name="Medium List 2 Accent 2" w:uiPriority="66"/>
+    <w:lsdException w:name="Medium Grid 1 Accent 2" w:uiPriority="67"/>
+    <w:lsdException w:name="Medium Grid 2 Accent 2" w:uiPriority="68"/>
+    <w:lsdException w:name="Medium Grid 3 Accent 2" w:uiPriority="69"/>
+    <w:lsdException w:name="Dark List Accent 2" w:uiPriority="70"/>
+    <w:lsdException w:name="Colorful Shading Accent 2" w:uiPriority="71"/>
+    <w:lsdException w:name="Colorful List Accent 2" w:uiPriority="72"/>
+    <w:lsdException w:name="Colorful Grid Accent 2" w:uiPriority="73"/>
+    <w:lsdException w:name="Light Shading Accent 3" w:uiPriority="60"/>
+    <w:lsdException w:name="Light List Accent 3" w:uiPriority="61"/>
+    <w:lsdException w:name="Light Grid Accent 3" w:uiPriority="62"/>
+    <w:lsdException w:name="Medium Shading 1 Accent 3" w:uiPriority="63"/>
+    <w:lsdException w:name="Medium Shading 2 Accent 3" w:uiPriority="64"/>
+    <w:lsdException w:name="Medium List 1 Accent 3" w:uiPriority="65"/>
+    <w:lsdException w:name="Medium List 2 Accent 3" w:uiPriority="66"/>
+    <w:lsdException w:name="Medium Grid 1 Accent 3" w:uiPriority="67"/>
+    <w:lsdException w:name="Medium Grid 2 Accent 3" w:uiPriority="68"/>
+    <w:lsdException w:name="Medium Grid 3 Accent 3" w:uiPriority="69"/>
+    <w:lsdException w:name="Dark List Accent 3" w:uiPriority="70"/>
+    <w:lsdException w:name="Colorful Shading Accent 3" w:uiPriority="71"/>
+    <w:lsdException w:name="Colorful List Accent 3" w:uiPriority="72"/>
+    <w:lsdException w:name="Colorful Grid Accent 3" w:uiPriority="73"/>
+    <w:lsdException w:name="Light Shading Accent 4" w:uiPriority="60"/>
+    <w:lsdException w:name="Light List Accent 4" w:uiPriority="61"/>
+    <w:lsdException w:name="Light Grid Accent 4" w:uiPriority="62"/>
+    <w:lsdException w:name="Medium Shading 1 Accent 4" w:uiPriority="63"/>
+    <w:lsdException w:name="Medium Shading 2 Accent 4" w:uiPriority="64"/>
+    <w:lsdException w:name="Medium List 1 Accent 4" w:uiPriority="65"/>
+    <w:lsdException w:name="Medium List 2 Accent 4" w:uiPriority="66"/>
+    <w:lsdException w:name="Medium Grid 1 Accent 4" w:uiPriority="67"/>
+    <w:lsdException w:name="Medium Grid 2 Accent 4" w:uiPriority="68"/>
+    <w:lsdException w:name="Medium Grid 3 Accent 4" w:uiPriority="69"/>
+    <w:lsdException w:name="Dark List Accent 4" w:uiPriority="70"/>
+    <w:lsdException w:name="Colorful Shading Accent 4" w:uiPriority="71"/>
+    <w:lsdException w:name="Colorful List Accent 4" w:uiPriority="72"/>
+    <w:lsdException w:name="Colorful Grid Accent 4" w:uiPriority="73"/>
+    <w:lsdException w:name="Light Shading Accent 5" w:uiPriority="60"/>
+    <w:lsdException w:name="Light List Accent 5" w:uiPriority="61"/>
+    <w:lsdException w:name="Light Grid Accent 5" w:uiPriority="62"/>
+    <w:lsdException w:name="Medium Shading 1 Accent 5" w:uiPriority="63"/>
+    <w:lsdException w:name="Medium Shading 2 Accent 5" w:uiPriority="64"/>
+    <w:lsdException w:name="Medium List 1 Accent 5" w:uiPriority="65"/>
+    <w:lsdException w:name="Medium List 2 Accent 5" w:uiPriority="66"/>
+    <w:lsdException w:name="Medium Grid 1 Accent 5" w:uiPriority="67"/>
+    <w:lsdException w:name="Medium Grid 2 Accent 5" w:uiPriority="68"/>
+    <w:lsdException w:name="Medium Grid 3 Accent 5" w:uiPriority="69"/>
+    <w:lsdException w:name="Dark List Accent 5" w:uiPriority="70"/>
+    <w:lsdException w:name="Colorful Shading Accent 5" w:uiPriority="71"/>
+    <w:lsdException w:name="Colorful List Accent 5" w:uiPriority="72"/>
+    <w:lsdException w:name="Colorful Grid Accent 5" w:uiPriority="73"/>
+    <w:lsdException w:name="Light Shading Accent 6" w:uiPriority="60"/>
+    <w:lsdException w:name="Light List Accent 6" w:uiPriority="61"/>
+    <w:lsdException w:name="Light Grid Accent 6" w:uiPriority="62"/>
+    <w:lsdException w:name="Medium Shading 1 Accent 6" w:uiPriority="63"/>
+    <w:lsdException w:name="Medium Shading 2 Accent 6" w:uiPriority="64"/>
+    <w:lsdException w:name="Medium List 1 Accent 6" w:uiPriority="65"/>
+    <w:lsdException w:name="Medium List 2 Accent 6" w:uiPriority="66"/>
+    <w:lsdException w:name="Medium Grid 1 Accent 6" w:uiPriority="67"/>
+    <w:lsdException w:name="Medium Grid 2 Accent 6" w:uiPriority="68"/>
+    <w:lsdException w:name="Medium Grid 3 Accent 6" w:uiPriority="69"/>
+    <w:lsdException w:name="Dark List Accent 6" w:uiPriority="70"/>
+    <w:lsdException w:name="Colorful Shading Accent 6" w:uiPriority="71"/>
+    <w:lsdException w:name="Colorful List Accent 6" w:uiPriority="72"/>
+    <w:lsdException w:name="Colorful Grid Accent 6" w:uiPriority="73"/>
+    <w:lsdException w:name="Subtle Emphasis" w:uiPriority="19" w:qFormat="1"/>
+    <w:lsdException w:name="Intense Emphasis" w:uiPriority="21" w:qFormat="1"/>
+    <w:lsdException w:name="Subtle Reference" w:uiPriority="31" w:qFormat="1"/>
+    <w:lsdException w:name="Intense Reference" w:uiPriority="32" w:qFormat="1"/>
+    <w:lsdException w:name="Book Title" w:uiPriority="33" w:qFormat="1"/>
+    <w:lsdException w:name="Bibliography" w:semiHidden="1" w:uiPriority="37" w:unhideWhenUsed="1"/>
+    <w:lsdException w:name="TOC Heading" w:semiHidden="1" w:uiPriority="39" w:unhideWhenUsed="1" w:qFormat="1"/>
+    <w:lsdException w:name="Plain Table 1" w:uiPriority="41"/>
+    <w:lsdException w:name="Plain Table 2" w:uiPriority="42"/>
+    <w:lsdException w:name="Plain Table 3" w:uiPriority="43"/>
+    <w:lsdException w:name="Plain Table 4" w:uiPriority="44"/>
+    <w:lsdException w:name="Plain Table 5" w:uiPriority="45"/>
+    <w:lsdException w:name="Grid Table Light" w:uiPriority="40"/>
+    <w:lsdException w:name="Grid Table 1 Light" w:uiPriority="46"/>
+    <w:lsdException w:name="Grid Table 2" w:uiPriority="47"/>
+    <w:lsdException w:name="Grid Table 3" w:uiPriority="48"/>
+    <w:lsdException w:name="Grid Table 4" w:uiPriority="49"/>
+    <w:lsdException w:name="Grid Table 5 Dark" w:uiPriority="50"/>
+    <w:lsdException w:name="Grid Table 6 Colorful" w:uiPriority="51"/>
+    <w:lsdException w:name="Grid Table 7 Colorful" w:uiPriority="52"/>
+    <w:lsdException w:name="Grid Table 1 Light Accent 1" w:uiPriority="46"/>
+    <w:lsdException w:name="Grid Table 2 Accent 1" w:uiPriority="47"/>
+    <w:lsdException w:name="Grid Table 3 Accent 1" w:uiPriority="48"/>
+    <w:lsdException w:name="Grid Table 4 Accent 1" w:uiPriority="49"/>
+    <w:lsdException w:name="Grid Table 5 Dark Accent 1" w:uiPriority="50"/>
+    <w:lsdException w:name="Grid Table 6 Colorful Accent 1" w:uiPriority="51"/>
+    <w:lsdException w:name="Grid Table 7 Colorful Accent 1" w:uiPriority="52"/>
+    <w:lsdException w:name="Grid Table 1 Light Accent 2" w:uiPriority="46"/>
+    <w:lsdException w:name="Grid Table 2 Accent 2" w:uiPriority="47"/>
+    <w:lsdException w:name="Grid Table 3 Accent 2" w:uiPriority="48"/>
+    <w:lsdException w:name="Grid Table 4 Accent 2" w:uiPriority="49"/>
+    <w:lsdException w:name="Grid Table 5 Dark Accent 2" w:uiPriority="50"/>
+    <w:lsdException w:name="Grid Table 6 Colorful Accent 2" w:uiPriority="51"/>
+    <w:lsdException w:name="Grid Table 7 Colorful Accent 2" w:uiPriority="52"/>
+    <w:lsdException w:name="Grid Table 1 Light Accent 3" w:uiPriority="46"/>
+    <w:lsdException w:name="Grid Table 2 Accent 3" w:uiPriority="47"/>
+    <w:lsdException w:name="Grid Table 3 Accent 3" w:uiPriority="48"/>
+    <w:lsdException w:name="Grid Table 4 Accent 3" w:uiPriority="49"/>
+    <w:lsdException w:name="Grid Table 5 Dark Accent 3" w:uiPriority="50"/>
+    <w:lsdException w:name="Grid Table 6 Colorful Accent 3" w:uiPriority="51"/>
+    <w:lsdException w:name="Grid Table 7 Colorful Accent 3" w:uiPriority="52"/>
+    <w:lsdException w:name="Grid Table 1 Light Accent 4" w:uiPriority="46"/>
+    <w:lsdException w:name="Grid Table 2 Accent 4" w:uiPriority="47"/>
+    <w:lsdException w:name="Grid Table 3 Accent 4" w:uiPriority="48"/>
+    <w:lsdException w:name="Grid Table 4 Accent 4" w:uiPriority="49"/>
+    <w:lsdException w:name="Grid Table 5 Dark Accent 4" w:uiPriority="50"/>
+    <w:lsdException w:name="Grid Table 6 Colorful Accent 4" w:uiPriority="51"/>
+    <w:lsdException w:name="Grid Table 7 Colorful Accent 4" w:uiPriority="52"/>
+    <w:lsdException w:name="Grid Table 1 Light Accent 5" w:uiPriority="46"/>
+    <w:lsdException w:name="Grid Table 2 Accent 5" w:uiPriority="47"/>
+    <w:lsdException w:name="Grid Table 3 Accent 5" w:uiPriority="48"/>
+    <w:lsdException w:name="Grid Table 4 Accent 5" w:uiPriority="49"/>
+    <w:lsdException w:name="Grid Table 5 Dark Accent 5" w:uiPriority="50"/>
+    <w:lsdException w:name="Grid Table 6 Colorful Accent 5" w:uiPriority="51"/>
+    <w:lsdException w:name="Grid Table 7 Colorful Accent 5" w:uiPriority="52"/>
+    <w:lsdException w:name="Grid Table 1 Light Accent 6" w:uiPriority="46"/>
+    <w:lsdException w:name="Grid Table 2 Accent 6" w:uiPriority="47"/>
+    <w:lsdException w:name="Grid Table 3 Accent 6" w:uiPriority="48"/>
+    <w:lsdException w:name="Grid Table 4 Accent 6" w:uiPriority="49"/>
+    <w:lsdException w:name="Grid Table 5 Dark Accent 6" w:uiPriority="50"/>
+    <w:lsdException w:name="Grid Table 6 Colorful Accent 6" w:uiPriority="51"/>
+    <w:lsdException w:name="Grid Table 7 Colorful Accent 6" w:uiPriority="52"/>
+    <w:lsdException w:name="List Table 1 Light" w:uiPriority="46"/>
+    <w:lsdException w:name="List Table 2" w:uiPriority="47"/>
+    <w:lsdException w:name="List Table 3" w:uiPriority="48"/>
+    <w:lsdException w:name="List Table 4" w:uiPriority="49"/>
+    <w:lsdException w:name="List Table 5 Dark" w:uiPriority="50"/>
+    <w:lsdException w:name="List Table 6 Colorful" w:uiPriority="51"/>
+    <w:lsdException w:name="List Table 7 Colorful" w:uiPriority="52"/>
+    <w:lsdException w:name="List Table 1 Light Accent 1" w:uiPriority="46"/>
+    <w:lsdException w:name="List Table 2 Accent 1" w:uiPriority="47"/>
+    <w:lsdException w:name="List Table 3 Accent 1" w:uiPriority="48"/>
+    <w:lsdException w:name="List Table 4 Accent 1" w:uiPriority="49"/>
+    <w:lsdException w:name="List Table 5 Dark Accent 1" w:uiPriority="50"/>
+    <w:lsdException w:name="List Table 6 Colorful Accent 1" w:uiPriority="51"/>
+    <w:lsdException w:name="List Table 7 Colorful Accent 1" w:uiPriority="52"/>
+    <w:lsdException w:name="List Table 1 Light Accent 2" w:uiPriority="46"/>
+    <w:lsdException w:name="List Table 2 Accent 2" w:uiPriority="47"/>
+    <w:lsdException w:name="List Table 3 Accent 2" w:uiPriority="48"/>
+    <w:lsdException w:name="List Table 4 Accent 2" w:uiPriority="49"/>
+    <w:lsdException w:name="List Table 5 Dark Accent 2" w:uiPriority="50"/>
+    <w:lsdException w:name="List Table 6 Colorful Accent 2" w:uiPriority="51"/>
+    <w:lsdException w:name="List Table 7 Colorful Accent 2" w:uiPriority="52"/>
+    <w:lsdException w:name="List Table 1 Light Accent 3" w:uiPriority="46"/>
+    <w:lsdException w:name="List Table 2 Accent 3" w:uiPriority="47"/>
+    <w:lsdException w:name="List Table 3 Accent 3" w:uiPriority="48"/>
+    <w:lsdException w:name="List Table 4 Accent 3" w:uiPriority="49"/>
+    <w:lsdException w:name="List Table 5 Dark Accent 3" w:uiPriority="50"/>
+    <w:lsdException w:name="List Table 6 Colorful Accent 3" w:uiPriority="51"/>
+    <w:lsdException w:name="List Table 7 Colorful Accent 3" w:uiPriority="52"/>
+    <w:lsdException w:name="List Table 1 Light Accent 4" w:uiPriority="46"/>
+    <w:lsdException w:name="List Table 2 Accent 4" w:uiPriority="47"/>
+    <w:lsdException w:name="List Table 3 Accent 4" w:uiPriority="48"/>
+    <w:lsdException w:name="List Table 4 Accent 4" w:uiPriority="49"/>
+    <w:lsdException w:name="List Table 5 Dark Accent 4" w:uiPriority="50"/>
+    <w:lsdException w:name="List Table 6 Colorful Accent 4" w:uiPriority="51"/>
+    <w:lsdException w:name="List Table 7 Colorful Accent 4" w:uiPriority="52"/>
+    <w:lsdException w:name="List Table 1 Light Accent 5" w:uiPriority="46"/>
+    <w:lsdException w:name="List Table 2 Accent 5" w:uiPriority="47"/>
+    <w:lsdException w:name="List Table 3 Accent 5" w:uiPriority="48"/>
+    <w:lsdException w:name="List Table 4 Accent 5" w:uiPriority="49"/>
+    <w:lsdException w:name="List Table 5 Dark Accent 5" w:uiPriority="50"/>
+    <w:lsdException w:name="List Table 6 Colorful Accent 5" w:uiPriority="51"/>
+    <w:lsdException w:name="List Table 7 Colorful Accent 5" w:uiPriority="52"/>
+    <w:lsdException w:name="List Table 1 Light Accent 6" w:uiPriority="46"/>
+    <w:lsdException w:name="List Table 2 Accent 6" w:uiPriority="47"/>
+    <w:lsdException w:name="List Table 3 Accent 6" w:uiPriority="48"/>
+    <w:lsdException w:name="List Table 4 Accent 6" w:uiPriority="49"/>
+    <w:lsdException w:name="List Table 5 Dark Accent 6" w:uiPriority="50"/>
+    <w:lsdException w:name="List Table 6 Colorful Accent 6" w:uiPriority="51"/>
+    <w:lsdException w:name="List Table 7 Colorful Accent 6" w:uiPriority="52"/>
   </w:latentStyles>
-  <w:style w:type="paragraph" w:default="1" w:styleId="a">
+  <w:style w:type="paragraph" w:default="1" w:styleId="Normal">
     <w:name w:val="Normal"/>
     <w:qFormat/>
   </w:style>
-  <w:style w:type="paragraph" w:styleId="1">
+  <w:style w:type="paragraph" w:styleId="Heading1">
     <w:name w:val="heading 1"/>
-    <w:basedOn w:val="a"/>
-    <w:next w:val="a"/>
-    <w:link w:val="10"/>
+    <w:basedOn w:val="Normal"/>
+    <w:next w:val="Normal"/>
+    <w:link w:val="Heading1Char"/>
     <w:uiPriority w:val="9"/>
     <w:qFormat/>
     <w:rsid w:val="00077B4C"/>
@@ -18995,11 +20004,11 @@
       <w:szCs w:val="28"/>
     </w:rPr>
   </w:style>
-  <w:style w:type="paragraph" w:styleId="2">
+  <w:style w:type="paragraph" w:styleId="Heading2">
     <w:name w:val="heading 2"/>
-    <w:basedOn w:val="a"/>
-    <w:next w:val="a"/>
-    <w:link w:val="20"/>
+    <w:basedOn w:val="Normal"/>
+    <w:next w:val="Normal"/>
+    <w:link w:val="Heading2Char"/>
     <w:uiPriority w:val="9"/>
     <w:semiHidden/>
     <w:unhideWhenUsed/>
@@ -19020,10 +20029,10 @@
       <w:szCs w:val="26"/>
     </w:rPr>
   </w:style>
-  <w:style w:type="paragraph" w:styleId="3">
+  <w:style w:type="paragraph" w:styleId="Heading3">
     <w:name w:val="heading 3"/>
-    <w:basedOn w:val="a"/>
-    <w:link w:val="30"/>
+    <w:basedOn w:val="Normal"/>
+    <w:link w:val="Heading3Char"/>
     <w:uiPriority w:val="9"/>
     <w:qFormat/>
     <w:rsid w:val="001F77D6"/>
@@ -19040,12 +20049,13 @@
       <w:lang w:eastAsia="ru-RU"/>
     </w:rPr>
   </w:style>
-  <w:style w:type="character" w:default="1" w:styleId="a0">
+  <w:style w:type="character" w:default="1" w:styleId="DefaultParagraphFont">
     <w:name w:val="Default Paragraph Font"/>
     <w:uiPriority w:val="1"/>
+    <w:semiHidden/>
     <w:unhideWhenUsed/>
   </w:style>
-  <w:style w:type="table" w:default="1" w:styleId="a1">
+  <w:style w:type="table" w:default="1" w:styleId="TableNormal">
     <w:name w:val="Normal Table"/>
     <w:uiPriority w:val="99"/>
     <w:semiHidden/>
@@ -19060,15 +20070,15 @@
       </w:tblCellMar>
     </w:tblPr>
   </w:style>
-  <w:style w:type="numbering" w:default="1" w:styleId="a2">
+  <w:style w:type="numbering" w:default="1" w:styleId="NoList">
     <w:name w:val="No List"/>
     <w:uiPriority w:val="99"/>
     <w:semiHidden/>
     <w:unhideWhenUsed/>
   </w:style>
-  <w:style w:type="paragraph" w:styleId="a3">
+  <w:style w:type="paragraph" w:styleId="ListParagraph">
     <w:name w:val="List Paragraph"/>
-    <w:basedOn w:val="a"/>
+    <w:basedOn w:val="Normal"/>
     <w:uiPriority w:val="34"/>
     <w:qFormat/>
     <w:rsid w:val="003923F5"/>
@@ -19082,9 +20092,9 @@
       <w:lang w:val="hy-AM"/>
     </w:rPr>
   </w:style>
-  <w:style w:type="paragraph" w:styleId="a4">
+  <w:style w:type="paragraph" w:styleId="NormalWeb">
     <w:name w:val="Normal (Web)"/>
-    <w:basedOn w:val="a"/>
+    <w:basedOn w:val="Normal"/>
     <w:uiPriority w:val="99"/>
     <w:unhideWhenUsed/>
     <w:rsid w:val="003923F5"/>
@@ -19099,9 +20109,9 @@
       <w:lang w:eastAsia="ru-RU"/>
     </w:rPr>
   </w:style>
-  <w:style w:type="character" w:styleId="a5">
+  <w:style w:type="character" w:styleId="Hyperlink">
     <w:name w:val="Hyperlink"/>
-    <w:basedOn w:val="a0"/>
+    <w:basedOn w:val="DefaultParagraphFont"/>
     <w:uiPriority w:val="99"/>
     <w:unhideWhenUsed/>
     <w:rsid w:val="003923F5"/>
@@ -19112,12 +20122,12 @@
   </w:style>
   <w:style w:type="character" w:customStyle="1" w:styleId="apple-converted-space">
     <w:name w:val="apple-converted-space"/>
-    <w:basedOn w:val="a0"/>
+    <w:basedOn w:val="DefaultParagraphFont"/>
     <w:rsid w:val="003923F5"/>
   </w:style>
-  <w:style w:type="character" w:styleId="HTML">
+  <w:style w:type="character" w:styleId="HTMLCode">
     <w:name w:val="HTML Code"/>
-    <w:basedOn w:val="a0"/>
+    <w:basedOn w:val="DefaultParagraphFont"/>
     <w:uiPriority w:val="99"/>
     <w:semiHidden/>
     <w:unhideWhenUsed/>
@@ -19128,10 +20138,10 @@
       <w:szCs w:val="20"/>
     </w:rPr>
   </w:style>
-  <w:style w:type="paragraph" w:styleId="HTML0">
+  <w:style w:type="paragraph" w:styleId="HTMLPreformatted">
     <w:name w:val="HTML Preformatted"/>
-    <w:basedOn w:val="a"/>
-    <w:link w:val="HTML1"/>
+    <w:basedOn w:val="Normal"/>
+    <w:link w:val="HTMLPreformattedChar"/>
     <w:uiPriority w:val="99"/>
     <w:unhideWhenUsed/>
     <w:rsid w:val="002B7524"/>
@@ -19163,10 +20173,10 @@
       <w:lang w:eastAsia="ru-RU"/>
     </w:rPr>
   </w:style>
-  <w:style w:type="character" w:customStyle="1" w:styleId="HTML1">
-    <w:name w:val="Стандартный HTML Знак"/>
-    <w:basedOn w:val="a0"/>
-    <w:link w:val="HTML0"/>
+  <w:style w:type="character" w:customStyle="1" w:styleId="HTMLPreformattedChar">
+    <w:name w:val="HTML Preformatted Char"/>
+    <w:basedOn w:val="DefaultParagraphFont"/>
+    <w:link w:val="HTMLPreformatted"/>
     <w:uiPriority w:val="99"/>
     <w:rsid w:val="002B7524"/>
     <w:rPr>
@@ -19178,17 +20188,17 @@
   </w:style>
   <w:style w:type="character" w:customStyle="1" w:styleId="cp">
     <w:name w:val="cp"/>
-    <w:basedOn w:val="a0"/>
+    <w:basedOn w:val="DefaultParagraphFont"/>
     <w:rsid w:val="002B7524"/>
   </w:style>
   <w:style w:type="character" w:customStyle="1" w:styleId="p">
     <w:name w:val="p"/>
-    <w:basedOn w:val="a0"/>
+    <w:basedOn w:val="DefaultParagraphFont"/>
     <w:rsid w:val="002B7524"/>
   </w:style>
-  <w:style w:type="character" w:styleId="HTML2">
+  <w:style w:type="character" w:styleId="HTMLTypewriter">
     <w:name w:val="HTML Typewriter"/>
-    <w:basedOn w:val="a0"/>
+    <w:basedOn w:val="DefaultParagraphFont"/>
     <w:uiPriority w:val="99"/>
     <w:semiHidden/>
     <w:unhideWhenUsed/>
@@ -19199,10 +20209,10 @@
       <w:szCs w:val="20"/>
     </w:rPr>
   </w:style>
-  <w:style w:type="character" w:customStyle="1" w:styleId="30">
-    <w:name w:val="Заголовок 3 Знак"/>
-    <w:basedOn w:val="a0"/>
-    <w:link w:val="3"/>
+  <w:style w:type="character" w:customStyle="1" w:styleId="Heading3Char">
+    <w:name w:val="Heading 3 Char"/>
+    <w:basedOn w:val="DefaultParagraphFont"/>
+    <w:link w:val="Heading3"/>
     <w:uiPriority w:val="9"/>
     <w:rsid w:val="001F77D6"/>
     <w:rPr>
@@ -19216,43 +20226,43 @@
   </w:style>
   <w:style w:type="character" w:customStyle="1" w:styleId="mw-headline">
     <w:name w:val="mw-headline"/>
-    <w:basedOn w:val="a0"/>
+    <w:basedOn w:val="DefaultParagraphFont"/>
     <w:rsid w:val="001F77D6"/>
   </w:style>
   <w:style w:type="character" w:customStyle="1" w:styleId="nt">
     <w:name w:val="nt"/>
-    <w:basedOn w:val="a0"/>
+    <w:basedOn w:val="DefaultParagraphFont"/>
     <w:rsid w:val="00791161"/>
   </w:style>
   <w:style w:type="character" w:customStyle="1" w:styleId="na">
     <w:name w:val="na"/>
-    <w:basedOn w:val="a0"/>
+    <w:basedOn w:val="DefaultParagraphFont"/>
     <w:rsid w:val="00791161"/>
   </w:style>
   <w:style w:type="character" w:customStyle="1" w:styleId="o">
     <w:name w:val="o"/>
-    <w:basedOn w:val="a0"/>
+    <w:basedOn w:val="DefaultParagraphFont"/>
     <w:rsid w:val="00791161"/>
   </w:style>
   <w:style w:type="character" w:customStyle="1" w:styleId="s">
     <w:name w:val="s"/>
-    <w:basedOn w:val="a0"/>
+    <w:basedOn w:val="DefaultParagraphFont"/>
     <w:rsid w:val="00791161"/>
   </w:style>
   <w:style w:type="character" w:customStyle="1" w:styleId="k">
     <w:name w:val="k"/>
-    <w:basedOn w:val="a0"/>
+    <w:basedOn w:val="DefaultParagraphFont"/>
     <w:rsid w:val="00791161"/>
   </w:style>
   <w:style w:type="character" w:customStyle="1" w:styleId="nc">
     <w:name w:val="nc"/>
-    <w:basedOn w:val="a0"/>
+    <w:basedOn w:val="DefaultParagraphFont"/>
     <w:rsid w:val="00791161"/>
   </w:style>
-  <w:style w:type="paragraph" w:styleId="a6">
+  <w:style w:type="paragraph" w:styleId="BalloonText">
     <w:name w:val="Balloon Text"/>
-    <w:basedOn w:val="a"/>
-    <w:link w:val="a7"/>
+    <w:basedOn w:val="Normal"/>
+    <w:link w:val="BalloonTextChar"/>
     <w:uiPriority w:val="99"/>
     <w:semiHidden/>
     <w:unhideWhenUsed/>
@@ -19266,10 +20276,10 @@
       <w:szCs w:val="16"/>
     </w:rPr>
   </w:style>
-  <w:style w:type="character" w:customStyle="1" w:styleId="a7">
-    <w:name w:val="Текст выноски Знак"/>
-    <w:basedOn w:val="a0"/>
-    <w:link w:val="a6"/>
+  <w:style w:type="character" w:customStyle="1" w:styleId="BalloonTextChar">
+    <w:name w:val="Balloon Text Char"/>
+    <w:basedOn w:val="DefaultParagraphFont"/>
+    <w:link w:val="BalloonText"/>
     <w:uiPriority w:val="99"/>
     <w:semiHidden/>
     <w:rsid w:val="00791161"/>
@@ -19281,13 +20291,13 @@
   </w:style>
   <w:style w:type="character" w:customStyle="1" w:styleId="kc">
     <w:name w:val="kc"/>
-    <w:basedOn w:val="a0"/>
+    <w:basedOn w:val="DefaultParagraphFont"/>
     <w:rsid w:val="006A784B"/>
   </w:style>
-  <w:style w:type="character" w:customStyle="1" w:styleId="10">
-    <w:name w:val="Заголовок 1 Знак"/>
-    <w:basedOn w:val="a0"/>
-    <w:link w:val="1"/>
+  <w:style w:type="character" w:customStyle="1" w:styleId="Heading1Char">
+    <w:name w:val="Heading 1 Char"/>
+    <w:basedOn w:val="DefaultParagraphFont"/>
+    <w:link w:val="Heading1"/>
     <w:uiPriority w:val="9"/>
     <w:rsid w:val="00077B4C"/>
     <w:rPr>
@@ -19299,516 +20309,10 @@
       <w:szCs w:val="28"/>
     </w:rPr>
   </w:style>
-  <w:style w:type="character" w:customStyle="1" w:styleId="20">
-    <w:name w:val="Заголовок 2 Знак"/>
-    <w:basedOn w:val="a0"/>
-    <w:link w:val="2"/>
-    <w:uiPriority w:val="9"/>
-    <w:semiHidden/>
-    <w:rsid w:val="00E1075F"/>
-    <w:rPr>
-      <w:rFonts w:asciiTheme="majorHAnsi" w:eastAsiaTheme="majorEastAsia" w:hAnsiTheme="majorHAnsi" w:cstheme="majorBidi"/>
-      <w:b/>
-      <w:bCs/>
-      <w:color w:val="4F81BD" w:themeColor="accent1"/>
-      <w:sz w:val="26"/>
-      <w:szCs w:val="26"/>
-    </w:rPr>
-  </w:style>
-</w:styles>
-</file>
-
-<file path=word/stylesWithEffects.xml><?xml version="1.0" encoding="utf-8"?>
-<w:styles xmlns:wpc="http://schemas.microsoft.com/office/word/2010/wordprocessingCanvas" xmlns:mc="http://schemas.openxmlformats.org/markup-compatibility/2006" xmlns:o="urn:schemas-microsoft-com:office:office" xmlns:r="http://schemas.openxmlformats.org/officeDocument/2006/relationships" xmlns:m="http://schemas.openxmlformats.org/officeDocument/2006/math" xmlns:v="urn:schemas-microsoft-com:vml" xmlns:wp14="http://schemas.microsoft.com/office/word/2010/wordprocessingDrawing" xmlns:wp="http://schemas.openxmlformats.org/drawingml/2006/wordprocessingDrawing" xmlns:w10="urn:schemas-microsoft-com:office:word" xmlns:w="http://schemas.openxmlformats.org/wordprocessingml/2006/main" xmlns:w14="http://schemas.microsoft.com/office/word/2010/wordml" xmlns:wpg="http://schemas.microsoft.com/office/word/2010/wordprocessingGroup" xmlns:wpi="http://schemas.microsoft.com/office/word/2010/wordprocessingInk" xmlns:wne="http://schemas.microsoft.com/office/word/2006/wordml" xmlns:wps="http://schemas.microsoft.com/office/word/2010/wordprocessingShape" mc:Ignorable="w14 wp14">
-  <w:docDefaults>
-    <w:rPrDefault>
-      <w:rPr>
-        <w:rFonts w:asciiTheme="minorHAnsi" w:eastAsiaTheme="minorHAnsi" w:hAnsiTheme="minorHAnsi" w:cstheme="minorBidi"/>
-        <w:sz w:val="22"/>
-        <w:szCs w:val="22"/>
-        <w:lang w:val="ru-RU" w:eastAsia="en-US" w:bidi="ar-SA"/>
-      </w:rPr>
-    </w:rPrDefault>
-    <w:pPrDefault>
-      <w:pPr>
-        <w:spacing w:after="200" w:line="276" w:lineRule="auto"/>
-      </w:pPr>
-    </w:pPrDefault>
-  </w:docDefaults>
-  <w:latentStyles w:defLockedState="0" w:defUIPriority="99" w:defSemiHidden="1" w:defUnhideWhenUsed="1" w:defQFormat="0" w:count="267">
-    <w:lsdException w:name="Normal" w:semiHidden="0" w:uiPriority="0" w:unhideWhenUsed="0" w:qFormat="1"/>
-    <w:lsdException w:name="heading 1" w:semiHidden="0" w:uiPriority="9" w:unhideWhenUsed="0" w:qFormat="1"/>
-    <w:lsdException w:name="heading 2" w:uiPriority="9" w:qFormat="1"/>
-    <w:lsdException w:name="heading 3" w:uiPriority="9" w:qFormat="1"/>
-    <w:lsdException w:name="heading 4" w:uiPriority="9" w:qFormat="1"/>
-    <w:lsdException w:name="heading 5" w:uiPriority="9" w:qFormat="1"/>
-    <w:lsdException w:name="heading 6" w:uiPriority="9" w:qFormat="1"/>
-    <w:lsdException w:name="heading 7" w:uiPriority="9" w:qFormat="1"/>
-    <w:lsdException w:name="heading 8" w:uiPriority="9" w:qFormat="1"/>
-    <w:lsdException w:name="heading 9" w:uiPriority="9" w:qFormat="1"/>
-    <w:lsdException w:name="toc 1" w:uiPriority="39"/>
-    <w:lsdException w:name="toc 2" w:uiPriority="39"/>
-    <w:lsdException w:name="toc 3" w:uiPriority="39"/>
-    <w:lsdException w:name="toc 4" w:uiPriority="39"/>
-    <w:lsdException w:name="toc 5" w:uiPriority="39"/>
-    <w:lsdException w:name="toc 6" w:uiPriority="39"/>
-    <w:lsdException w:name="toc 7" w:uiPriority="39"/>
-    <w:lsdException w:name="toc 8" w:uiPriority="39"/>
-    <w:lsdException w:name="toc 9" w:uiPriority="39"/>
-    <w:lsdException w:name="caption" w:uiPriority="35" w:qFormat="1"/>
-    <w:lsdException w:name="Title" w:semiHidden="0" w:uiPriority="10" w:unhideWhenUsed="0" w:qFormat="1"/>
-    <w:lsdException w:name="Default Paragraph Font" w:uiPriority="1"/>
-    <w:lsdException w:name="Subtitle" w:semiHidden="0" w:uiPriority="11" w:unhideWhenUsed="0" w:qFormat="1"/>
-    <w:lsdException w:name="Strong" w:semiHidden="0" w:uiPriority="22" w:unhideWhenUsed="0" w:qFormat="1"/>
-    <w:lsdException w:name="Emphasis" w:semiHidden="0" w:uiPriority="20" w:unhideWhenUsed="0" w:qFormat="1"/>
-    <w:lsdException w:name="Table Grid" w:semiHidden="0" w:uiPriority="59" w:unhideWhenUsed="0"/>
-    <w:lsdException w:name="Placeholder Text" w:unhideWhenUsed="0"/>
-    <w:lsdException w:name="No Spacing" w:semiHidden="0" w:uiPriority="1" w:unhideWhenUsed="0" w:qFormat="1"/>
-    <w:lsdException w:name="Light Shading" w:semiHidden="0" w:uiPriority="60" w:unhideWhenUsed="0"/>
-    <w:lsdException w:name="Light List" w:semiHidden="0" w:uiPriority="61" w:unhideWhenUsed="0"/>
-    <w:lsdException w:name="Light Grid" w:semiHidden="0" w:uiPriority="62" w:unhideWhenUsed="0"/>
-    <w:lsdException w:name="Medium Shading 1" w:semiHidden="0" w:uiPriority="63" w:unhideWhenUsed="0"/>
-    <w:lsdException w:name="Medium Shading 2" w:semiHidden="0" w:uiPriority="64" w:unhideWhenUsed="0"/>
-    <w:lsdException w:name="Medium List 1" w:semiHidden="0" w:uiPriority="65" w:unhideWhenUsed="0"/>
-    <w:lsdException w:name="Medium List 2" w:semiHidden="0" w:uiPriority="66" w:unhideWhenUsed="0"/>
-    <w:lsdException w:name="Medium Grid 1" w:semiHidden="0" w:uiPriority="67" w:unhideWhenUsed="0"/>
-    <w:lsdException w:name="Medium Grid 2" w:semiHidden="0" w:uiPriority="68" w:unhideWhenUsed="0"/>
-    <w:lsdException w:name="Medium Grid 3" w:semiHidden="0" w:uiPriority="69" w:unhideWhenUsed="0"/>
-    <w:lsdException w:name="Dark List" w:semiHidden="0" w:uiPriority="70" w:unhideWhenUsed="0"/>
-    <w:lsdException w:name="Colorful Shading" w:semiHidden="0" w:uiPriority="71" w:unhideWhenUsed="0"/>
-    <w:lsdException w:name="Colorful List" w:semiHidden="0" w:uiPriority="72" w:unhideWhenUsed="0"/>
-    <w:lsdException w:name="Colorful Grid" w:semiHidden="0" w:uiPriority="73" w:unhideWhenUsed="0"/>
-    <w:lsdException w:name="Light Shading Accent 1" w:semiHidden="0" w:uiPriority="60" w:unhideWhenUsed="0"/>
-    <w:lsdException w:name="Light List Accent 1" w:semiHidden="0" w:uiPriority="61" w:unhideWhenUsed="0"/>
-    <w:lsdException w:name="Light Grid Accent 1" w:semiHidden="0" w:uiPriority="62" w:unhideWhenUsed="0"/>
-    <w:lsdException w:name="Medium Shading 1 Accent 1" w:semiHidden="0" w:uiPriority="63" w:unhideWhenUsed="0"/>
-    <w:lsdException w:name="Medium Shading 2 Accent 1" w:semiHidden="0" w:uiPriority="64" w:unhideWhenUsed="0"/>
-    <w:lsdException w:name="Medium List 1 Accent 1" w:semiHidden="0" w:uiPriority="65" w:unhideWhenUsed="0"/>
-    <w:lsdException w:name="Revision" w:unhideWhenUsed="0"/>
-    <w:lsdException w:name="List Paragraph" w:semiHidden="0" w:uiPriority="34" w:unhideWhenUsed="0" w:qFormat="1"/>
-    <w:lsdException w:name="Quote" w:semiHidden="0" w:uiPriority="29" w:unhideWhenUsed="0" w:qFormat="1"/>
-    <w:lsdException w:name="Intense Quote" w:semiHidden="0" w:uiPriority="30" w:unhideWhenUsed="0" w:qFormat="1"/>
-    <w:lsdException w:name="Medium List 2 Accent 1" w:semiHidden="0" w:uiPriority="66" w:unhideWhenUsed="0"/>
-    <w:lsdException w:name="Medium Grid 1 Accent 1" w:semiHidden="0" w:uiPriority="67" w:unhideWhenUsed="0"/>
-    <w:lsdException w:name="Medium Grid 2 Accent 1" w:semiHidden="0" w:uiPriority="68" w:unhideWhenUsed="0"/>
-    <w:lsdException w:name="Medium Grid 3 Accent 1" w:semiHidden="0" w:uiPriority="69" w:unhideWhenUsed="0"/>
-    <w:lsdException w:name="Dark List Accent 1" w:semiHidden="0" w:uiPriority="70" w:unhideWhenUsed="0"/>
-    <w:lsdException w:name="Colorful Shading Accent 1" w:semiHidden="0" w:uiPriority="71" w:unhideWhenUsed="0"/>
-    <w:lsdException w:name="Colorful List Accent 1" w:semiHidden="0" w:uiPriority="72" w:unhideWhenUsed="0"/>
-    <w:lsdException w:name="Colorful Grid Accent 1" w:semiHidden="0" w:uiPriority="73" w:unhideWhenUsed="0"/>
-    <w:lsdException w:name="Light Shading Accent 2" w:semiHidden="0" w:uiPriority="60" w:unhideWhenUsed="0"/>
-    <w:lsdException w:name="Light List Accent 2" w:semiHidden="0" w:uiPriority="61" w:unhideWhenUsed="0"/>
-    <w:lsdException w:name="Light Grid Accent 2" w:semiHidden="0" w:uiPriority="62" w:unhideWhenUsed="0"/>
-    <w:lsdException w:name="Medium Shading 1 Accent 2" w:semiHidden="0" w:uiPriority="63" w:unhideWhenUsed="0"/>
-    <w:lsdException w:name="Medium Shading 2 Accent 2" w:semiHidden="0" w:uiPriority="64" w:unhideWhenUsed="0"/>
-    <w:lsdException w:name="Medium List 1 Accent 2" w:semiHidden="0" w:uiPriority="65" w:unhideWhenUsed="0"/>
-    <w:lsdException w:name="Medium List 2 Accent 2" w:semiHidden="0" w:uiPriority="66" w:unhideWhenUsed="0"/>
-    <w:lsdException w:name="Medium Grid 1 Accent 2" w:semiHidden="0" w:uiPriority="67" w:unhideWhenUsed="0"/>
-    <w:lsdException w:name="Medium Grid 2 Accent 2" w:semiHidden="0" w:uiPriority="68" w:unhideWhenUsed="0"/>
-    <w:lsdException w:name="Medium Grid 3 Accent 2" w:semiHidden="0" w:uiPriority="69" w:unhideWhenUsed="0"/>
-    <w:lsdException w:name="Dark List Accent 2" w:semiHidden="0" w:uiPriority="70" w:unhideWhenUsed="0"/>
-    <w:lsdException w:name="Colorful Shading Accent 2" w:semiHidden="0" w:uiPriority="71" w:unhideWhenUsed="0"/>
-    <w:lsdException w:name="Colorful List Accent 2" w:semiHidden="0" w:uiPriority="72" w:unhideWhenUsed="0"/>
-    <w:lsdException w:name="Colorful Grid Accent 2" w:semiHidden="0" w:uiPriority="73" w:unhideWhenUsed="0"/>
-    <w:lsdException w:name="Light Shading Accent 3" w:semiHidden="0" w:uiPriority="60" w:unhideWhenUsed="0"/>
-    <w:lsdException w:name="Light List Accent 3" w:semiHidden="0" w:uiPriority="61" w:unhideWhenUsed="0"/>
-    <w:lsdException w:name="Light Grid Accent 3" w:semiHidden="0" w:uiPriority="62" w:unhideWhenUsed="0"/>
-    <w:lsdException w:name="Medium Shading 1 Accent 3" w:semiHidden="0" w:uiPriority="63" w:unhideWhenUsed="0"/>
-    <w:lsdException w:name="Medium Shading 2 Accent 3" w:semiHidden="0" w:uiPriority="64" w:unhideWhenUsed="0"/>
-    <w:lsdException w:name="Medium List 1 Accent 3" w:semiHidden="0" w:uiPriority="65" w:unhideWhenUsed="0"/>
-    <w:lsdException w:name="Medium List 2 Accent 3" w:semiHidden="0" w:uiPriority="66" w:unhideWhenUsed="0"/>
-    <w:lsdException w:name="Medium Grid 1 Accent 3" w:semiHidden="0" w:uiPriority="67" w:unhideWhenUsed="0"/>
-    <w:lsdException w:name="Medium Grid 2 Accent 3" w:semiHidden="0" w:uiPriority="68" w:unhideWhenUsed="0"/>
-    <w:lsdException w:name="Medium Grid 3 Accent 3" w:semiHidden="0" w:uiPriority="69" w:unhideWhenUsed="0"/>
-    <w:lsdException w:name="Dark List Accent 3" w:semiHidden="0" w:uiPriority="70" w:unhideWhenUsed="0"/>
-    <w:lsdException w:name="Colorful Shading Accent 3" w:semiHidden="0" w:uiPriority="71" w:unhideWhenUsed="0"/>
-    <w:lsdException w:name="Colorful List Accent 3" w:semiHidden="0" w:uiPriority="72" w:unhideWhenUsed="0"/>
-    <w:lsdException w:name="Colorful Grid Accent 3" w:semiHidden="0" w:uiPriority="73" w:unhideWhenUsed="0"/>
-    <w:lsdException w:name="Light Shading Accent 4" w:semiHidden="0" w:uiPriority="60" w:unhideWhenUsed="0"/>
-    <w:lsdException w:name="Light List Accent 4" w:semiHidden="0" w:uiPriority="61" w:unhideWhenUsed="0"/>
-    <w:lsdException w:name="Light Grid Accent 4" w:semiHidden="0" w:uiPriority="62" w:unhideWhenUsed="0"/>
-    <w:lsdException w:name="Medium Shading 1 Accent 4" w:semiHidden="0" w:uiPriority="63" w:unhideWhenUsed="0"/>
-    <w:lsdException w:name="Medium Shading 2 Accent 4" w:semiHidden="0" w:uiPriority="64" w:unhideWhenUsed="0"/>
-    <w:lsdException w:name="Medium List 1 Accent 4" w:semiHidden="0" w:uiPriority="65" w:unhideWhenUsed="0"/>
-    <w:lsdException w:name="Medium List 2 Accent 4" w:semiHidden="0" w:uiPriority="66" w:unhideWhenUsed="0"/>
-    <w:lsdException w:name="Medium Grid 1 Accent 4" w:semiHidden="0" w:uiPriority="67" w:unhideWhenUsed="0"/>
-    <w:lsdException w:name="Medium Grid 2 Accent 4" w:semiHidden="0" w:uiPriority="68" w:unhideWhenUsed="0"/>
-    <w:lsdException w:name="Medium Grid 3 Accent 4" w:semiHidden="0" w:uiPriority="69" w:unhideWhenUsed="0"/>
-    <w:lsdException w:name="Dark List Accent 4" w:semiHidden="0" w:uiPriority="70" w:unhideWhenUsed="0"/>
-    <w:lsdException w:name="Colorful Shading Accent 4" w:semiHidden="0" w:uiPriority="71" w:unhideWhenUsed="0"/>
-    <w:lsdException w:name="Colorful List Accent 4" w:semiHidden="0" w:uiPriority="72" w:unhideWhenUsed="0"/>
-    <w:lsdException w:name="Colorful Grid Accent 4" w:semiHidden="0" w:uiPriority="73" w:unhideWhenUsed="0"/>
-    <w:lsdException w:name="Light Shading Accent 5" w:semiHidden="0" w:uiPriority="60" w:unhideWhenUsed="0"/>
-    <w:lsdException w:name="Light List Accent 5" w:semiHidden="0" w:uiPriority="61" w:unhideWhenUsed="0"/>
-    <w:lsdException w:name="Light Grid Accent 5" w:semiHidden="0" w:uiPriority="62" w:unhideWhenUsed="0"/>
-    <w:lsdException w:name="Medium Shading 1 Accent 5" w:semiHidden="0" w:uiPriority="63" w:unhideWhenUsed="0"/>
-    <w:lsdException w:name="Medium Shading 2 Accent 5" w:semiHidden="0" w:uiPriority="64" w:unhideWhenUsed="0"/>
-    <w:lsdException w:name="Medium List 1 Accent 5" w:semiHidden="0" w:uiPriority="65" w:unhideWhenUsed="0"/>
-    <w:lsdException w:name="Medium List 2 Accent 5" w:semiHidden="0" w:uiPriority="66" w:unhideWhenUsed="0"/>
-    <w:lsdException w:name="Medium Grid 1 Accent 5" w:semiHidden="0" w:uiPriority="67" w:unhideWhenUsed="0"/>
-    <w:lsdException w:name="Medium Grid 2 Accent 5" w:semiHidden="0" w:uiPriority="68" w:unhideWhenUsed="0"/>
-    <w:lsdException w:name="Medium Grid 3 Accent 5" w:semiHidden="0" w:uiPriority="69" w:unhideWhenUsed="0"/>
-    <w:lsdException w:name="Dark List Accent 5" w:semiHidden="0" w:uiPriority="70" w:unhideWhenUsed="0"/>
-    <w:lsdException w:name="Colorful Shading Accent 5" w:semiHidden="0" w:uiPriority="71" w:unhideWhenUsed="0"/>
-    <w:lsdException w:name="Colorful List Accent 5" w:semiHidden="0" w:uiPriority="72" w:unhideWhenUsed="0"/>
-    <w:lsdException w:name="Colorful Grid Accent 5" w:semiHidden="0" w:uiPriority="73" w:unhideWhenUsed="0"/>
-    <w:lsdException w:name="Light Shading Accent 6" w:semiHidden="0" w:uiPriority="60" w:unhideWhenUsed="0"/>
-    <w:lsdException w:name="Light List Accent 6" w:semiHidden="0" w:uiPriority="61" w:unhideWhenUsed="0"/>
-    <w:lsdException w:name="Light Grid Accent 6" w:semiHidden="0" w:uiPriority="62" w:unhideWhenUsed="0"/>
-    <w:lsdException w:name="Medium Shading 1 Accent 6" w:semiHidden="0" w:uiPriority="63" w:unhideWhenUsed="0"/>
-    <w:lsdException w:name="Medium Shading 2 Accent 6" w:semiHidden="0" w:uiPriority="64" w:unhideWhenUsed="0"/>
-    <w:lsdException w:name="Medium List 1 Accent 6" w:semiHidden="0" w:uiPriority="65" w:unhideWhenUsed="0"/>
-    <w:lsdException w:name="Medium List 2 Accent 6" w:semiHidden="0" w:uiPriority="66" w:unhideWhenUsed="0"/>
-    <w:lsdException w:name="Medium Grid 1 Accent 6" w:semiHidden="0" w:uiPriority="67" w:unhideWhenUsed="0"/>
-    <w:lsdException w:name="Medium Grid 2 Accent 6" w:semiHidden="0" w:uiPriority="68" w:unhideWhenUsed="0"/>
-    <w:lsdException w:name="Medium Grid 3 Accent 6" w:semiHidden="0" w:uiPriority="69" w:unhideWhenUsed="0"/>
-    <w:lsdException w:name="Dark List Accent 6" w:semiHidden="0" w:uiPriority="70" w:unhideWhenUsed="0"/>
-    <w:lsdException w:name="Colorful Shading Accent 6" w:semiHidden="0" w:uiPriority="71" w:unhideWhenUsed="0"/>
-    <w:lsdException w:name="Colorful List Accent 6" w:semiHidden="0" w:uiPriority="72" w:unhideWhenUsed="0"/>
-    <w:lsdException w:name="Colorful Grid Accent 6" w:semiHidden="0" w:uiPriority="73" w:unhideWhenUsed="0"/>
-    <w:lsdException w:name="Subtle Emphasis" w:semiHidden="0" w:uiPriority="19" w:unhideWhenUsed="0" w:qFormat="1"/>
-    <w:lsdException w:name="Intense Emphasis" w:semiHidden="0" w:uiPriority="21" w:unhideWhenUsed="0" w:qFormat="1"/>
-    <w:lsdException w:name="Subtle Reference" w:semiHidden="0" w:uiPriority="31" w:unhideWhenUsed="0" w:qFormat="1"/>
-    <w:lsdException w:name="Intense Reference" w:semiHidden="0" w:uiPriority="32" w:unhideWhenUsed="0" w:qFormat="1"/>
-    <w:lsdException w:name="Book Title" w:semiHidden="0" w:uiPriority="33" w:unhideWhenUsed="0" w:qFormat="1"/>
-    <w:lsdException w:name="Bibliography" w:uiPriority="37"/>
-    <w:lsdException w:name="TOC Heading" w:uiPriority="39" w:qFormat="1"/>
-  </w:latentStyles>
-  <w:style w:type="paragraph" w:default="1" w:styleId="a">
-    <w:name w:val="Normal"/>
-    <w:qFormat/>
-  </w:style>
-  <w:style w:type="paragraph" w:styleId="1">
-    <w:name w:val="heading 1"/>
-    <w:basedOn w:val="a"/>
-    <w:next w:val="a"/>
-    <w:link w:val="10"/>
-    <w:uiPriority w:val="9"/>
-    <w:qFormat/>
-    <w:rsid w:val="00077B4C"/>
-    <w:pPr>
-      <w:keepNext/>
-      <w:keepLines/>
-      <w:spacing w:before="480" w:after="0"/>
-      <w:outlineLvl w:val="0"/>
-    </w:pPr>
-    <w:rPr>
-      <w:rFonts w:asciiTheme="majorHAnsi" w:eastAsiaTheme="majorEastAsia" w:hAnsiTheme="majorHAnsi" w:cstheme="majorBidi"/>
-      <w:b/>
-      <w:bCs/>
-      <w:color w:val="365F91" w:themeColor="accent1" w:themeShade="BF"/>
-      <w:sz w:val="28"/>
-      <w:szCs w:val="28"/>
-    </w:rPr>
-  </w:style>
-  <w:style w:type="paragraph" w:styleId="2">
-    <w:name w:val="heading 2"/>
-    <w:basedOn w:val="a"/>
-    <w:next w:val="a"/>
-    <w:link w:val="20"/>
-    <w:uiPriority w:val="9"/>
-    <w:semiHidden/>
-    <w:unhideWhenUsed/>
-    <w:qFormat/>
-    <w:rsid w:val="00E1075F"/>
-    <w:pPr>
-      <w:keepNext/>
-      <w:keepLines/>
-      <w:spacing w:before="200" w:after="0"/>
-      <w:outlineLvl w:val="1"/>
-    </w:pPr>
-    <w:rPr>
-      <w:rFonts w:asciiTheme="majorHAnsi" w:eastAsiaTheme="majorEastAsia" w:hAnsiTheme="majorHAnsi" w:cstheme="majorBidi"/>
-      <w:b/>
-      <w:bCs/>
-      <w:color w:val="4F81BD" w:themeColor="accent1"/>
-      <w:sz w:val="26"/>
-      <w:szCs w:val="26"/>
-    </w:rPr>
-  </w:style>
-  <w:style w:type="paragraph" w:styleId="3">
-    <w:name w:val="heading 3"/>
-    <w:basedOn w:val="a"/>
-    <w:link w:val="30"/>
-    <w:uiPriority w:val="9"/>
-    <w:qFormat/>
-    <w:rsid w:val="001F77D6"/>
-    <w:pPr>
-      <w:spacing w:before="100" w:beforeAutospacing="1" w:after="100" w:afterAutospacing="1" w:line="240" w:lineRule="auto"/>
-      <w:outlineLvl w:val="2"/>
-    </w:pPr>
-    <w:rPr>
-      <w:rFonts w:ascii="Times New Roman" w:eastAsia="Times New Roman" w:hAnsi="Times New Roman" w:cs="Times New Roman"/>
-      <w:b/>
-      <w:bCs/>
-      <w:sz w:val="27"/>
-      <w:szCs w:val="27"/>
-      <w:lang w:eastAsia="ru-RU"/>
-    </w:rPr>
-  </w:style>
-  <w:style w:type="character" w:default="1" w:styleId="a0">
-    <w:name w:val="Default Paragraph Font"/>
-    <w:uiPriority w:val="1"/>
-    <w:unhideWhenUsed/>
-  </w:style>
-  <w:style w:type="table" w:default="1" w:styleId="a1">
-    <w:name w:val="Normal Table"/>
-    <w:uiPriority w:val="99"/>
-    <w:semiHidden/>
-    <w:unhideWhenUsed/>
-    <w:tblPr>
-      <w:tblInd w:w="0" w:type="dxa"/>
-      <w:tblCellMar>
-        <w:top w:w="0" w:type="dxa"/>
-        <w:left w:w="108" w:type="dxa"/>
-        <w:bottom w:w="0" w:type="dxa"/>
-        <w:right w:w="108" w:type="dxa"/>
-      </w:tblCellMar>
-    </w:tblPr>
-  </w:style>
-  <w:style w:type="numbering" w:default="1" w:styleId="a2">
-    <w:name w:val="No List"/>
-    <w:uiPriority w:val="99"/>
-    <w:semiHidden/>
-    <w:unhideWhenUsed/>
-  </w:style>
-  <w:style w:type="paragraph" w:styleId="a3">
-    <w:name w:val="List Paragraph"/>
-    <w:basedOn w:val="a"/>
-    <w:uiPriority w:val="34"/>
-    <w:qFormat/>
-    <w:rsid w:val="003923F5"/>
-    <w:pPr>
-      <w:ind w:left="720"/>
-      <w:contextualSpacing/>
-    </w:pPr>
-    <w:rPr>
-      <w:rFonts w:ascii="Calibri" w:eastAsia="Times New Roman" w:hAnsi="Calibri" w:cs="Times New Roman"/>
-      <w:noProof/>
-      <w:lang w:val="hy-AM"/>
-    </w:rPr>
-  </w:style>
-  <w:style w:type="paragraph" w:styleId="a4">
-    <w:name w:val="Normal (Web)"/>
-    <w:basedOn w:val="a"/>
-    <w:uiPriority w:val="99"/>
-    <w:unhideWhenUsed/>
-    <w:rsid w:val="003923F5"/>
-    <w:pPr>
-      <w:spacing w:before="100" w:beforeAutospacing="1" w:after="100" w:afterAutospacing="1" w:line="240" w:lineRule="auto"/>
-    </w:pPr>
-    <w:rPr>
-      <w:rFonts w:ascii="Times New Roman" w:eastAsia="Times New Roman" w:hAnsi="Times New Roman" w:cs="Times New Roman"/>
-      <w:noProof/>
-      <w:sz w:val="24"/>
-      <w:szCs w:val="24"/>
-      <w:lang w:eastAsia="ru-RU"/>
-    </w:rPr>
-  </w:style>
-  <w:style w:type="character" w:styleId="a5">
-    <w:name w:val="Hyperlink"/>
-    <w:basedOn w:val="a0"/>
-    <w:uiPriority w:val="99"/>
-    <w:unhideWhenUsed/>
-    <w:rsid w:val="003923F5"/>
-    <w:rPr>
-      <w:color w:val="0000FF"/>
-      <w:u w:val="single"/>
-    </w:rPr>
-  </w:style>
-  <w:style w:type="character" w:customStyle="1" w:styleId="apple-converted-space">
-    <w:name w:val="apple-converted-space"/>
-    <w:basedOn w:val="a0"/>
-    <w:rsid w:val="003923F5"/>
-  </w:style>
-  <w:style w:type="character" w:styleId="HTML">
-    <w:name w:val="HTML Code"/>
-    <w:basedOn w:val="a0"/>
-    <w:uiPriority w:val="99"/>
-    <w:semiHidden/>
-    <w:unhideWhenUsed/>
-    <w:rsid w:val="002B7524"/>
-    <w:rPr>
-      <w:rFonts w:ascii="Courier New" w:eastAsia="Times New Roman" w:hAnsi="Courier New" w:cs="Courier New"/>
-      <w:sz w:val="20"/>
-      <w:szCs w:val="20"/>
-    </w:rPr>
-  </w:style>
-  <w:style w:type="paragraph" w:styleId="HTML0">
-    <w:name w:val="HTML Preformatted"/>
-    <w:basedOn w:val="a"/>
-    <w:link w:val="HTML1"/>
-    <w:uiPriority w:val="99"/>
-    <w:unhideWhenUsed/>
-    <w:rsid w:val="002B7524"/>
-    <w:pPr>
-      <w:tabs>
-        <w:tab w:val="left" w:pos="916"/>
-        <w:tab w:val="left" w:pos="1832"/>
-        <w:tab w:val="left" w:pos="2748"/>
-        <w:tab w:val="left" w:pos="3664"/>
-        <w:tab w:val="left" w:pos="4580"/>
-        <w:tab w:val="left" w:pos="5496"/>
-        <w:tab w:val="left" w:pos="6412"/>
-        <w:tab w:val="left" w:pos="7328"/>
-        <w:tab w:val="left" w:pos="8244"/>
-        <w:tab w:val="left" w:pos="9160"/>
-        <w:tab w:val="left" w:pos="10076"/>
-        <w:tab w:val="left" w:pos="10992"/>
-        <w:tab w:val="left" w:pos="11908"/>
-        <w:tab w:val="left" w:pos="12824"/>
-        <w:tab w:val="left" w:pos="13740"/>
-        <w:tab w:val="left" w:pos="14656"/>
-      </w:tabs>
-      <w:spacing w:after="0" w:line="240" w:lineRule="auto"/>
-    </w:pPr>
-    <w:rPr>
-      <w:rFonts w:ascii="Courier New" w:eastAsia="Times New Roman" w:hAnsi="Courier New" w:cs="Courier New"/>
-      <w:sz w:val="20"/>
-      <w:szCs w:val="20"/>
-      <w:lang w:eastAsia="ru-RU"/>
-    </w:rPr>
-  </w:style>
-  <w:style w:type="character" w:customStyle="1" w:styleId="HTML1">
-    <w:name w:val="Стандартный HTML Знак"/>
-    <w:basedOn w:val="a0"/>
-    <w:link w:val="HTML0"/>
-    <w:uiPriority w:val="99"/>
-    <w:rsid w:val="002B7524"/>
-    <w:rPr>
-      <w:rFonts w:ascii="Courier New" w:eastAsia="Times New Roman" w:hAnsi="Courier New" w:cs="Courier New"/>
-      <w:sz w:val="20"/>
-      <w:szCs w:val="20"/>
-      <w:lang w:eastAsia="ru-RU"/>
-    </w:rPr>
-  </w:style>
-  <w:style w:type="character" w:customStyle="1" w:styleId="cp">
-    <w:name w:val="cp"/>
-    <w:basedOn w:val="a0"/>
-    <w:rsid w:val="002B7524"/>
-  </w:style>
-  <w:style w:type="character" w:customStyle="1" w:styleId="p">
-    <w:name w:val="p"/>
-    <w:basedOn w:val="a0"/>
-    <w:rsid w:val="002B7524"/>
-  </w:style>
-  <w:style w:type="character" w:styleId="HTML2">
-    <w:name w:val="HTML Typewriter"/>
-    <w:basedOn w:val="a0"/>
-    <w:uiPriority w:val="99"/>
-    <w:semiHidden/>
-    <w:unhideWhenUsed/>
-    <w:rsid w:val="00391615"/>
-    <w:rPr>
-      <w:rFonts w:ascii="Courier New" w:eastAsia="Times New Roman" w:hAnsi="Courier New" w:cs="Courier New"/>
-      <w:sz w:val="20"/>
-      <w:szCs w:val="20"/>
-    </w:rPr>
-  </w:style>
-  <w:style w:type="character" w:customStyle="1" w:styleId="30">
-    <w:name w:val="Заголовок 3 Знак"/>
-    <w:basedOn w:val="a0"/>
-    <w:link w:val="3"/>
-    <w:uiPriority w:val="9"/>
-    <w:rsid w:val="001F77D6"/>
-    <w:rPr>
-      <w:rFonts w:ascii="Times New Roman" w:eastAsia="Times New Roman" w:hAnsi="Times New Roman" w:cs="Times New Roman"/>
-      <w:b/>
-      <w:bCs/>
-      <w:sz w:val="27"/>
-      <w:szCs w:val="27"/>
-      <w:lang w:eastAsia="ru-RU"/>
-    </w:rPr>
-  </w:style>
-  <w:style w:type="character" w:customStyle="1" w:styleId="mw-headline">
-    <w:name w:val="mw-headline"/>
-    <w:basedOn w:val="a0"/>
-    <w:rsid w:val="001F77D6"/>
-  </w:style>
-  <w:style w:type="character" w:customStyle="1" w:styleId="nt">
-    <w:name w:val="nt"/>
-    <w:basedOn w:val="a0"/>
-    <w:rsid w:val="00791161"/>
-  </w:style>
-  <w:style w:type="character" w:customStyle="1" w:styleId="na">
-    <w:name w:val="na"/>
-    <w:basedOn w:val="a0"/>
-    <w:rsid w:val="00791161"/>
-  </w:style>
-  <w:style w:type="character" w:customStyle="1" w:styleId="o">
-    <w:name w:val="o"/>
-    <w:basedOn w:val="a0"/>
-    <w:rsid w:val="00791161"/>
-  </w:style>
-  <w:style w:type="character" w:customStyle="1" w:styleId="s">
-    <w:name w:val="s"/>
-    <w:basedOn w:val="a0"/>
-    <w:rsid w:val="00791161"/>
-  </w:style>
-  <w:style w:type="character" w:customStyle="1" w:styleId="k">
-    <w:name w:val="k"/>
-    <w:basedOn w:val="a0"/>
-    <w:rsid w:val="00791161"/>
-  </w:style>
-  <w:style w:type="character" w:customStyle="1" w:styleId="nc">
-    <w:name w:val="nc"/>
-    <w:basedOn w:val="a0"/>
-    <w:rsid w:val="00791161"/>
-  </w:style>
-  <w:style w:type="paragraph" w:styleId="a6">
-    <w:name w:val="Balloon Text"/>
-    <w:basedOn w:val="a"/>
-    <w:link w:val="a7"/>
-    <w:uiPriority w:val="99"/>
-    <w:semiHidden/>
-    <w:unhideWhenUsed/>
-    <w:rsid w:val="00791161"/>
-    <w:pPr>
-      <w:spacing w:after="0" w:line="240" w:lineRule="auto"/>
-    </w:pPr>
-    <w:rPr>
-      <w:rFonts w:ascii="Tahoma" w:hAnsi="Tahoma" w:cs="Tahoma"/>
-      <w:sz w:val="16"/>
-      <w:szCs w:val="16"/>
-    </w:rPr>
-  </w:style>
-  <w:style w:type="character" w:customStyle="1" w:styleId="a7">
-    <w:name w:val="Текст выноски Знак"/>
-    <w:basedOn w:val="a0"/>
-    <w:link w:val="a6"/>
-    <w:uiPriority w:val="99"/>
-    <w:semiHidden/>
-    <w:rsid w:val="00791161"/>
-    <w:rPr>
-      <w:rFonts w:ascii="Tahoma" w:hAnsi="Tahoma" w:cs="Tahoma"/>
-      <w:sz w:val="16"/>
-      <w:szCs w:val="16"/>
-    </w:rPr>
-  </w:style>
-  <w:style w:type="character" w:customStyle="1" w:styleId="kc">
-    <w:name w:val="kc"/>
-    <w:basedOn w:val="a0"/>
-    <w:rsid w:val="006A784B"/>
-  </w:style>
-  <w:style w:type="character" w:customStyle="1" w:styleId="10">
-    <w:name w:val="Заголовок 1 Знак"/>
-    <w:basedOn w:val="a0"/>
-    <w:link w:val="1"/>
-    <w:uiPriority w:val="9"/>
-    <w:rsid w:val="00077B4C"/>
-    <w:rPr>
-      <w:rFonts w:asciiTheme="majorHAnsi" w:eastAsiaTheme="majorEastAsia" w:hAnsiTheme="majorHAnsi" w:cstheme="majorBidi"/>
-      <w:b/>
-      <w:bCs/>
-      <w:color w:val="365F91" w:themeColor="accent1" w:themeShade="BF"/>
-      <w:sz w:val="28"/>
-      <w:szCs w:val="28"/>
-    </w:rPr>
-  </w:style>
-  <w:style w:type="character" w:customStyle="1" w:styleId="20">
-    <w:name w:val="Заголовок 2 Знак"/>
-    <w:basedOn w:val="a0"/>
-    <w:link w:val="2"/>
+  <w:style w:type="character" w:customStyle="1" w:styleId="Heading2Char">
+    <w:name w:val="Heading 2 Char"/>
+    <w:basedOn w:val="DefaultParagraphFont"/>
+    <w:link w:val="Heading2"/>
     <w:uiPriority w:val="9"/>
     <w:semiHidden/>
     <w:rsid w:val="00E1075F"/>
@@ -20114,7 +20618,7 @@
 </file>
 
 <file path=customXml/itemProps1.xml><?xml version="1.0" encoding="utf-8"?>
-<ds:datastoreItem xmlns:ds="http://schemas.openxmlformats.org/officeDocument/2006/customXml" ds:itemID="{B6C23F92-D59F-4364-8F3E-6B9C10B3F5A8}">
+<ds:datastoreItem xmlns:ds="http://schemas.openxmlformats.org/officeDocument/2006/customXml" ds:itemID="{CBC23F7B-0F25-4784-B312-30E3EE573084}">
   <ds:schemaRefs>
     <ds:schemaRef ds:uri="http://schemas.openxmlformats.org/officeDocument/2006/bibliography"/>
   </ds:schemaRefs>

</xml_diff>